<commit_message>
Avances en el anteproyecto
</commit_message>
<xml_diff>
--- a/informe/Anteproyecto II.docx
+++ b/informe/Anteproyecto II.docx
@@ -40,6 +40,89 @@
     </w:p>
     <w:p>
       <w:pPr>
+        <w:ind w:left="1080"/>
+      </w:pPr>
+      <w:r>
+        <w:rPr>
+          <w:color w:val="FF0000"/>
+        </w:rPr>
+        <w:t>Nota:</w:t>
+      </w:r>
+      <w:r>
+        <w:rPr>
+          <w:color w:val="FF0000"/>
+        </w:rPr>
+        <w:t xml:space="preserve"> </w:t>
+      </w:r>
+      <w:r>
+        <w:t xml:space="preserve">No funciona adecuadamente, las redes pre-entrenadas no logran separar de manera eficiente las características de la imagen, el algoritmo </w:t>
+      </w:r>
+      <w:proofErr w:type="spellStart"/>
+      <w:r>
+        <w:t>KMeans</w:t>
+      </w:r>
+      <w:proofErr w:type="spellEnd"/>
+      <w:r>
+        <w:t xml:space="preserve"> no es capaz de separar las clases.</w:t>
+      </w:r>
+    </w:p>
+    <w:p>
+      <w:pPr>
+        <w:pStyle w:val="ListParagraph"/>
+        <w:numPr>
+          <w:ilvl w:val="0"/>
+          <w:numId w:val="5"/>
+        </w:numPr>
+      </w:pPr>
+      <w:r>
+        <w:t xml:space="preserve">Se sugiere intentar </w:t>
+      </w:r>
+      <w:r>
+        <w:t>utilizar</w:t>
+      </w:r>
+      <w:r>
+        <w:t xml:space="preserve"> </w:t>
+      </w:r>
+      <w:proofErr w:type="spellStart"/>
+      <w:r>
+        <w:t>KMeans</w:t>
+      </w:r>
+      <w:proofErr w:type="spellEnd"/>
+      <w:r>
+        <w:t xml:space="preserve"> con la imagen RGB y con el canal H del HSV,</w:t>
+      </w:r>
+      <w:r>
+        <w:t xml:space="preserve"> comparar con </w:t>
+      </w:r>
+      <w:proofErr w:type="spellStart"/>
+      <w:r>
+        <w:t>vgg</w:t>
+      </w:r>
+      <w:proofErr w:type="spellEnd"/>
+      <w:r>
+        <w:t xml:space="preserve"> (Eficiencia de 0.6). </w:t>
+      </w:r>
+    </w:p>
+    <w:p>
+      <w:pPr>
+        <w:pStyle w:val="ListParagraph"/>
+        <w:numPr>
+          <w:ilvl w:val="0"/>
+          <w:numId w:val="5"/>
+        </w:numPr>
+      </w:pPr>
+      <w:r>
+        <w:t xml:space="preserve">Intentar utilizar árboles de decisión y examinar resultado </w:t>
+      </w:r>
+    </w:p>
+    <w:p>
+      <w:pPr>
+        <w:pStyle w:val="ListParagraph"/>
+        <w:ind w:left="1440"/>
+      </w:pPr>
+    </w:p>
+    <w:p>
+      <w:pPr>
         <w:pStyle w:val="ListParagraph"/>
         <w:numPr>
           <w:ilvl w:val="0"/>
@@ -121,6 +204,20 @@
     </w:p>
     <w:p>
       <w:pPr>
+        <w:ind w:left="1080"/>
+      </w:pPr>
+      <w:r>
+        <w:rPr>
+          <w:color w:val="FF0000"/>
+        </w:rPr>
+        <w:t xml:space="preserve">Nota: </w:t>
+      </w:r>
+      <w:r>
+        <w:t>En progreso: Error de fin de memoria al intentar reservar espacio para almacenar arreglos de imágenes de 265 x 256</w:t>
+      </w:r>
+    </w:p>
+    <w:p>
+      <w:pPr>
         <w:pStyle w:val="ListParagraph"/>
         <w:numPr>
           <w:ilvl w:val="0"/>
@@ -158,11 +255,77 @@
         </w:numPr>
       </w:pPr>
       <w:r>
-        <w:t>Una vez detectada la anomalía se pudiese utilizar un segundo clasificador para decidir si la anomalía detectada es un mango de clase 1 o clase 2.</w:t>
+        <w:t xml:space="preserve">Una vez detectada la anomalía se pudiese utilizar un segundo </w:t>
+      </w:r>
+      <w:proofErr w:type="spellStart"/>
+      <w:r>
+        <w:t>clasificador</w:t>
+      </w:r>
+      <w:proofErr w:type="spellEnd"/>
+      <w:r>
+        <w:t xml:space="preserve"> para decidir si la anomalía detectada es un mango de clase 1 o clase 2.</w:t>
       </w:r>
       <w:r>
         <w:t xml:space="preserve"> </w:t>
       </w:r>
+    </w:p>
+    <w:p>
+      <w:pPr>
+        <w:ind w:left="1080"/>
+      </w:pPr>
+      <w:r>
+        <w:rPr>
+          <w:color w:val="FF0000"/>
+        </w:rPr>
+        <w:t xml:space="preserve">Nota: </w:t>
+      </w:r>
+      <w:r>
+        <w:t xml:space="preserve">No funciona adecuadamente, </w:t>
+      </w:r>
+      <w:r>
+        <w:t>las imágenes son muy similares y el límite de detección falla al separar datos normales y anomalías.</w:t>
+      </w:r>
+    </w:p>
+    <w:p>
+      <w:pPr>
+        <w:pStyle w:val="ListParagraph"/>
+        <w:numPr>
+          <w:ilvl w:val="0"/>
+          <w:numId w:val="4"/>
+        </w:numPr>
+      </w:pPr>
+      <w:r>
+        <w:t>Al menos 17 falsas alarmas con la configuración actual (50 batch). No se sugiere aumentar mucho los batch pues se están empezando a notar señales de sobre entrenamiento.</w:t>
+      </w:r>
+    </w:p>
+    <w:p>
+      <w:pPr>
+        <w:pStyle w:val="ListParagraph"/>
+        <w:numPr>
+          <w:ilvl w:val="0"/>
+          <w:numId w:val="4"/>
+        </w:numPr>
+      </w:pPr>
+      <w:r>
+        <w:t>La clase 1 presenta mucha confusión en cuanto a su clasificación.</w:t>
+      </w:r>
+    </w:p>
+    <w:p>
+      <w:pPr>
+        <w:pStyle w:val="ListParagraph"/>
+        <w:numPr>
+          <w:ilvl w:val="0"/>
+          <w:numId w:val="4"/>
+        </w:numPr>
+      </w:pPr>
+      <w:r>
+        <w:t>El umbral de detección fue muy efectivo al discriminar la clase 2</w:t>
+      </w:r>
+    </w:p>
+    <w:p>
+      <w:pPr>
+        <w:ind w:left="1080"/>
+      </w:pPr>
     </w:p>
     <w:sectPr>
       <w:pgSz w:w="11906" w:h="16838"/>
@@ -177,6 +340,232 @@
 <file path=word/numbering.xml><?xml version="1.0" encoding="utf-8"?>
 <w:numbering xmlns:wpc="http://schemas.microsoft.com/office/word/2010/wordprocessingCanvas" xmlns:cx="http://schemas.microsoft.com/office/drawing/2014/chartex" xmlns:cx1="http://schemas.microsoft.com/office/drawing/2015/9/8/chartex" xmlns:cx2="http://schemas.microsoft.com/office/drawing/2015/10/21/chartex" xmlns:cx3="http://schemas.microsoft.com/office/drawing/2016/5/9/chartex" xmlns:cx4="http://schemas.microsoft.com/office/drawing/2016/5/10/chartex" xmlns:cx5="http://schemas.microsoft.com/office/drawing/2016/5/11/chartex" xmlns:cx6="http://schemas.microsoft.com/office/drawing/2016/5/12/chartex" xmlns:cx7="http://schemas.microsoft.com/office/drawing/2016/5/13/chartex" xmlns:cx8="http://schemas.microsoft.com/office/drawing/2016/5/14/chartex" xmlns:mc="http://schemas.openxmlformats.org/markup-compatibility/2006" xmlns:aink="http://schemas.microsoft.com/office/drawing/2016/ink" xmlns:am3d="http://schemas.microsoft.com/office/drawing/2017/model3d" xmlns:o="urn:schemas-microsoft-com:office:office" xmlns:r="http://schemas.openxmlformats.org/officeDocument/2006/relationships" xmlns:m="http://schemas.openxmlformats.org/officeDocument/2006/math" xmlns:v="urn:schemas-microsoft-com:vml" xmlns:wp14="http://schemas.microsoft.com/office/word/2010/wordprocessingDrawing" xmlns:wp="http://schemas.openxmlformats.org/drawingml/2006/wordprocessingDrawing" xmlns:w10="urn:schemas-microsoft-com:office:word" xmlns:w="http://schemas.openxmlformats.org/wordprocessingml/2006/main" xmlns:w14="http://schemas.microsoft.com/office/word/2010/wordml" xmlns:w15="http://schemas.microsoft.com/office/word/2012/wordml" xmlns:w16cex="http://schemas.microsoft.com/office/word/2018/wordml/cex" xmlns:w16cid="http://schemas.microsoft.com/office/word/2016/wordml/cid" xmlns:w16="http://schemas.microsoft.com/office/word/2018/wordml" xmlns:w16sdtdh="http://schemas.microsoft.com/office/word/2020/wordml/sdtdatahash" xmlns:w16se="http://schemas.microsoft.com/office/word/2015/wordml/symex" xmlns:wpg="http://schemas.microsoft.com/office/word/2010/wordprocessingGroup" xmlns:wpi="http://schemas.microsoft.com/office/word/2010/wordprocessingInk" xmlns:wne="http://schemas.microsoft.com/office/word/2006/wordml" xmlns:wps="http://schemas.microsoft.com/office/word/2010/wordprocessingShape" mc:Ignorable="w14 w15 w16se w16cid w16 w16cex w16sdtdh wp14">
   <w:abstractNum w:abstractNumId="0" w15:restartNumberingAfterBreak="0">
+    <w:nsid w:val="06C14825"/>
+    <w:multiLevelType w:val="hybridMultilevel"/>
+    <w:tmpl w:val="FA24BC44"/>
+    <w:lvl w:ilvl="0" w:tplc="0C0A0001">
+      <w:start w:val="1"/>
+      <w:numFmt w:val="bullet"/>
+      <w:lvlText w:val=""/>
+      <w:lvlJc w:val="left"/>
+      <w:pPr>
+        <w:ind w:left="1440" w:hanging="360"/>
+      </w:pPr>
+      <w:rPr>
+        <w:rFonts w:ascii="Symbol" w:hAnsi="Symbol" w:hint="default"/>
+      </w:rPr>
+    </w:lvl>
+    <w:lvl w:ilvl="1" w:tplc="0C0A0003" w:tentative="1">
+      <w:start w:val="1"/>
+      <w:numFmt w:val="bullet"/>
+      <w:lvlText w:val="o"/>
+      <w:lvlJc w:val="left"/>
+      <w:pPr>
+        <w:ind w:left="2160" w:hanging="360"/>
+      </w:pPr>
+      <w:rPr>
+        <w:rFonts w:ascii="Courier New" w:hAnsi="Courier New" w:cs="Courier New" w:hint="default"/>
+      </w:rPr>
+    </w:lvl>
+    <w:lvl w:ilvl="2" w:tplc="0C0A0005" w:tentative="1">
+      <w:start w:val="1"/>
+      <w:numFmt w:val="bullet"/>
+      <w:lvlText w:val=""/>
+      <w:lvlJc w:val="left"/>
+      <w:pPr>
+        <w:ind w:left="2880" w:hanging="360"/>
+      </w:pPr>
+      <w:rPr>
+        <w:rFonts w:ascii="Wingdings" w:hAnsi="Wingdings" w:hint="default"/>
+      </w:rPr>
+    </w:lvl>
+    <w:lvl w:ilvl="3" w:tplc="0C0A0001" w:tentative="1">
+      <w:start w:val="1"/>
+      <w:numFmt w:val="bullet"/>
+      <w:lvlText w:val=""/>
+      <w:lvlJc w:val="left"/>
+      <w:pPr>
+        <w:ind w:left="3600" w:hanging="360"/>
+      </w:pPr>
+      <w:rPr>
+        <w:rFonts w:ascii="Symbol" w:hAnsi="Symbol" w:hint="default"/>
+      </w:rPr>
+    </w:lvl>
+    <w:lvl w:ilvl="4" w:tplc="0C0A0003" w:tentative="1">
+      <w:start w:val="1"/>
+      <w:numFmt w:val="bullet"/>
+      <w:lvlText w:val="o"/>
+      <w:lvlJc w:val="left"/>
+      <w:pPr>
+        <w:ind w:left="4320" w:hanging="360"/>
+      </w:pPr>
+      <w:rPr>
+        <w:rFonts w:ascii="Courier New" w:hAnsi="Courier New" w:cs="Courier New" w:hint="default"/>
+      </w:rPr>
+    </w:lvl>
+    <w:lvl w:ilvl="5" w:tplc="0C0A0005" w:tentative="1">
+      <w:start w:val="1"/>
+      <w:numFmt w:val="bullet"/>
+      <w:lvlText w:val=""/>
+      <w:lvlJc w:val="left"/>
+      <w:pPr>
+        <w:ind w:left="5040" w:hanging="360"/>
+      </w:pPr>
+      <w:rPr>
+        <w:rFonts w:ascii="Wingdings" w:hAnsi="Wingdings" w:hint="default"/>
+      </w:rPr>
+    </w:lvl>
+    <w:lvl w:ilvl="6" w:tplc="0C0A0001" w:tentative="1">
+      <w:start w:val="1"/>
+      <w:numFmt w:val="bullet"/>
+      <w:lvlText w:val=""/>
+      <w:lvlJc w:val="left"/>
+      <w:pPr>
+        <w:ind w:left="5760" w:hanging="360"/>
+      </w:pPr>
+      <w:rPr>
+        <w:rFonts w:ascii="Symbol" w:hAnsi="Symbol" w:hint="default"/>
+      </w:rPr>
+    </w:lvl>
+    <w:lvl w:ilvl="7" w:tplc="0C0A0003" w:tentative="1">
+      <w:start w:val="1"/>
+      <w:numFmt w:val="bullet"/>
+      <w:lvlText w:val="o"/>
+      <w:lvlJc w:val="left"/>
+      <w:pPr>
+        <w:ind w:left="6480" w:hanging="360"/>
+      </w:pPr>
+      <w:rPr>
+        <w:rFonts w:ascii="Courier New" w:hAnsi="Courier New" w:cs="Courier New" w:hint="default"/>
+      </w:rPr>
+    </w:lvl>
+    <w:lvl w:ilvl="8" w:tplc="0C0A0005" w:tentative="1">
+      <w:start w:val="1"/>
+      <w:numFmt w:val="bullet"/>
+      <w:lvlText w:val=""/>
+      <w:lvlJc w:val="left"/>
+      <w:pPr>
+        <w:ind w:left="7200" w:hanging="360"/>
+      </w:pPr>
+      <w:rPr>
+        <w:rFonts w:ascii="Wingdings" w:hAnsi="Wingdings" w:hint="default"/>
+      </w:rPr>
+    </w:lvl>
+  </w:abstractNum>
+  <w:abstractNum w:abstractNumId="1" w15:restartNumberingAfterBreak="0">
+    <w:nsid w:val="07211CB6"/>
+    <w:multiLevelType w:val="hybridMultilevel"/>
+    <w:tmpl w:val="37229062"/>
+    <w:lvl w:ilvl="0" w:tplc="0C0A0001">
+      <w:start w:val="1"/>
+      <w:numFmt w:val="bullet"/>
+      <w:lvlText w:val=""/>
+      <w:lvlJc w:val="left"/>
+      <w:pPr>
+        <w:ind w:left="1440" w:hanging="360"/>
+      </w:pPr>
+      <w:rPr>
+        <w:rFonts w:ascii="Symbol" w:hAnsi="Symbol" w:hint="default"/>
+      </w:rPr>
+    </w:lvl>
+    <w:lvl w:ilvl="1" w:tplc="0C0A0003" w:tentative="1">
+      <w:start w:val="1"/>
+      <w:numFmt w:val="bullet"/>
+      <w:lvlText w:val="o"/>
+      <w:lvlJc w:val="left"/>
+      <w:pPr>
+        <w:ind w:left="2160" w:hanging="360"/>
+      </w:pPr>
+      <w:rPr>
+        <w:rFonts w:ascii="Courier New" w:hAnsi="Courier New" w:cs="Courier New" w:hint="default"/>
+      </w:rPr>
+    </w:lvl>
+    <w:lvl w:ilvl="2" w:tplc="0C0A0005" w:tentative="1">
+      <w:start w:val="1"/>
+      <w:numFmt w:val="bullet"/>
+      <w:lvlText w:val=""/>
+      <w:lvlJc w:val="left"/>
+      <w:pPr>
+        <w:ind w:left="2880" w:hanging="360"/>
+      </w:pPr>
+      <w:rPr>
+        <w:rFonts w:ascii="Wingdings" w:hAnsi="Wingdings" w:hint="default"/>
+      </w:rPr>
+    </w:lvl>
+    <w:lvl w:ilvl="3" w:tplc="0C0A0001" w:tentative="1">
+      <w:start w:val="1"/>
+      <w:numFmt w:val="bullet"/>
+      <w:lvlText w:val=""/>
+      <w:lvlJc w:val="left"/>
+      <w:pPr>
+        <w:ind w:left="3600" w:hanging="360"/>
+      </w:pPr>
+      <w:rPr>
+        <w:rFonts w:ascii="Symbol" w:hAnsi="Symbol" w:hint="default"/>
+      </w:rPr>
+    </w:lvl>
+    <w:lvl w:ilvl="4" w:tplc="0C0A0003" w:tentative="1">
+      <w:start w:val="1"/>
+      <w:numFmt w:val="bullet"/>
+      <w:lvlText w:val="o"/>
+      <w:lvlJc w:val="left"/>
+      <w:pPr>
+        <w:ind w:left="4320" w:hanging="360"/>
+      </w:pPr>
+      <w:rPr>
+        <w:rFonts w:ascii="Courier New" w:hAnsi="Courier New" w:cs="Courier New" w:hint="default"/>
+      </w:rPr>
+    </w:lvl>
+    <w:lvl w:ilvl="5" w:tplc="0C0A0005" w:tentative="1">
+      <w:start w:val="1"/>
+      <w:numFmt w:val="bullet"/>
+      <w:lvlText w:val=""/>
+      <w:lvlJc w:val="left"/>
+      <w:pPr>
+        <w:ind w:left="5040" w:hanging="360"/>
+      </w:pPr>
+      <w:rPr>
+        <w:rFonts w:ascii="Wingdings" w:hAnsi="Wingdings" w:hint="default"/>
+      </w:rPr>
+    </w:lvl>
+    <w:lvl w:ilvl="6" w:tplc="0C0A0001" w:tentative="1">
+      <w:start w:val="1"/>
+      <w:numFmt w:val="bullet"/>
+      <w:lvlText w:val=""/>
+      <w:lvlJc w:val="left"/>
+      <w:pPr>
+        <w:ind w:left="5760" w:hanging="360"/>
+      </w:pPr>
+      <w:rPr>
+        <w:rFonts w:ascii="Symbol" w:hAnsi="Symbol" w:hint="default"/>
+      </w:rPr>
+    </w:lvl>
+    <w:lvl w:ilvl="7" w:tplc="0C0A0003" w:tentative="1">
+      <w:start w:val="1"/>
+      <w:numFmt w:val="bullet"/>
+      <w:lvlText w:val="o"/>
+      <w:lvlJc w:val="left"/>
+      <w:pPr>
+        <w:ind w:left="6480" w:hanging="360"/>
+      </w:pPr>
+      <w:rPr>
+        <w:rFonts w:ascii="Courier New" w:hAnsi="Courier New" w:cs="Courier New" w:hint="default"/>
+      </w:rPr>
+    </w:lvl>
+    <w:lvl w:ilvl="8" w:tplc="0C0A0005" w:tentative="1">
+      <w:start w:val="1"/>
+      <w:numFmt w:val="bullet"/>
+      <w:lvlText w:val=""/>
+      <w:lvlJc w:val="left"/>
+      <w:pPr>
+        <w:ind w:left="7200" w:hanging="360"/>
+      </w:pPr>
+      <w:rPr>
+        <w:rFonts w:ascii="Wingdings" w:hAnsi="Wingdings" w:hint="default"/>
+      </w:rPr>
+    </w:lvl>
+  </w:abstractNum>
+  <w:abstractNum w:abstractNumId="2" w15:restartNumberingAfterBreak="0">
     <w:nsid w:val="170F5802"/>
     <w:multiLevelType w:val="hybridMultilevel"/>
     <w:tmpl w:val="0E2863EE"/>
@@ -262,7 +651,7 @@
       </w:pPr>
     </w:lvl>
   </w:abstractNum>
-  <w:abstractNum w:abstractNumId="1" w15:restartNumberingAfterBreak="0">
+  <w:abstractNum w:abstractNumId="3" w15:restartNumberingAfterBreak="0">
     <w:nsid w:val="2AB33F8F"/>
     <w:multiLevelType w:val="hybridMultilevel"/>
     <w:tmpl w:val="092AF740"/>
@@ -348,7 +737,7 @@
       </w:pPr>
     </w:lvl>
   </w:abstractNum>
-  <w:abstractNum w:abstractNumId="2" w15:restartNumberingAfterBreak="0">
+  <w:abstractNum w:abstractNumId="4" w15:restartNumberingAfterBreak="0">
     <w:nsid w:val="57CE4405"/>
     <w:multiLevelType w:val="hybridMultilevel"/>
     <w:tmpl w:val="695C6BA4"/>
@@ -462,13 +851,19 @@
     </w:lvl>
   </w:abstractNum>
   <w:num w:numId="1" w16cid:durableId="733433035">
+    <w:abstractNumId w:val="4"/>
+  </w:num>
+  <w:num w:numId="2" w16cid:durableId="1606958681">
+    <w:abstractNumId w:val="3"/>
+  </w:num>
+  <w:num w:numId="3" w16cid:durableId="486240056">
     <w:abstractNumId w:val="2"/>
   </w:num>
-  <w:num w:numId="2" w16cid:durableId="1606958681">
+  <w:num w:numId="4" w16cid:durableId="404959792">
+    <w:abstractNumId w:val="0"/>
+  </w:num>
+  <w:num w:numId="5" w16cid:durableId="1627809621">
     <w:abstractNumId w:val="1"/>
-  </w:num>
-  <w:num w:numId="3" w16cid:durableId="486240056">
-    <w:abstractNumId w:val="0"/>
   </w:num>
 </w:numbering>
 </file>

</xml_diff>

<commit_message>
Cambios en el script fault detection
</commit_message>
<xml_diff>
--- a/informe/Anteproyecto II.docx
+++ b/informe/Anteproyecto II.docx
@@ -1,6 +1,6 @@
 
 <file path=word/document.xml><?xml version="1.0" encoding="utf-8"?>
-<w:document xmlns:wpc="http://schemas.microsoft.com/office/word/2010/wordprocessingCanvas" xmlns:cx="http://schemas.microsoft.com/office/drawing/2014/chartex" xmlns:cx1="http://schemas.microsoft.com/office/drawing/2015/9/8/chartex" xmlns:cx2="http://schemas.microsoft.com/office/drawing/2015/10/21/chartex" xmlns:cx3="http://schemas.microsoft.com/office/drawing/2016/5/9/chartex" xmlns:cx4="http://schemas.microsoft.com/office/drawing/2016/5/10/chartex" xmlns:cx5="http://schemas.microsoft.com/office/drawing/2016/5/11/chartex" xmlns:cx6="http://schemas.microsoft.com/office/drawing/2016/5/12/chartex" xmlns:cx7="http://schemas.microsoft.com/office/drawing/2016/5/13/chartex" xmlns:cx8="http://schemas.microsoft.com/office/drawing/2016/5/14/chartex" xmlns:mc="http://schemas.openxmlformats.org/markup-compatibility/2006" xmlns:aink="http://schemas.microsoft.com/office/drawing/2016/ink" xmlns:am3d="http://schemas.microsoft.com/office/drawing/2017/model3d" xmlns:o="urn:schemas-microsoft-com:office:office" xmlns:r="http://schemas.openxmlformats.org/officeDocument/2006/relationships" xmlns:m="http://schemas.openxmlformats.org/officeDocument/2006/math" xmlns:v="urn:schemas-microsoft-com:vml" xmlns:wp14="http://schemas.microsoft.com/office/word/2010/wordprocessingDrawing" xmlns:wp="http://schemas.openxmlformats.org/drawingml/2006/wordprocessingDrawing" xmlns:w10="urn:schemas-microsoft-com:office:word" xmlns:w="http://schemas.openxmlformats.org/wordprocessingml/2006/main" xmlns:w14="http://schemas.microsoft.com/office/word/2010/wordml" xmlns:w15="http://schemas.microsoft.com/office/word/2012/wordml" xmlns:w16cex="http://schemas.microsoft.com/office/word/2018/wordml/cex" xmlns:w16cid="http://schemas.microsoft.com/office/word/2016/wordml/cid" xmlns:w16="http://schemas.microsoft.com/office/word/2018/wordml" xmlns:w16sdtdh="http://schemas.microsoft.com/office/word/2020/wordml/sdtdatahash" xmlns:w16se="http://schemas.microsoft.com/office/word/2015/wordml/symex" xmlns:wpg="http://schemas.microsoft.com/office/word/2010/wordprocessingGroup" xmlns:wpi="http://schemas.microsoft.com/office/word/2010/wordprocessingInk" xmlns:wne="http://schemas.microsoft.com/office/word/2006/wordml" xmlns:wps="http://schemas.microsoft.com/office/word/2010/wordprocessingShape" mc:Ignorable="w14 w15 w16se w16cid w16 w16cex w16sdtdh wp14">
+<w:document xmlns:wpc="http://schemas.microsoft.com/office/word/2010/wordprocessingCanvas" xmlns:cx="http://schemas.microsoft.com/office/drawing/2014/chartex" xmlns:cx1="http://schemas.microsoft.com/office/drawing/2015/9/8/chartex" xmlns:cx2="http://schemas.microsoft.com/office/drawing/2015/10/21/chartex" xmlns:cx3="http://schemas.microsoft.com/office/drawing/2016/5/9/chartex" xmlns:cx4="http://schemas.microsoft.com/office/drawing/2016/5/10/chartex" xmlns:cx5="http://schemas.microsoft.com/office/drawing/2016/5/11/chartex" xmlns:cx6="http://schemas.microsoft.com/office/drawing/2016/5/12/chartex" xmlns:cx7="http://schemas.microsoft.com/office/drawing/2016/5/13/chartex" xmlns:cx8="http://schemas.microsoft.com/office/drawing/2016/5/14/chartex" xmlns:mc="http://schemas.openxmlformats.org/markup-compatibility/2006" xmlns:aink="http://schemas.microsoft.com/office/drawing/2016/ink" xmlns:am3d="http://schemas.microsoft.com/office/drawing/2017/model3d" xmlns:o="urn:schemas-microsoft-com:office:office" xmlns:oel="http://schemas.microsoft.com/office/2019/extlst" xmlns:r="http://schemas.openxmlformats.org/officeDocument/2006/relationships" xmlns:m="http://schemas.openxmlformats.org/officeDocument/2006/math" xmlns:v="urn:schemas-microsoft-com:vml" xmlns:wp14="http://schemas.microsoft.com/office/word/2010/wordprocessingDrawing" xmlns:wp="http://schemas.openxmlformats.org/drawingml/2006/wordprocessingDrawing" xmlns:w10="urn:schemas-microsoft-com:office:word" xmlns:w="http://schemas.openxmlformats.org/wordprocessingml/2006/main" xmlns:w14="http://schemas.microsoft.com/office/word/2010/wordml" xmlns:w15="http://schemas.microsoft.com/office/word/2012/wordml" xmlns:w16cex="http://schemas.microsoft.com/office/word/2018/wordml/cex" xmlns:w16cid="http://schemas.microsoft.com/office/word/2016/wordml/cid" xmlns:w16="http://schemas.microsoft.com/office/word/2018/wordml" xmlns:w16sdtdh="http://schemas.microsoft.com/office/word/2020/wordml/sdtdatahash" xmlns:w16se="http://schemas.microsoft.com/office/word/2015/wordml/symex" xmlns:wpg="http://schemas.microsoft.com/office/word/2010/wordprocessingGroup" xmlns:wpi="http://schemas.microsoft.com/office/word/2010/wordprocessingInk" xmlns:wne="http://schemas.microsoft.com/office/word/2006/wordml" xmlns:wps="http://schemas.microsoft.com/office/word/2010/wordprocessingShape" mc:Ignorable="w14 w15 w16se w16cid w16 w16cex w16sdtdh wp14">
   <w:body>
     <w:p>
       <w:pPr>
@@ -68,6 +68,51 @@
     </w:p>
     <w:p>
       <w:pPr>
+        <w:jc w:val="center"/>
+      </w:pPr>
+      <w:r>
+        <w:rPr>
+          <w:noProof/>
+        </w:rPr>
+        <w:drawing>
+          <wp:inline distT="0" distB="0" distL="0" distR="0" wp14:anchorId="701F0C8C" wp14:editId="72315B7B">
+            <wp:extent cx="2181225" cy="2190750"/>
+            <wp:effectExtent l="0" t="0" r="9525" b="0"/>
+            <wp:docPr id="1" name="Picture 1" descr="Chart, treemap chart&#10;&#10;Description automatically generated"/>
+            <wp:cNvGraphicFramePr>
+              <a:graphicFrameLocks xmlns:a="http://schemas.openxmlformats.org/drawingml/2006/main" noChangeAspect="1"/>
+            </wp:cNvGraphicFramePr>
+            <a:graphic xmlns:a="http://schemas.openxmlformats.org/drawingml/2006/main">
+              <a:graphicData uri="http://schemas.openxmlformats.org/drawingml/2006/picture">
+                <pic:pic xmlns:pic="http://schemas.openxmlformats.org/drawingml/2006/picture">
+                  <pic:nvPicPr>
+                    <pic:cNvPr id="1" name="Picture 1" descr="Chart, treemap chart&#10;&#10;Description automatically generated"/>
+                    <pic:cNvPicPr/>
+                  </pic:nvPicPr>
+                  <pic:blipFill>
+                    <a:blip r:embed="rId5"/>
+                    <a:stretch>
+                      <a:fillRect/>
+                    </a:stretch>
+                  </pic:blipFill>
+                  <pic:spPr>
+                    <a:xfrm>
+                      <a:off x="0" y="0"/>
+                      <a:ext cx="2181225" cy="2190750"/>
+                    </a:xfrm>
+                    <a:prstGeom prst="rect">
+                      <a:avLst/>
+                    </a:prstGeom>
+                  </pic:spPr>
+                </pic:pic>
+              </a:graphicData>
+            </a:graphic>
+          </wp:inline>
+        </w:drawing>
+      </w:r>
+    </w:p>
+    <w:p>
+      <w:pPr>
         <w:pStyle w:val="ListParagraph"/>
         <w:numPr>
           <w:ilvl w:val="0"/>
@@ -89,18 +134,10 @@
       </w:r>
       <w:proofErr w:type="spellEnd"/>
       <w:r>
-        <w:t xml:space="preserve"> con la imagen RGB y con el canal H del HSV,</w:t>
-      </w:r>
-      <w:r>
-        <w:t xml:space="preserve"> comparar con </w:t>
-      </w:r>
-      <w:proofErr w:type="spellStart"/>
-      <w:r>
-        <w:t>vgg</w:t>
-      </w:r>
-      <w:proofErr w:type="spellEnd"/>
-      <w:r>
-        <w:t xml:space="preserve"> (Eficiencia de 0.6). </w:t>
+        <w:t xml:space="preserve"> con la imagen RGB</w:t>
+      </w:r>
+      <w:r>
+        <w:t>: No se obtienen buenos resultados.</w:t>
       </w:r>
     </w:p>
     <w:p>
@@ -112,7 +149,39 @@
         </w:numPr>
       </w:pPr>
       <w:r>
-        <w:t xml:space="preserve">Intentar utilizar árboles de decisión y examinar resultado </w:t>
+        <w:t>C</w:t>
+      </w:r>
+      <w:r>
+        <w:t>on el canal H del HSV</w:t>
+      </w:r>
+      <w:r>
+        <w:t xml:space="preserve"> no funciona, las redes pre-entrenadas solo admiten imágenes de 3 canales.</w:t>
+      </w:r>
+    </w:p>
+    <w:p>
+      <w:pPr>
+        <w:pStyle w:val="ListParagraph"/>
+        <w:numPr>
+          <w:ilvl w:val="0"/>
+          <w:numId w:val="5"/>
+        </w:numPr>
+      </w:pPr>
+      <w:r>
+        <w:t>Intentar utilizar árboles de decisión y examinar resultado</w:t>
+      </w:r>
+      <w:r>
+        <w:t xml:space="preserve">. No mejora los resultados obtenidos con </w:t>
+      </w:r>
+      <w:proofErr w:type="spellStart"/>
+      <w:r>
+        <w:t>Kmeans</w:t>
+      </w:r>
+      <w:proofErr w:type="spellEnd"/>
+      <w:r>
+        <w:t>.</w:t>
+      </w:r>
+      <w:r>
+        <w:t xml:space="preserve"> </w:t>
       </w:r>
     </w:p>
     <w:p>
@@ -255,6 +324,7 @@
         </w:numPr>
       </w:pPr>
       <w:r>
+        <w:lastRenderedPageBreak/>
         <w:t xml:space="preserve">Una vez detectada la anomalía se pudiese utilizar un segundo </w:t>
       </w:r>
       <w:proofErr w:type="spellStart"/>
@@ -323,9 +393,93 @@
       </w:r>
     </w:p>
     <w:p>
+      <w:r>
+        <w:rPr>
+          <w:noProof/>
+        </w:rPr>
+        <w:drawing>
+          <wp:inline distT="0" distB="0" distL="0" distR="0" wp14:anchorId="65AC0F3A" wp14:editId="4E5CCF66">
+            <wp:extent cx="5400040" cy="1794510"/>
+            <wp:effectExtent l="0" t="0" r="0" b="0"/>
+            <wp:docPr id="2" name="Picture 2" descr="A picture containing shape&#10;&#10;Description automatically generated"/>
+            <wp:cNvGraphicFramePr>
+              <a:graphicFrameLocks xmlns:a="http://schemas.openxmlformats.org/drawingml/2006/main" noChangeAspect="1"/>
+            </wp:cNvGraphicFramePr>
+            <a:graphic xmlns:a="http://schemas.openxmlformats.org/drawingml/2006/main">
+              <a:graphicData uri="http://schemas.openxmlformats.org/drawingml/2006/picture">
+                <pic:pic xmlns:pic="http://schemas.openxmlformats.org/drawingml/2006/picture">
+                  <pic:nvPicPr>
+                    <pic:cNvPr id="2" name="Picture 2" descr="A picture containing shape&#10;&#10;Description automatically generated"/>
+                    <pic:cNvPicPr/>
+                  </pic:nvPicPr>
+                  <pic:blipFill>
+                    <a:blip r:embed="rId6"/>
+                    <a:stretch>
+                      <a:fillRect/>
+                    </a:stretch>
+                  </pic:blipFill>
+                  <pic:spPr>
+                    <a:xfrm>
+                      <a:off x="0" y="0"/>
+                      <a:ext cx="5400040" cy="1794510"/>
+                    </a:xfrm>
+                    <a:prstGeom prst="rect">
+                      <a:avLst/>
+                    </a:prstGeom>
+                  </pic:spPr>
+                </pic:pic>
+              </a:graphicData>
+            </a:graphic>
+          </wp:inline>
+        </w:drawing>
+      </w:r>
+    </w:p>
+    <w:p>
       <w:pPr>
         <w:ind w:left="1080"/>
       </w:pPr>
+    </w:p>
+    <w:p>
+      <w:r>
+        <w:rPr>
+          <w:noProof/>
+        </w:rPr>
+        <w:drawing>
+          <wp:inline distT="0" distB="0" distL="0" distR="0" wp14:anchorId="776EA513" wp14:editId="1D5BF489">
+            <wp:extent cx="5400040" cy="1837055"/>
+            <wp:effectExtent l="0" t="0" r="0" b="0"/>
+            <wp:docPr id="3" name="Picture 3" descr="Shape&#10;&#10;Description automatically generated"/>
+            <wp:cNvGraphicFramePr>
+              <a:graphicFrameLocks xmlns:a="http://schemas.openxmlformats.org/drawingml/2006/main" noChangeAspect="1"/>
+            </wp:cNvGraphicFramePr>
+            <a:graphic xmlns:a="http://schemas.openxmlformats.org/drawingml/2006/main">
+              <a:graphicData uri="http://schemas.openxmlformats.org/drawingml/2006/picture">
+                <pic:pic xmlns:pic="http://schemas.openxmlformats.org/drawingml/2006/picture">
+                  <pic:nvPicPr>
+                    <pic:cNvPr id="3" name="Picture 3" descr="Shape&#10;&#10;Description automatically generated"/>
+                    <pic:cNvPicPr/>
+                  </pic:nvPicPr>
+                  <pic:blipFill>
+                    <a:blip r:embed="rId7"/>
+                    <a:stretch>
+                      <a:fillRect/>
+                    </a:stretch>
+                  </pic:blipFill>
+                  <pic:spPr>
+                    <a:xfrm>
+                      <a:off x="0" y="0"/>
+                      <a:ext cx="5400040" cy="1837055"/>
+                    </a:xfrm>
+                    <a:prstGeom prst="rect">
+                      <a:avLst/>
+                    </a:prstGeom>
+                  </pic:spPr>
+                </pic:pic>
+              </a:graphicData>
+            </a:graphic>
+          </wp:inline>
+        </w:drawing>
+      </w:r>
     </w:p>
     <w:sectPr>
       <w:pgSz w:w="11906" w:h="16838"/>
@@ -338,7 +492,7 @@
 </file>
 
 <file path=word/numbering.xml><?xml version="1.0" encoding="utf-8"?>
-<w:numbering xmlns:wpc="http://schemas.microsoft.com/office/word/2010/wordprocessingCanvas" xmlns:cx="http://schemas.microsoft.com/office/drawing/2014/chartex" xmlns:cx1="http://schemas.microsoft.com/office/drawing/2015/9/8/chartex" xmlns:cx2="http://schemas.microsoft.com/office/drawing/2015/10/21/chartex" xmlns:cx3="http://schemas.microsoft.com/office/drawing/2016/5/9/chartex" xmlns:cx4="http://schemas.microsoft.com/office/drawing/2016/5/10/chartex" xmlns:cx5="http://schemas.microsoft.com/office/drawing/2016/5/11/chartex" xmlns:cx6="http://schemas.microsoft.com/office/drawing/2016/5/12/chartex" xmlns:cx7="http://schemas.microsoft.com/office/drawing/2016/5/13/chartex" xmlns:cx8="http://schemas.microsoft.com/office/drawing/2016/5/14/chartex" xmlns:mc="http://schemas.openxmlformats.org/markup-compatibility/2006" xmlns:aink="http://schemas.microsoft.com/office/drawing/2016/ink" xmlns:am3d="http://schemas.microsoft.com/office/drawing/2017/model3d" xmlns:o="urn:schemas-microsoft-com:office:office" xmlns:r="http://schemas.openxmlformats.org/officeDocument/2006/relationships" xmlns:m="http://schemas.openxmlformats.org/officeDocument/2006/math" xmlns:v="urn:schemas-microsoft-com:vml" xmlns:wp14="http://schemas.microsoft.com/office/word/2010/wordprocessingDrawing" xmlns:wp="http://schemas.openxmlformats.org/drawingml/2006/wordprocessingDrawing" xmlns:w10="urn:schemas-microsoft-com:office:word" xmlns:w="http://schemas.openxmlformats.org/wordprocessingml/2006/main" xmlns:w14="http://schemas.microsoft.com/office/word/2010/wordml" xmlns:w15="http://schemas.microsoft.com/office/word/2012/wordml" xmlns:w16cex="http://schemas.microsoft.com/office/word/2018/wordml/cex" xmlns:w16cid="http://schemas.microsoft.com/office/word/2016/wordml/cid" xmlns:w16="http://schemas.microsoft.com/office/word/2018/wordml" xmlns:w16sdtdh="http://schemas.microsoft.com/office/word/2020/wordml/sdtdatahash" xmlns:w16se="http://schemas.microsoft.com/office/word/2015/wordml/symex" xmlns:wpg="http://schemas.microsoft.com/office/word/2010/wordprocessingGroup" xmlns:wpi="http://schemas.microsoft.com/office/word/2010/wordprocessingInk" xmlns:wne="http://schemas.microsoft.com/office/word/2006/wordml" xmlns:wps="http://schemas.microsoft.com/office/word/2010/wordprocessingShape" mc:Ignorable="w14 w15 w16se w16cid w16 w16cex w16sdtdh wp14">
+<w:numbering xmlns:wpc="http://schemas.microsoft.com/office/word/2010/wordprocessingCanvas" xmlns:cx="http://schemas.microsoft.com/office/drawing/2014/chartex" xmlns:cx1="http://schemas.microsoft.com/office/drawing/2015/9/8/chartex" xmlns:cx2="http://schemas.microsoft.com/office/drawing/2015/10/21/chartex" xmlns:cx3="http://schemas.microsoft.com/office/drawing/2016/5/9/chartex" xmlns:cx4="http://schemas.microsoft.com/office/drawing/2016/5/10/chartex" xmlns:cx5="http://schemas.microsoft.com/office/drawing/2016/5/11/chartex" xmlns:cx6="http://schemas.microsoft.com/office/drawing/2016/5/12/chartex" xmlns:cx7="http://schemas.microsoft.com/office/drawing/2016/5/13/chartex" xmlns:cx8="http://schemas.microsoft.com/office/drawing/2016/5/14/chartex" xmlns:mc="http://schemas.openxmlformats.org/markup-compatibility/2006" xmlns:aink="http://schemas.microsoft.com/office/drawing/2016/ink" xmlns:am3d="http://schemas.microsoft.com/office/drawing/2017/model3d" xmlns:o="urn:schemas-microsoft-com:office:office" xmlns:oel="http://schemas.microsoft.com/office/2019/extlst" xmlns:r="http://schemas.openxmlformats.org/officeDocument/2006/relationships" xmlns:m="http://schemas.openxmlformats.org/officeDocument/2006/math" xmlns:v="urn:schemas-microsoft-com:vml" xmlns:wp14="http://schemas.microsoft.com/office/word/2010/wordprocessingDrawing" xmlns:wp="http://schemas.openxmlformats.org/drawingml/2006/wordprocessingDrawing" xmlns:w10="urn:schemas-microsoft-com:office:word" xmlns:w="http://schemas.openxmlformats.org/wordprocessingml/2006/main" xmlns:w14="http://schemas.microsoft.com/office/word/2010/wordml" xmlns:w15="http://schemas.microsoft.com/office/word/2012/wordml" xmlns:w16cex="http://schemas.microsoft.com/office/word/2018/wordml/cex" xmlns:w16cid="http://schemas.microsoft.com/office/word/2016/wordml/cid" xmlns:w16="http://schemas.microsoft.com/office/word/2018/wordml" xmlns:w16sdtdh="http://schemas.microsoft.com/office/word/2020/wordml/sdtdatahash" xmlns:w16se="http://schemas.microsoft.com/office/word/2015/wordml/symex" xmlns:wpg="http://schemas.microsoft.com/office/word/2010/wordprocessingGroup" xmlns:wpi="http://schemas.microsoft.com/office/word/2010/wordprocessingInk" xmlns:wne="http://schemas.microsoft.com/office/word/2006/wordml" xmlns:wps="http://schemas.microsoft.com/office/word/2010/wordprocessingShape" mc:Ignorable="w14 w15 w16se w16cid w16 w16cex w16sdtdh wp14">
   <w:abstractNum w:abstractNumId="0" w15:restartNumberingAfterBreak="0">
     <w:nsid w:val="06C14825"/>
     <w:multiLevelType w:val="hybridMultilevel"/>

</xml_diff>

<commit_message>
Modificaciones finales en DimentionRed
</commit_message>
<xml_diff>
--- a/informe/Anteproyecto II.docx
+++ b/informe/Anteproyecto II.docx
@@ -90,7 +90,7 @@
                     <pic:cNvPicPr/>
                   </pic:nvPicPr>
                   <pic:blipFill>
-                    <a:blip r:embed="rId5"/>
+                    <a:blip r:embed="rId6"/>
                     <a:stretch>
                       <a:fillRect/>
                     </a:stretch>
@@ -413,7 +413,7 @@
                     <pic:cNvPicPr/>
                   </pic:nvPicPr>
                   <pic:blipFill>
-                    <a:blip r:embed="rId6"/>
+                    <a:blip r:embed="rId7"/>
                     <a:stretch>
                       <a:fillRect/>
                     </a:stretch>
@@ -435,17 +435,12 @@
       </w:r>
     </w:p>
     <w:p>
-      <w:pPr>
-        <w:ind w:left="1080"/>
-      </w:pPr>
-    </w:p>
-    <w:p>
       <w:r>
         <w:rPr>
           <w:noProof/>
         </w:rPr>
         <w:drawing>
-          <wp:inline distT="0" distB="0" distL="0" distR="0" wp14:anchorId="776EA513" wp14:editId="1D5BF489">
+          <wp:inline distT="0" distB="0" distL="0" distR="0" wp14:anchorId="776EA513" wp14:editId="79531AAA">
             <wp:extent cx="5400040" cy="1837055"/>
             <wp:effectExtent l="0" t="0" r="0" b="0"/>
             <wp:docPr id="3" name="Picture 3" descr="Shape&#10;&#10;Description automatically generated"/>
@@ -460,7 +455,7 @@
                     <pic:cNvPicPr/>
                   </pic:nvPicPr>
                   <pic:blipFill>
-                    <a:blip r:embed="rId7"/>
+                    <a:blip r:embed="rId8"/>
                     <a:stretch>
                       <a:fillRect/>
                     </a:stretch>
@@ -479,6 +474,2186 @@
             </a:graphic>
           </wp:inline>
         </w:drawing>
+      </w:r>
+    </w:p>
+    <w:p>
+      <w:r>
+        <w:rPr>
+          <w:noProof/>
+        </w:rPr>
+        <w:drawing>
+          <wp:inline distT="0" distB="0" distL="0" distR="0" wp14:anchorId="3CDB1203" wp14:editId="79A3443E">
+            <wp:extent cx="5400040" cy="1823720"/>
+            <wp:effectExtent l="0" t="0" r="0" b="5080"/>
+            <wp:docPr id="12" name="Picture 12" descr="A picture containing shape&#10;&#10;Description automatically generated"/>
+            <wp:cNvGraphicFramePr>
+              <a:graphicFrameLocks xmlns:a="http://schemas.openxmlformats.org/drawingml/2006/main" noChangeAspect="1"/>
+            </wp:cNvGraphicFramePr>
+            <a:graphic xmlns:a="http://schemas.openxmlformats.org/drawingml/2006/main">
+              <a:graphicData uri="http://schemas.openxmlformats.org/drawingml/2006/picture">
+                <pic:pic xmlns:pic="http://schemas.openxmlformats.org/drawingml/2006/picture">
+                  <pic:nvPicPr>
+                    <pic:cNvPr id="12" name="Picture 12" descr="A picture containing shape&#10;&#10;Description automatically generated"/>
+                    <pic:cNvPicPr/>
+                  </pic:nvPicPr>
+                  <pic:blipFill>
+                    <a:blip r:embed="rId9"/>
+                    <a:stretch>
+                      <a:fillRect/>
+                    </a:stretch>
+                  </pic:blipFill>
+                  <pic:spPr>
+                    <a:xfrm>
+                      <a:off x="0" y="0"/>
+                      <a:ext cx="5400040" cy="1823720"/>
+                    </a:xfrm>
+                    <a:prstGeom prst="rect">
+                      <a:avLst/>
+                    </a:prstGeom>
+                  </pic:spPr>
+                </pic:pic>
+              </a:graphicData>
+            </a:graphic>
+          </wp:inline>
+        </w:drawing>
+      </w:r>
+    </w:p>
+    <w:p>
+      <w:r>
+        <w:rPr>
+          <w:noProof/>
+        </w:rPr>
+        <w:lastRenderedPageBreak/>
+        <mc:AlternateContent>
+          <mc:Choice Requires="wps">
+            <w:drawing>
+              <wp:anchor distT="0" distB="0" distL="114300" distR="114300" simplePos="0" relativeHeight="251717632" behindDoc="0" locked="0" layoutInCell="1" allowOverlap="1" wp14:anchorId="0CF7A684" wp14:editId="59F3EFFF">
+                <wp:simplePos x="0" y="0"/>
+                <wp:positionH relativeFrom="column">
+                  <wp:posOffset>3834765</wp:posOffset>
+                </wp:positionH>
+                <wp:positionV relativeFrom="paragraph">
+                  <wp:posOffset>2538730</wp:posOffset>
+                </wp:positionV>
+                <wp:extent cx="790575" cy="285750"/>
+                <wp:effectExtent l="0" t="0" r="28575" b="19050"/>
+                <wp:wrapNone/>
+                <wp:docPr id="52" name="Text Box 52"/>
+                <wp:cNvGraphicFramePr/>
+                <a:graphic xmlns:a="http://schemas.openxmlformats.org/drawingml/2006/main">
+                  <a:graphicData uri="http://schemas.microsoft.com/office/word/2010/wordprocessingShape">
+                    <wps:wsp>
+                      <wps:cNvSpPr txBox="1"/>
+                      <wps:spPr>
+                        <a:xfrm>
+                          <a:off x="0" y="0"/>
+                          <a:ext cx="790575" cy="285750"/>
+                        </a:xfrm>
+                        <a:prstGeom prst="rect">
+                          <a:avLst/>
+                        </a:prstGeom>
+                        <a:solidFill>
+                          <a:schemeClr val="lt1"/>
+                        </a:solidFill>
+                        <a:ln w="6350">
+                          <a:solidFill>
+                            <a:schemeClr val="bg1"/>
+                          </a:solidFill>
+                        </a:ln>
+                      </wps:spPr>
+                      <wps:txbx>
+                        <w:txbxContent>
+                          <w:p>
+                            <w:r>
+                              <w:t>64x64x3</w:t>
+                            </w:r>
+                          </w:p>
+                        </w:txbxContent>
+                      </wps:txbx>
+                      <wps:bodyPr rot="0" spcFirstLastPara="0" vertOverflow="overflow" horzOverflow="overflow" vert="horz" wrap="square" lIns="91440" tIns="45720" rIns="91440" bIns="45720" numCol="1" spcCol="0" rtlCol="0" fromWordArt="0" anchor="t" anchorCtr="0" forceAA="0" compatLnSpc="1">
+                        <a:prstTxWarp prst="textNoShape">
+                          <a:avLst/>
+                        </a:prstTxWarp>
+                        <a:noAutofit/>
+                      </wps:bodyPr>
+                    </wps:wsp>
+                  </a:graphicData>
+                </a:graphic>
+                <wp14:sizeRelV relativeFrom="margin">
+                  <wp14:pctHeight>0</wp14:pctHeight>
+                </wp14:sizeRelV>
+              </wp:anchor>
+            </w:drawing>
+          </mc:Choice>
+          <mc:Fallback>
+            <w:pict>
+              <v:shapetype w14:anchorId="0CF7A684" id="_x0000_t202" coordsize="21600,21600" o:spt="202" path="m,l,21600r21600,l21600,xe">
+                <v:stroke joinstyle="miter"/>
+                <v:path gradientshapeok="t" o:connecttype="rect"/>
+              </v:shapetype>
+              <v:shape id="Text Box 52" o:spid="_x0000_s1026" type="#_x0000_t202" style="position:absolute;margin-left:301.95pt;margin-top:199.9pt;width:62.25pt;height:22.5pt;z-index:251717632;visibility:visible;mso-wrap-style:square;mso-height-percent:0;mso-wrap-distance-left:9pt;mso-wrap-distance-top:0;mso-wrap-distance-right:9pt;mso-wrap-distance-bottom:0;mso-position-horizontal:absolute;mso-position-horizontal-relative:text;mso-position-vertical:absolute;mso-position-vertical-relative:text;mso-height-percent:0;mso-height-relative:margin;v-text-anchor:top" o:gfxdata="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" fillcolor="white [3201]" strokecolor="white [3212]" strokeweight=".5pt">
+                <v:textbox>
+                  <w:txbxContent>
+                    <w:p>
+                      <w:r>
+                        <w:t>64x64x3</w:t>
+                      </w:r>
+                    </w:p>
+                  </w:txbxContent>
+                </v:textbox>
+              </v:shape>
+            </w:pict>
+          </mc:Fallback>
+        </mc:AlternateContent>
+      </w:r>
+      <w:r>
+        <w:rPr>
+          <w:noProof/>
+        </w:rPr>
+        <mc:AlternateContent>
+          <mc:Choice Requires="wps">
+            <w:drawing>
+              <wp:anchor distT="0" distB="0" distL="114300" distR="114300" simplePos="0" relativeHeight="251715584" behindDoc="0" locked="0" layoutInCell="1" allowOverlap="1" wp14:anchorId="77710E11" wp14:editId="50629471">
+                <wp:simplePos x="0" y="0"/>
+                <wp:positionH relativeFrom="column">
+                  <wp:posOffset>857250</wp:posOffset>
+                </wp:positionH>
+                <wp:positionV relativeFrom="paragraph">
+                  <wp:posOffset>2534285</wp:posOffset>
+                </wp:positionV>
+                <wp:extent cx="790575" cy="285750"/>
+                <wp:effectExtent l="0" t="0" r="28575" b="19050"/>
+                <wp:wrapNone/>
+                <wp:docPr id="51" name="Text Box 51"/>
+                <wp:cNvGraphicFramePr/>
+                <a:graphic xmlns:a="http://schemas.openxmlformats.org/drawingml/2006/main">
+                  <a:graphicData uri="http://schemas.microsoft.com/office/word/2010/wordprocessingShape">
+                    <wps:wsp>
+                      <wps:cNvSpPr txBox="1"/>
+                      <wps:spPr>
+                        <a:xfrm>
+                          <a:off x="0" y="0"/>
+                          <a:ext cx="790575" cy="285750"/>
+                        </a:xfrm>
+                        <a:prstGeom prst="rect">
+                          <a:avLst/>
+                        </a:prstGeom>
+                        <a:solidFill>
+                          <a:schemeClr val="lt1"/>
+                        </a:solidFill>
+                        <a:ln w="6350">
+                          <a:solidFill>
+                            <a:schemeClr val="bg1"/>
+                          </a:solidFill>
+                        </a:ln>
+                      </wps:spPr>
+                      <wps:txbx>
+                        <w:txbxContent>
+                          <w:p>
+                            <w:r>
+                              <w:t>64x64x</w:t>
+                            </w:r>
+                            <w:r>
+                              <w:t>3</w:t>
+                            </w:r>
+                          </w:p>
+                        </w:txbxContent>
+                      </wps:txbx>
+                      <wps:bodyPr rot="0" spcFirstLastPara="0" vertOverflow="overflow" horzOverflow="overflow" vert="horz" wrap="square" lIns="91440" tIns="45720" rIns="91440" bIns="45720" numCol="1" spcCol="0" rtlCol="0" fromWordArt="0" anchor="t" anchorCtr="0" forceAA="0" compatLnSpc="1">
+                        <a:prstTxWarp prst="textNoShape">
+                          <a:avLst/>
+                        </a:prstTxWarp>
+                        <a:noAutofit/>
+                      </wps:bodyPr>
+                    </wps:wsp>
+                  </a:graphicData>
+                </a:graphic>
+                <wp14:sizeRelV relativeFrom="margin">
+                  <wp14:pctHeight>0</wp14:pctHeight>
+                </wp14:sizeRelV>
+              </wp:anchor>
+            </w:drawing>
+          </mc:Choice>
+          <mc:Fallback>
+            <w:pict>
+              <v:shape w14:anchorId="77710E11" id="Text Box 51" o:spid="_x0000_s1027" type="#_x0000_t202" style="position:absolute;margin-left:67.5pt;margin-top:199.55pt;width:62.25pt;height:22.5pt;z-index:251715584;visibility:visible;mso-wrap-style:square;mso-height-percent:0;mso-wrap-distance-left:9pt;mso-wrap-distance-top:0;mso-wrap-distance-right:9pt;mso-wrap-distance-bottom:0;mso-position-horizontal:absolute;mso-position-horizontal-relative:text;mso-position-vertical:absolute;mso-position-vertical-relative:text;mso-height-percent:0;mso-height-relative:margin;v-text-anchor:top" o:gfxdata="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" fillcolor="white [3201]" strokecolor="white [3212]" strokeweight=".5pt">
+                <v:textbox>
+                  <w:txbxContent>
+                    <w:p>
+                      <w:r>
+                        <w:t>64x64x</w:t>
+                      </w:r>
+                      <w:r>
+                        <w:t>3</w:t>
+                      </w:r>
+                    </w:p>
+                  </w:txbxContent>
+                </v:textbox>
+              </v:shape>
+            </w:pict>
+          </mc:Fallback>
+        </mc:AlternateContent>
+      </w:r>
+      <w:r>
+        <w:rPr>
+          <w:noProof/>
+        </w:rPr>
+        <w:drawing>
+          <wp:inline distT="0" distB="0" distL="0" distR="0" wp14:anchorId="35ADFD44" wp14:editId="077DF8F6">
+            <wp:extent cx="5400040" cy="2491740"/>
+            <wp:effectExtent l="0" t="0" r="0" b="3810"/>
+            <wp:docPr id="13" name="Picture 13" descr="A picture containing apple, fruit, different, vegetable&#10;&#10;Description automatically generated"/>
+            <wp:cNvGraphicFramePr>
+              <a:graphicFrameLocks xmlns:a="http://schemas.openxmlformats.org/drawingml/2006/main" noChangeAspect="1"/>
+            </wp:cNvGraphicFramePr>
+            <a:graphic xmlns:a="http://schemas.openxmlformats.org/drawingml/2006/main">
+              <a:graphicData uri="http://schemas.openxmlformats.org/drawingml/2006/picture">
+                <pic:pic xmlns:pic="http://schemas.openxmlformats.org/drawingml/2006/picture">
+                  <pic:nvPicPr>
+                    <pic:cNvPr id="13" name="Picture 13" descr="A picture containing apple, fruit, different, vegetable&#10;&#10;Description automatically generated"/>
+                    <pic:cNvPicPr/>
+                  </pic:nvPicPr>
+                  <pic:blipFill>
+                    <a:blip r:embed="rId10"/>
+                    <a:stretch>
+                      <a:fillRect/>
+                    </a:stretch>
+                  </pic:blipFill>
+                  <pic:spPr>
+                    <a:xfrm>
+                      <a:off x="0" y="0"/>
+                      <a:ext cx="5400040" cy="2491740"/>
+                    </a:xfrm>
+                    <a:prstGeom prst="rect">
+                      <a:avLst/>
+                    </a:prstGeom>
+                  </pic:spPr>
+                </pic:pic>
+              </a:graphicData>
+            </a:graphic>
+          </wp:inline>
+        </w:drawing>
+      </w:r>
+    </w:p>
+    <w:p/>
+    <w:p>
+      <w:pPr>
+        <w:rPr>
+          <w:noProof/>
+        </w:rPr>
+      </w:pPr>
+    </w:p>
+    <w:p>
+      <w:pPr>
+        <w:rPr>
+          <w:noProof/>
+        </w:rPr>
+      </w:pPr>
+      <w:r>
+        <w:rPr>
+          <w:noProof/>
+        </w:rPr>
+        <w:drawing>
+          <wp:inline distT="0" distB="0" distL="0" distR="0" wp14:anchorId="207473DB" wp14:editId="2E8D6D27">
+            <wp:extent cx="3267075" cy="2143125"/>
+            <wp:effectExtent l="0" t="0" r="9525" b="9525"/>
+            <wp:docPr id="53" name="Picture 53" descr="A picture containing graphical user interface&#10;&#10;Description automatically generated"/>
+            <wp:cNvGraphicFramePr>
+              <a:graphicFrameLocks xmlns:a="http://schemas.openxmlformats.org/drawingml/2006/main" noChangeAspect="1"/>
+            </wp:cNvGraphicFramePr>
+            <a:graphic xmlns:a="http://schemas.openxmlformats.org/drawingml/2006/main">
+              <a:graphicData uri="http://schemas.openxmlformats.org/drawingml/2006/picture">
+                <pic:pic xmlns:pic="http://schemas.openxmlformats.org/drawingml/2006/picture">
+                  <pic:nvPicPr>
+                    <pic:cNvPr id="53" name="Picture 53" descr="A picture containing graphical user interface&#10;&#10;Description automatically generated"/>
+                    <pic:cNvPicPr/>
+                  </pic:nvPicPr>
+                  <pic:blipFill>
+                    <a:blip r:embed="rId11"/>
+                    <a:stretch>
+                      <a:fillRect/>
+                    </a:stretch>
+                  </pic:blipFill>
+                  <pic:spPr>
+                    <a:xfrm>
+                      <a:off x="0" y="0"/>
+                      <a:ext cx="3267075" cy="2143125"/>
+                    </a:xfrm>
+                    <a:prstGeom prst="rect">
+                      <a:avLst/>
+                    </a:prstGeom>
+                  </pic:spPr>
+                </pic:pic>
+              </a:graphicData>
+            </a:graphic>
+          </wp:inline>
+        </w:drawing>
+      </w:r>
+      <w:r>
+        <w:rPr>
+          <w:noProof/>
+        </w:rPr>
+        <w:drawing>
+          <wp:inline distT="0" distB="0" distL="0" distR="0" wp14:anchorId="2FA7A625" wp14:editId="4D9DA664">
+            <wp:extent cx="3276600" cy="2143125"/>
+            <wp:effectExtent l="0" t="0" r="0" b="9525"/>
+            <wp:docPr id="55" name="Picture 55" descr="A picture containing graphical user interface&#10;&#10;Description automatically generated"/>
+            <wp:cNvGraphicFramePr>
+              <a:graphicFrameLocks xmlns:a="http://schemas.openxmlformats.org/drawingml/2006/main" noChangeAspect="1"/>
+            </wp:cNvGraphicFramePr>
+            <a:graphic xmlns:a="http://schemas.openxmlformats.org/drawingml/2006/main">
+              <a:graphicData uri="http://schemas.openxmlformats.org/drawingml/2006/picture">
+                <pic:pic xmlns:pic="http://schemas.openxmlformats.org/drawingml/2006/picture">
+                  <pic:nvPicPr>
+                    <pic:cNvPr id="55" name="Picture 55" descr="A picture containing graphical user interface&#10;&#10;Description automatically generated"/>
+                    <pic:cNvPicPr/>
+                  </pic:nvPicPr>
+                  <pic:blipFill>
+                    <a:blip r:embed="rId12"/>
+                    <a:stretch>
+                      <a:fillRect/>
+                    </a:stretch>
+                  </pic:blipFill>
+                  <pic:spPr>
+                    <a:xfrm>
+                      <a:off x="0" y="0"/>
+                      <a:ext cx="3276600" cy="2143125"/>
+                    </a:xfrm>
+                    <a:prstGeom prst="rect">
+                      <a:avLst/>
+                    </a:prstGeom>
+                  </pic:spPr>
+                </pic:pic>
+              </a:graphicData>
+            </a:graphic>
+          </wp:inline>
+        </w:drawing>
+      </w:r>
+    </w:p>
+    <w:p>
+      <w:pPr>
+        <w:rPr>
+          <w:noProof/>
+        </w:rPr>
+      </w:pPr>
+    </w:p>
+    <w:p>
+      <w:pPr>
+        <w:rPr>
+          <w:noProof/>
+        </w:rPr>
+      </w:pPr>
+    </w:p>
+    <w:p>
+      <w:pPr>
+        <w:rPr>
+          <w:noProof/>
+        </w:rPr>
+      </w:pPr>
+    </w:p>
+    <w:p>
+      <w:pPr>
+        <w:rPr>
+          <w:noProof/>
+        </w:rPr>
+      </w:pPr>
+    </w:p>
+    <w:p>
+      <w:pPr>
+        <w:rPr>
+          <w:noProof/>
+        </w:rPr>
+      </w:pPr>
+    </w:p>
+    <w:p>
+      <w:pPr>
+        <w:rPr>
+          <w:noProof/>
+        </w:rPr>
+      </w:pPr>
+    </w:p>
+    <w:p>
+      <w:r>
+        <w:rPr>
+          <w:noProof/>
+        </w:rPr>
+        <mc:AlternateContent>
+          <mc:Choice Requires="wps">
+            <w:drawing>
+              <wp:anchor distT="0" distB="0" distL="114300" distR="114300" simplePos="0" relativeHeight="251719680" behindDoc="0" locked="0" layoutInCell="1" allowOverlap="1" wp14:anchorId="3759B3BE" wp14:editId="6E196699">
+                <wp:simplePos x="0" y="0"/>
+                <wp:positionH relativeFrom="column">
+                  <wp:posOffset>2422468</wp:posOffset>
+                </wp:positionH>
+                <wp:positionV relativeFrom="paragraph">
+                  <wp:posOffset>1640840</wp:posOffset>
+                </wp:positionV>
+                <wp:extent cx="415636" cy="248392"/>
+                <wp:effectExtent l="0" t="0" r="22860" b="18415"/>
+                <wp:wrapNone/>
+                <wp:docPr id="54" name="Text Box 54"/>
+                <wp:cNvGraphicFramePr/>
+                <a:graphic xmlns:a="http://schemas.openxmlformats.org/drawingml/2006/main">
+                  <a:graphicData uri="http://schemas.microsoft.com/office/word/2010/wordprocessingShape">
+                    <wps:wsp>
+                      <wps:cNvSpPr txBox="1"/>
+                      <wps:spPr>
+                        <a:xfrm>
+                          <a:off x="0" y="0"/>
+                          <a:ext cx="415636" cy="248392"/>
+                        </a:xfrm>
+                        <a:prstGeom prst="rect">
+                          <a:avLst/>
+                        </a:prstGeom>
+                        <a:solidFill>
+                          <a:schemeClr val="lt1"/>
+                        </a:solidFill>
+                        <a:ln w="6350">
+                          <a:solidFill>
+                            <a:schemeClr val="bg1"/>
+                          </a:solidFill>
+                        </a:ln>
+                      </wps:spPr>
+                      <wps:txbx>
+                        <w:txbxContent>
+                          <w:p>
+                            <w:pPr>
+                              <w:jc w:val="center"/>
+                            </w:pPr>
+                            <w:r>
+                              <w:t>32</w:t>
+                            </w:r>
+                          </w:p>
+                        </w:txbxContent>
+                      </wps:txbx>
+                      <wps:bodyPr rot="0" spcFirstLastPara="0" vertOverflow="overflow" horzOverflow="overflow" vert="horz" wrap="square" lIns="91440" tIns="45720" rIns="91440" bIns="45720" numCol="1" spcCol="0" rtlCol="0" fromWordArt="0" anchor="t" anchorCtr="0" forceAA="0" compatLnSpc="1">
+                        <a:prstTxWarp prst="textNoShape">
+                          <a:avLst/>
+                        </a:prstTxWarp>
+                        <a:noAutofit/>
+                      </wps:bodyPr>
+                    </wps:wsp>
+                  </a:graphicData>
+                </a:graphic>
+                <wp14:sizeRelH relativeFrom="margin">
+                  <wp14:pctWidth>0</wp14:pctWidth>
+                </wp14:sizeRelH>
+                <wp14:sizeRelV relativeFrom="margin">
+                  <wp14:pctHeight>0</wp14:pctHeight>
+                </wp14:sizeRelV>
+              </wp:anchor>
+            </w:drawing>
+          </mc:Choice>
+          <mc:Fallback>
+            <w:pict>
+              <v:shape w14:anchorId="3759B3BE" id="Text Box 54" o:spid="_x0000_s1028" type="#_x0000_t202" style="position:absolute;margin-left:190.75pt;margin-top:129.2pt;width:32.75pt;height:19.55pt;z-index:251719680;visibility:visible;mso-wrap-style:square;mso-width-percent:0;mso-height-percent:0;mso-wrap-distance-left:9pt;mso-wrap-distance-top:0;mso-wrap-distance-right:9pt;mso-wrap-distance-bottom:0;mso-position-horizontal:absolute;mso-position-horizontal-relative:text;mso-position-vertical:absolute;mso-position-vertical-relative:text;mso-width-percent:0;mso-height-percent:0;mso-width-relative:margin;mso-height-relative:margin;v-text-anchor:top" o:gfxdata="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" fillcolor="white [3201]" strokecolor="white [3212]" strokeweight=".5pt">
+                <v:textbox>
+                  <w:txbxContent>
+                    <w:p>
+                      <w:pPr>
+                        <w:jc w:val="center"/>
+                      </w:pPr>
+                      <w:r>
+                        <w:t>32</w:t>
+                      </w:r>
+                    </w:p>
+                  </w:txbxContent>
+                </v:textbox>
+              </v:shape>
+            </w:pict>
+          </mc:Fallback>
+        </mc:AlternateContent>
+      </w:r>
+      <w:r>
+        <w:rPr>
+          <w:noProof/>
+        </w:rPr>
+        <mc:AlternateContent>
+          <mc:Choice Requires="wpg">
+            <w:drawing>
+              <wp:anchor distT="0" distB="0" distL="114300" distR="114300" simplePos="0" relativeHeight="251713536" behindDoc="0" locked="0" layoutInCell="1" allowOverlap="1" wp14:anchorId="57E2C707" wp14:editId="0D31C221">
+                <wp:simplePos x="0" y="0"/>
+                <wp:positionH relativeFrom="column">
+                  <wp:posOffset>2872740</wp:posOffset>
+                </wp:positionH>
+                <wp:positionV relativeFrom="paragraph">
+                  <wp:posOffset>442595</wp:posOffset>
+                </wp:positionV>
+                <wp:extent cx="2695575" cy="1485900"/>
+                <wp:effectExtent l="0" t="0" r="28575" b="19050"/>
+                <wp:wrapNone/>
+                <wp:docPr id="50" name="Group 50"/>
+                <wp:cNvGraphicFramePr/>
+                <a:graphic xmlns:a="http://schemas.openxmlformats.org/drawingml/2006/main">
+                  <a:graphicData uri="http://schemas.microsoft.com/office/word/2010/wordprocessingGroup">
+                    <wpg:wgp>
+                      <wpg:cNvGrpSpPr/>
+                      <wpg:grpSpPr>
+                        <a:xfrm>
+                          <a:off x="0" y="0"/>
+                          <a:ext cx="2695575" cy="1485900"/>
+                          <a:chOff x="0" y="0"/>
+                          <a:chExt cx="2695575" cy="1485900"/>
+                        </a:xfrm>
+                      </wpg:grpSpPr>
+                      <wps:wsp>
+                        <wps:cNvPr id="23" name="Cube 23"/>
+                        <wps:cNvSpPr/>
+                        <wps:spPr>
+                          <a:xfrm flipH="1">
+                            <a:off x="1838325" y="342900"/>
+                            <a:ext cx="857250" cy="1104900"/>
+                          </a:xfrm>
+                          <a:prstGeom prst="cube">
+                            <a:avLst/>
+                          </a:prstGeom>
+                          <a:solidFill>
+                            <a:schemeClr val="bg2"/>
+                          </a:solidFill>
+                        </wps:spPr>
+                        <wps:style>
+                          <a:lnRef idx="2">
+                            <a:schemeClr val="accent1">
+                              <a:shade val="50000"/>
+                            </a:schemeClr>
+                          </a:lnRef>
+                          <a:fillRef idx="1">
+                            <a:schemeClr val="accent1"/>
+                          </a:fillRef>
+                          <a:effectRef idx="0">
+                            <a:schemeClr val="accent1"/>
+                          </a:effectRef>
+                          <a:fontRef idx="minor">
+                            <a:schemeClr val="lt1"/>
+                          </a:fontRef>
+                        </wps:style>
+                        <wps:bodyPr rot="0" spcFirstLastPara="0" vertOverflow="overflow" horzOverflow="overflow" vert="horz" wrap="square" lIns="91440" tIns="45720" rIns="91440" bIns="45720" numCol="1" spcCol="0" rtlCol="0" fromWordArt="0" anchor="ctr" anchorCtr="0" forceAA="0" compatLnSpc="1">
+                          <a:prstTxWarp prst="textNoShape">
+                            <a:avLst/>
+                          </a:prstTxWarp>
+                          <a:noAutofit/>
+                        </wps:bodyPr>
+                      </wps:wsp>
+                      <wps:wsp>
+                        <wps:cNvPr id="24" name="Cube 24"/>
+                        <wps:cNvSpPr/>
+                        <wps:spPr>
+                          <a:xfrm flipH="1">
+                            <a:off x="1095375" y="428625"/>
+                            <a:ext cx="600075" cy="790575"/>
+                          </a:xfrm>
+                          <a:prstGeom prst="cube">
+                            <a:avLst/>
+                          </a:prstGeom>
+                          <a:solidFill>
+                            <a:schemeClr val="bg2"/>
+                          </a:solidFill>
+                        </wps:spPr>
+                        <wps:style>
+                          <a:lnRef idx="2">
+                            <a:schemeClr val="accent1">
+                              <a:shade val="50000"/>
+                            </a:schemeClr>
+                          </a:lnRef>
+                          <a:fillRef idx="1">
+                            <a:schemeClr val="accent1"/>
+                          </a:fillRef>
+                          <a:effectRef idx="0">
+                            <a:schemeClr val="accent1"/>
+                          </a:effectRef>
+                          <a:fontRef idx="minor">
+                            <a:schemeClr val="lt1"/>
+                          </a:fontRef>
+                        </wps:style>
+                        <wps:bodyPr rot="0" spcFirstLastPara="0" vertOverflow="overflow" horzOverflow="overflow" vert="horz" wrap="square" lIns="91440" tIns="45720" rIns="91440" bIns="45720" numCol="1" spcCol="0" rtlCol="0" fromWordArt="0" anchor="ctr" anchorCtr="0" forceAA="0" compatLnSpc="1">
+                          <a:prstTxWarp prst="textNoShape">
+                            <a:avLst/>
+                          </a:prstTxWarp>
+                          <a:noAutofit/>
+                        </wps:bodyPr>
+                      </wps:wsp>
+                      <wps:wsp>
+                        <wps:cNvPr id="25" name="Cube 25"/>
+                        <wps:cNvSpPr/>
+                        <wps:spPr>
+                          <a:xfrm flipH="1">
+                            <a:off x="514350" y="533400"/>
+                            <a:ext cx="438150" cy="542925"/>
+                          </a:xfrm>
+                          <a:prstGeom prst="cube">
+                            <a:avLst/>
+                          </a:prstGeom>
+                          <a:solidFill>
+                            <a:schemeClr val="bg2"/>
+                          </a:solidFill>
+                        </wps:spPr>
+                        <wps:style>
+                          <a:lnRef idx="2">
+                            <a:schemeClr val="accent1">
+                              <a:shade val="50000"/>
+                            </a:schemeClr>
+                          </a:lnRef>
+                          <a:fillRef idx="1">
+                            <a:schemeClr val="accent1"/>
+                          </a:fillRef>
+                          <a:effectRef idx="0">
+                            <a:schemeClr val="accent1"/>
+                          </a:effectRef>
+                          <a:fontRef idx="minor">
+                            <a:schemeClr val="lt1"/>
+                          </a:fontRef>
+                        </wps:style>
+                        <wps:bodyPr rot="0" spcFirstLastPara="0" vertOverflow="overflow" horzOverflow="overflow" vert="horz" wrap="square" lIns="91440" tIns="45720" rIns="91440" bIns="45720" numCol="1" spcCol="0" rtlCol="0" fromWordArt="0" anchor="ctr" anchorCtr="0" forceAA="0" compatLnSpc="1">
+                          <a:prstTxWarp prst="textNoShape">
+                            <a:avLst/>
+                          </a:prstTxWarp>
+                          <a:noAutofit/>
+                        </wps:bodyPr>
+                      </wps:wsp>
+                      <wps:wsp>
+                        <wps:cNvPr id="26" name="Rectangle 26"/>
+                        <wps:cNvSpPr/>
+                        <wps:spPr>
+                          <a:xfrm flipH="1">
+                            <a:off x="0" y="0"/>
+                            <a:ext cx="123825" cy="1485900"/>
+                          </a:xfrm>
+                          <a:prstGeom prst="rect">
+                            <a:avLst/>
+                          </a:prstGeom>
+                          <a:solidFill>
+                            <a:schemeClr val="bg2"/>
+                          </a:solidFill>
+                        </wps:spPr>
+                        <wps:style>
+                          <a:lnRef idx="2">
+                            <a:schemeClr val="accent1">
+                              <a:shade val="50000"/>
+                            </a:schemeClr>
+                          </a:lnRef>
+                          <a:fillRef idx="1">
+                            <a:schemeClr val="accent1"/>
+                          </a:fillRef>
+                          <a:effectRef idx="0">
+                            <a:schemeClr val="accent1"/>
+                          </a:effectRef>
+                          <a:fontRef idx="minor">
+                            <a:schemeClr val="lt1"/>
+                          </a:fontRef>
+                        </wps:style>
+                        <wps:bodyPr rot="0" spcFirstLastPara="0" vertOverflow="overflow" horzOverflow="overflow" vert="horz" wrap="square" lIns="91440" tIns="45720" rIns="91440" bIns="45720" numCol="1" spcCol="0" rtlCol="0" fromWordArt="0" anchor="ctr" anchorCtr="0" forceAA="0" compatLnSpc="1">
+                          <a:prstTxWarp prst="textNoShape">
+                            <a:avLst/>
+                          </a:prstTxWarp>
+                          <a:noAutofit/>
+                        </wps:bodyPr>
+                      </wps:wsp>
+                      <wps:wsp>
+                        <wps:cNvPr id="27" name="Straight Arrow Connector 27"/>
+                        <wps:cNvCnPr/>
+                        <wps:spPr>
+                          <a:xfrm>
+                            <a:off x="180975" y="66675"/>
+                            <a:ext cx="304800" cy="409575"/>
+                          </a:xfrm>
+                          <a:prstGeom prst="straightConnector1">
+                            <a:avLst/>
+                          </a:prstGeom>
+                          <a:solidFill>
+                            <a:schemeClr val="bg2"/>
+                          </a:solidFill>
+                          <a:ln>
+                            <a:tailEnd type="triangle"/>
+                          </a:ln>
+                        </wps:spPr>
+                        <wps:style>
+                          <a:lnRef idx="1">
+                            <a:schemeClr val="accent1"/>
+                          </a:lnRef>
+                          <a:fillRef idx="0">
+                            <a:schemeClr val="accent1"/>
+                          </a:fillRef>
+                          <a:effectRef idx="0">
+                            <a:schemeClr val="accent1"/>
+                          </a:effectRef>
+                          <a:fontRef idx="minor">
+                            <a:schemeClr val="tx1"/>
+                          </a:fontRef>
+                        </wps:style>
+                        <wps:bodyPr/>
+                      </wps:wsp>
+                      <wps:wsp>
+                        <wps:cNvPr id="28" name="Straight Arrow Connector 28"/>
+                        <wps:cNvCnPr/>
+                        <wps:spPr>
+                          <a:xfrm flipV="1">
+                            <a:off x="180975" y="1038225"/>
+                            <a:ext cx="304800" cy="409575"/>
+                          </a:xfrm>
+                          <a:prstGeom prst="straightConnector1">
+                            <a:avLst/>
+                          </a:prstGeom>
+                          <a:solidFill>
+                            <a:schemeClr val="bg2"/>
+                          </a:solidFill>
+                          <a:ln>
+                            <a:tailEnd type="triangle"/>
+                          </a:ln>
+                        </wps:spPr>
+                        <wps:style>
+                          <a:lnRef idx="1">
+                            <a:schemeClr val="accent1"/>
+                          </a:lnRef>
+                          <a:fillRef idx="0">
+                            <a:schemeClr val="accent1"/>
+                          </a:fillRef>
+                          <a:effectRef idx="0">
+                            <a:schemeClr val="accent1"/>
+                          </a:effectRef>
+                          <a:fontRef idx="minor">
+                            <a:schemeClr val="tx1"/>
+                          </a:fontRef>
+                        </wps:style>
+                        <wps:bodyPr/>
+                      </wps:wsp>
+                      <wps:wsp>
+                        <wps:cNvPr id="46" name="Arrow: Right 46"/>
+                        <wps:cNvSpPr/>
+                        <wps:spPr>
+                          <a:xfrm>
+                            <a:off x="409575" y="800100"/>
+                            <a:ext cx="133350" cy="45085"/>
+                          </a:xfrm>
+                          <a:prstGeom prst="rightArrow">
+                            <a:avLst/>
+                          </a:prstGeom>
+                        </wps:spPr>
+                        <wps:style>
+                          <a:lnRef idx="2">
+                            <a:schemeClr val="accent1">
+                              <a:shade val="50000"/>
+                            </a:schemeClr>
+                          </a:lnRef>
+                          <a:fillRef idx="1">
+                            <a:schemeClr val="accent1"/>
+                          </a:fillRef>
+                          <a:effectRef idx="0">
+                            <a:schemeClr val="accent1"/>
+                          </a:effectRef>
+                          <a:fontRef idx="minor">
+                            <a:schemeClr val="lt1"/>
+                          </a:fontRef>
+                        </wps:style>
+                        <wps:bodyPr rot="0" spcFirstLastPara="0" vertOverflow="overflow" horzOverflow="overflow" vert="horz" wrap="square" lIns="91440" tIns="45720" rIns="91440" bIns="45720" numCol="1" spcCol="0" rtlCol="0" fromWordArt="0" anchor="ctr" anchorCtr="0" forceAA="0" compatLnSpc="1">
+                          <a:prstTxWarp prst="textNoShape">
+                            <a:avLst/>
+                          </a:prstTxWarp>
+                          <a:noAutofit/>
+                        </wps:bodyPr>
+                      </wps:wsp>
+                      <wps:wsp>
+                        <wps:cNvPr id="47" name="Arrow: Right 47"/>
+                        <wps:cNvSpPr/>
+                        <wps:spPr>
+                          <a:xfrm>
+                            <a:off x="1009650" y="828675"/>
+                            <a:ext cx="133350" cy="45085"/>
+                          </a:xfrm>
+                          <a:prstGeom prst="rightArrow">
+                            <a:avLst/>
+                          </a:prstGeom>
+                        </wps:spPr>
+                        <wps:style>
+                          <a:lnRef idx="2">
+                            <a:schemeClr val="accent1">
+                              <a:shade val="50000"/>
+                            </a:schemeClr>
+                          </a:lnRef>
+                          <a:fillRef idx="1">
+                            <a:schemeClr val="accent1"/>
+                          </a:fillRef>
+                          <a:effectRef idx="0">
+                            <a:schemeClr val="accent1"/>
+                          </a:effectRef>
+                          <a:fontRef idx="minor">
+                            <a:schemeClr val="lt1"/>
+                          </a:fontRef>
+                        </wps:style>
+                        <wps:bodyPr rot="0" spcFirstLastPara="0" vertOverflow="overflow" horzOverflow="overflow" vert="horz" wrap="square" lIns="91440" tIns="45720" rIns="91440" bIns="45720" numCol="1" spcCol="0" rtlCol="0" fromWordArt="0" anchor="ctr" anchorCtr="0" forceAA="0" compatLnSpc="1">
+                          <a:prstTxWarp prst="textNoShape">
+                            <a:avLst/>
+                          </a:prstTxWarp>
+                          <a:noAutofit/>
+                        </wps:bodyPr>
+                      </wps:wsp>
+                      <wps:wsp>
+                        <wps:cNvPr id="48" name="Arrow: Right 48"/>
+                        <wps:cNvSpPr/>
+                        <wps:spPr>
+                          <a:xfrm>
+                            <a:off x="1752600" y="847725"/>
+                            <a:ext cx="133350" cy="45085"/>
+                          </a:xfrm>
+                          <a:prstGeom prst="rightArrow">
+                            <a:avLst/>
+                          </a:prstGeom>
+                        </wps:spPr>
+                        <wps:style>
+                          <a:lnRef idx="2">
+                            <a:schemeClr val="accent1">
+                              <a:shade val="50000"/>
+                            </a:schemeClr>
+                          </a:lnRef>
+                          <a:fillRef idx="1">
+                            <a:schemeClr val="accent1"/>
+                          </a:fillRef>
+                          <a:effectRef idx="0">
+                            <a:schemeClr val="accent1"/>
+                          </a:effectRef>
+                          <a:fontRef idx="minor">
+                            <a:schemeClr val="lt1"/>
+                          </a:fontRef>
+                        </wps:style>
+                        <wps:bodyPr rot="0" spcFirstLastPara="0" vertOverflow="overflow" horzOverflow="overflow" vert="horz" wrap="square" lIns="91440" tIns="45720" rIns="91440" bIns="45720" numCol="1" spcCol="0" rtlCol="0" fromWordArt="0" anchor="ctr" anchorCtr="0" forceAA="0" compatLnSpc="1">
+                          <a:prstTxWarp prst="textNoShape">
+                            <a:avLst/>
+                          </a:prstTxWarp>
+                          <a:noAutofit/>
+                        </wps:bodyPr>
+                      </wps:wsp>
+                    </wpg:wgp>
+                  </a:graphicData>
+                </a:graphic>
+              </wp:anchor>
+            </w:drawing>
+          </mc:Choice>
+          <mc:Fallback>
+            <w:pict>
+              <v:group w14:anchorId="0BCAD669" id="Group 50" o:spid="_x0000_s1026" style="position:absolute;margin-left:226.2pt;margin-top:34.85pt;width:212.25pt;height:117pt;z-index:251713536" coordsize="26955,14859" o:gfxdata="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">
+                <v:shapetype id="_x0000_t16" coordsize="21600,21600" o:spt="16" adj="5400" path="m@0,l0@0,,21600@1,21600,21600@2,21600,xem0@0nfl@1@0,21600,em@1@0nfl@1,21600e">
+                  <v:stroke joinstyle="miter"/>
+                  <v:formulas>
+                    <v:f eqn="val #0"/>
+                    <v:f eqn="sum width 0 #0"/>
+                    <v:f eqn="sum height 0 #0"/>
+                    <v:f eqn="mid height #0"/>
+                    <v:f eqn="prod @1 1 2"/>
+                    <v:f eqn="prod @2 1 2"/>
+                    <v:f eqn="mid width #0"/>
+                  </v:formulas>
+                  <v:path o:extrusionok="f" gradientshapeok="t" limo="10800,10800" o:connecttype="custom" o:connectlocs="@6,0;@4,@0;0,@3;@4,21600;@1,@3;21600,@5" o:connectangles="270,270,180,90,0,0" textboxrect="0,@0,@1,21600"/>
+                  <v:handles>
+                    <v:h position="topLeft,#0" switch="" yrange="0,21600"/>
+                  </v:handles>
+                  <o:complex v:ext="view"/>
+                </v:shapetype>
+                <v:shape id="Cube 23" o:spid="_x0000_s1027" type="#_x0000_t16" style="position:absolute;left:18383;top:3429;width:8572;height:11049;flip:x;visibility:visible;mso-wrap-style:square;v-text-anchor:middle" o:gfxdata="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" fillcolor="#e7e6e6 [3214]" strokecolor="#1f3763 [1604]" strokeweight="1pt"/>
+                <v:shape id="Cube 24" o:spid="_x0000_s1028" type="#_x0000_t16" style="position:absolute;left:10953;top:4286;width:6001;height:7906;flip:x;visibility:visible;mso-wrap-style:square;v-text-anchor:middle" o:gfxdata="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" fillcolor="#e7e6e6 [3214]" strokecolor="#1f3763 [1604]" strokeweight="1pt"/>
+                <v:shape id="Cube 25" o:spid="_x0000_s1029" type="#_x0000_t16" style="position:absolute;left:5143;top:5334;width:4382;height:5429;flip:x;visibility:visible;mso-wrap-style:square;v-text-anchor:middle" o:gfxdata="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" fillcolor="#e7e6e6 [3214]" strokecolor="#1f3763 [1604]" strokeweight="1pt"/>
+                <v:rect id="Rectangle 26" o:spid="_x0000_s1030" style="position:absolute;width:1238;height:14859;flip:x;visibility:visible;mso-wrap-style:square;v-text-anchor:middle" o:gfxdata="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" fillcolor="#e7e6e6 [3214]" strokecolor="#1f3763 [1604]" strokeweight="1pt"/>
+                <v:shapetype id="_x0000_t32" coordsize="21600,21600" o:spt="32" o:oned="t" path="m,l21600,21600e" filled="f">
+                  <v:path arrowok="t" fillok="f" o:connecttype="none"/>
+                  <o:lock v:ext="edit" shapetype="t"/>
+                </v:shapetype>
+                <v:shape id="Straight Arrow Connector 27" o:spid="_x0000_s1031" type="#_x0000_t32" style="position:absolute;left:1809;top:666;width:3048;height:4096;visibility:visible;mso-wrap-style:square" o:connectortype="straight" o:gfxdata="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" filled="t" fillcolor="#e7e6e6 [3214]" strokecolor="#4472c4 [3204]" strokeweight=".5pt">
+                  <v:stroke endarrow="block" joinstyle="miter"/>
+                </v:shape>
+                <v:shape id="Straight Arrow Connector 28" o:spid="_x0000_s1032" type="#_x0000_t32" style="position:absolute;left:1809;top:10382;width:3048;height:4096;flip:y;visibility:visible;mso-wrap-style:square" o:connectortype="straight" o:gfxdata="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" filled="t" fillcolor="#e7e6e6 [3214]" strokecolor="#4472c4 [3204]" strokeweight=".5pt">
+                  <v:stroke endarrow="block" joinstyle="miter"/>
+                </v:shape>
+                <v:shapetype id="_x0000_t13" coordsize="21600,21600" o:spt="13" adj="16200,5400" path="m@0,l@0@1,0@1,0@2@0@2@0,21600,21600,10800xe">
+                  <v:stroke joinstyle="miter"/>
+                  <v:formulas>
+                    <v:f eqn="val #0"/>
+                    <v:f eqn="val #1"/>
+                    <v:f eqn="sum height 0 #1"/>
+                    <v:f eqn="sum 10800 0 #1"/>
+                    <v:f eqn="sum width 0 #0"/>
+                    <v:f eqn="prod @4 @3 10800"/>
+                    <v:f eqn="sum width 0 @5"/>
+                  </v:formulas>
+                  <v:path o:connecttype="custom" o:connectlocs="@0,0;0,10800;@0,21600;21600,10800" o:connectangles="270,180,90,0" textboxrect="0,@1,@6,@2"/>
+                  <v:handles>
+                    <v:h position="#0,#1" xrange="0,21600" yrange="0,10800"/>
+                  </v:handles>
+                </v:shapetype>
+                <v:shape id="Arrow: Right 46" o:spid="_x0000_s1033" type="#_x0000_t13" style="position:absolute;left:4095;top:8001;width:1334;height:450;visibility:visible;mso-wrap-style:square;v-text-anchor:middle" o:gfxdata="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" adj="17949" fillcolor="#4472c4 [3204]" strokecolor="#1f3763 [1604]" strokeweight="1pt"/>
+                <v:shape id="Arrow: Right 47" o:spid="_x0000_s1034" type="#_x0000_t13" style="position:absolute;left:10096;top:8286;width:1334;height:451;visibility:visible;mso-wrap-style:square;v-text-anchor:middle" o:gfxdata="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" adj="17949" fillcolor="#4472c4 [3204]" strokecolor="#1f3763 [1604]" strokeweight="1pt"/>
+                <v:shape id="Arrow: Right 48" o:spid="_x0000_s1035" type="#_x0000_t13" style="position:absolute;left:17526;top:8477;width:1333;height:451;visibility:visible;mso-wrap-style:square;v-text-anchor:middle" o:gfxdata="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" adj="17949" fillcolor="#4472c4 [3204]" strokecolor="#1f3763 [1604]" strokeweight="1pt"/>
+              </v:group>
+            </w:pict>
+          </mc:Fallback>
+        </mc:AlternateContent>
+      </w:r>
+      <w:r>
+        <w:rPr>
+          <w:noProof/>
+        </w:rPr>
+        <mc:AlternateContent>
+          <mc:Choice Requires="wpg">
+            <w:drawing>
+              <wp:anchor distT="0" distB="0" distL="114300" distR="114300" simplePos="0" relativeHeight="251698176" behindDoc="0" locked="0" layoutInCell="1" allowOverlap="1" wp14:anchorId="46844D6A" wp14:editId="2E502FF9">
+                <wp:simplePos x="0" y="0"/>
+                <wp:positionH relativeFrom="column">
+                  <wp:posOffset>-318135</wp:posOffset>
+                </wp:positionH>
+                <wp:positionV relativeFrom="paragraph">
+                  <wp:posOffset>442595</wp:posOffset>
+                </wp:positionV>
+                <wp:extent cx="2695575" cy="1485900"/>
+                <wp:effectExtent l="0" t="0" r="28575" b="57150"/>
+                <wp:wrapNone/>
+                <wp:docPr id="49" name="Group 49"/>
+                <wp:cNvGraphicFramePr/>
+                <a:graphic xmlns:a="http://schemas.openxmlformats.org/drawingml/2006/main">
+                  <a:graphicData uri="http://schemas.microsoft.com/office/word/2010/wordprocessingGroup">
+                    <wpg:wgp>
+                      <wpg:cNvGrpSpPr/>
+                      <wpg:grpSpPr>
+                        <a:xfrm>
+                          <a:off x="0" y="0"/>
+                          <a:ext cx="2695575" cy="1485900"/>
+                          <a:chOff x="0" y="0"/>
+                          <a:chExt cx="2695575" cy="1485900"/>
+                        </a:xfrm>
+                      </wpg:grpSpPr>
+                      <wpg:grpSp>
+                        <wpg:cNvPr id="30" name="Group 30"/>
+                        <wpg:cNvGrpSpPr/>
+                        <wpg:grpSpPr>
+                          <a:xfrm>
+                            <a:off x="0" y="0"/>
+                            <a:ext cx="2695575" cy="1485900"/>
+                            <a:chOff x="0" y="0"/>
+                            <a:chExt cx="2695575" cy="1485900"/>
+                          </a:xfrm>
+                          <a:solidFill>
+                            <a:schemeClr val="bg2"/>
+                          </a:solidFill>
+                        </wpg:grpSpPr>
+                        <wps:wsp>
+                          <wps:cNvPr id="14" name="Cube 14"/>
+                          <wps:cNvSpPr/>
+                          <wps:spPr>
+                            <a:xfrm>
+                              <a:off x="0" y="342900"/>
+                              <a:ext cx="857250" cy="1104900"/>
+                            </a:xfrm>
+                            <a:prstGeom prst="cube">
+                              <a:avLst/>
+                            </a:prstGeom>
+                            <a:grpFill/>
+                          </wps:spPr>
+                          <wps:style>
+                            <a:lnRef idx="2">
+                              <a:schemeClr val="accent1">
+                                <a:shade val="50000"/>
+                              </a:schemeClr>
+                            </a:lnRef>
+                            <a:fillRef idx="1">
+                              <a:schemeClr val="accent1"/>
+                            </a:fillRef>
+                            <a:effectRef idx="0">
+                              <a:schemeClr val="accent1"/>
+                            </a:effectRef>
+                            <a:fontRef idx="minor">
+                              <a:schemeClr val="lt1"/>
+                            </a:fontRef>
+                          </wps:style>
+                          <wps:bodyPr rot="0" spcFirstLastPara="0" vertOverflow="overflow" horzOverflow="overflow" vert="horz" wrap="square" lIns="91440" tIns="45720" rIns="91440" bIns="45720" numCol="1" spcCol="0" rtlCol="0" fromWordArt="0" anchor="ctr" anchorCtr="0" forceAA="0" compatLnSpc="1">
+                            <a:prstTxWarp prst="textNoShape">
+                              <a:avLst/>
+                            </a:prstTxWarp>
+                            <a:noAutofit/>
+                          </wps:bodyPr>
+                        </wps:wsp>
+                        <wps:wsp>
+                          <wps:cNvPr id="16" name="Cube 16"/>
+                          <wps:cNvSpPr/>
+                          <wps:spPr>
+                            <a:xfrm>
+                              <a:off x="1000125" y="428625"/>
+                              <a:ext cx="600075" cy="790575"/>
+                            </a:xfrm>
+                            <a:prstGeom prst="cube">
+                              <a:avLst/>
+                            </a:prstGeom>
+                            <a:grpFill/>
+                          </wps:spPr>
+                          <wps:style>
+                            <a:lnRef idx="2">
+                              <a:schemeClr val="accent1">
+                                <a:shade val="50000"/>
+                              </a:schemeClr>
+                            </a:lnRef>
+                            <a:fillRef idx="1">
+                              <a:schemeClr val="accent1"/>
+                            </a:fillRef>
+                            <a:effectRef idx="0">
+                              <a:schemeClr val="accent1"/>
+                            </a:effectRef>
+                            <a:fontRef idx="minor">
+                              <a:schemeClr val="lt1"/>
+                            </a:fontRef>
+                          </wps:style>
+                          <wps:bodyPr rot="0" spcFirstLastPara="0" vertOverflow="overflow" horzOverflow="overflow" vert="horz" wrap="square" lIns="91440" tIns="45720" rIns="91440" bIns="45720" numCol="1" spcCol="0" rtlCol="0" fromWordArt="0" anchor="ctr" anchorCtr="0" forceAA="0" compatLnSpc="1">
+                            <a:prstTxWarp prst="textNoShape">
+                              <a:avLst/>
+                            </a:prstTxWarp>
+                            <a:noAutofit/>
+                          </wps:bodyPr>
+                        </wps:wsp>
+                        <wps:wsp>
+                          <wps:cNvPr id="18" name="Cube 18"/>
+                          <wps:cNvSpPr/>
+                          <wps:spPr>
+                            <a:xfrm>
+                              <a:off x="1743075" y="533400"/>
+                              <a:ext cx="438150" cy="542925"/>
+                            </a:xfrm>
+                            <a:prstGeom prst="cube">
+                              <a:avLst/>
+                            </a:prstGeom>
+                            <a:grpFill/>
+                          </wps:spPr>
+                          <wps:style>
+                            <a:lnRef idx="2">
+                              <a:schemeClr val="accent1">
+                                <a:shade val="50000"/>
+                              </a:schemeClr>
+                            </a:lnRef>
+                            <a:fillRef idx="1">
+                              <a:schemeClr val="accent1"/>
+                            </a:fillRef>
+                            <a:effectRef idx="0">
+                              <a:schemeClr val="accent1"/>
+                            </a:effectRef>
+                            <a:fontRef idx="minor">
+                              <a:schemeClr val="lt1"/>
+                            </a:fontRef>
+                          </wps:style>
+                          <wps:bodyPr rot="0" spcFirstLastPara="0" vertOverflow="overflow" horzOverflow="overflow" vert="horz" wrap="square" lIns="91440" tIns="45720" rIns="91440" bIns="45720" numCol="1" spcCol="0" rtlCol="0" fromWordArt="0" anchor="ctr" anchorCtr="0" forceAA="0" compatLnSpc="1">
+                            <a:prstTxWarp prst="textNoShape">
+                              <a:avLst/>
+                            </a:prstTxWarp>
+                            <a:noAutofit/>
+                          </wps:bodyPr>
+                        </wps:wsp>
+                        <wps:wsp>
+                          <wps:cNvPr id="20" name="Rectangle 20"/>
+                          <wps:cNvSpPr/>
+                          <wps:spPr>
+                            <a:xfrm>
+                              <a:off x="2571750" y="0"/>
+                              <a:ext cx="123825" cy="1485900"/>
+                            </a:xfrm>
+                            <a:prstGeom prst="rect">
+                              <a:avLst/>
+                            </a:prstGeom>
+                            <a:grpFill/>
+                          </wps:spPr>
+                          <wps:style>
+                            <a:lnRef idx="2">
+                              <a:schemeClr val="accent1">
+                                <a:shade val="50000"/>
+                              </a:schemeClr>
+                            </a:lnRef>
+                            <a:fillRef idx="1">
+                              <a:schemeClr val="accent1"/>
+                            </a:fillRef>
+                            <a:effectRef idx="0">
+                              <a:schemeClr val="accent1"/>
+                            </a:effectRef>
+                            <a:fontRef idx="minor">
+                              <a:schemeClr val="lt1"/>
+                            </a:fontRef>
+                          </wps:style>
+                          <wps:bodyPr rot="0" spcFirstLastPara="0" vertOverflow="overflow" horzOverflow="overflow" vert="horz" wrap="square" lIns="91440" tIns="45720" rIns="91440" bIns="45720" numCol="1" spcCol="0" rtlCol="0" fromWordArt="0" anchor="ctr" anchorCtr="0" forceAA="0" compatLnSpc="1">
+                            <a:prstTxWarp prst="textNoShape">
+                              <a:avLst/>
+                            </a:prstTxWarp>
+                            <a:noAutofit/>
+                          </wps:bodyPr>
+                        </wps:wsp>
+                        <wps:wsp>
+                          <wps:cNvPr id="21" name="Straight Arrow Connector 21"/>
+                          <wps:cNvCnPr/>
+                          <wps:spPr>
+                            <a:xfrm flipV="1">
+                              <a:off x="2219325" y="76200"/>
+                              <a:ext cx="304800" cy="409575"/>
+                            </a:xfrm>
+                            <a:prstGeom prst="straightConnector1">
+                              <a:avLst/>
+                            </a:prstGeom>
+                            <a:grpFill/>
+                            <a:ln>
+                              <a:tailEnd type="triangle"/>
+                            </a:ln>
+                          </wps:spPr>
+                          <wps:style>
+                            <a:lnRef idx="1">
+                              <a:schemeClr val="accent1"/>
+                            </a:lnRef>
+                            <a:fillRef idx="0">
+                              <a:schemeClr val="accent1"/>
+                            </a:fillRef>
+                            <a:effectRef idx="0">
+                              <a:schemeClr val="accent1"/>
+                            </a:effectRef>
+                            <a:fontRef idx="minor">
+                              <a:schemeClr val="tx1"/>
+                            </a:fontRef>
+                          </wps:style>
+                          <wps:bodyPr/>
+                        </wps:wsp>
+                        <wps:wsp>
+                          <wps:cNvPr id="22" name="Straight Arrow Connector 22"/>
+                          <wps:cNvCnPr/>
+                          <wps:spPr>
+                            <a:xfrm>
+                              <a:off x="2209800" y="1038225"/>
+                              <a:ext cx="304800" cy="409575"/>
+                            </a:xfrm>
+                            <a:prstGeom prst="straightConnector1">
+                              <a:avLst/>
+                            </a:prstGeom>
+                            <a:grpFill/>
+                            <a:ln>
+                              <a:tailEnd type="triangle"/>
+                            </a:ln>
+                          </wps:spPr>
+                          <wps:style>
+                            <a:lnRef idx="1">
+                              <a:schemeClr val="accent1"/>
+                            </a:lnRef>
+                            <a:fillRef idx="0">
+                              <a:schemeClr val="accent1"/>
+                            </a:fillRef>
+                            <a:effectRef idx="0">
+                              <a:schemeClr val="accent1"/>
+                            </a:effectRef>
+                            <a:fontRef idx="minor">
+                              <a:schemeClr val="tx1"/>
+                            </a:fontRef>
+                          </wps:style>
+                          <wps:bodyPr/>
+                        </wps:wsp>
+                      </wpg:grpSp>
+                      <wps:wsp>
+                        <wps:cNvPr id="40" name="Arrow: Right 40"/>
+                        <wps:cNvSpPr/>
+                        <wps:spPr>
+                          <a:xfrm>
+                            <a:off x="819150" y="828675"/>
+                            <a:ext cx="133350" cy="45719"/>
+                          </a:xfrm>
+                          <a:prstGeom prst="rightArrow">
+                            <a:avLst/>
+                          </a:prstGeom>
+                        </wps:spPr>
+                        <wps:style>
+                          <a:lnRef idx="2">
+                            <a:schemeClr val="accent1">
+                              <a:shade val="50000"/>
+                            </a:schemeClr>
+                          </a:lnRef>
+                          <a:fillRef idx="1">
+                            <a:schemeClr val="accent1"/>
+                          </a:fillRef>
+                          <a:effectRef idx="0">
+                            <a:schemeClr val="accent1"/>
+                          </a:effectRef>
+                          <a:fontRef idx="minor">
+                            <a:schemeClr val="lt1"/>
+                          </a:fontRef>
+                        </wps:style>
+                        <wps:bodyPr rot="0" spcFirstLastPara="0" vertOverflow="overflow" horzOverflow="overflow" vert="horz" wrap="square" lIns="91440" tIns="45720" rIns="91440" bIns="45720" numCol="1" spcCol="0" rtlCol="0" fromWordArt="0" anchor="ctr" anchorCtr="0" forceAA="0" compatLnSpc="1">
+                          <a:prstTxWarp prst="textNoShape">
+                            <a:avLst/>
+                          </a:prstTxWarp>
+                          <a:noAutofit/>
+                        </wps:bodyPr>
+                      </wps:wsp>
+                      <wps:wsp>
+                        <wps:cNvPr id="41" name="Arrow: Right 41"/>
+                        <wps:cNvSpPr/>
+                        <wps:spPr>
+                          <a:xfrm>
+                            <a:off x="2143125" y="828675"/>
+                            <a:ext cx="133350" cy="45719"/>
+                          </a:xfrm>
+                          <a:prstGeom prst="rightArrow">
+                            <a:avLst/>
+                          </a:prstGeom>
+                        </wps:spPr>
+                        <wps:style>
+                          <a:lnRef idx="2">
+                            <a:schemeClr val="accent1">
+                              <a:shade val="50000"/>
+                            </a:schemeClr>
+                          </a:lnRef>
+                          <a:fillRef idx="1">
+                            <a:schemeClr val="accent1"/>
+                          </a:fillRef>
+                          <a:effectRef idx="0">
+                            <a:schemeClr val="accent1"/>
+                          </a:effectRef>
+                          <a:fontRef idx="minor">
+                            <a:schemeClr val="lt1"/>
+                          </a:fontRef>
+                        </wps:style>
+                        <wps:bodyPr rot="0" spcFirstLastPara="0" vertOverflow="overflow" horzOverflow="overflow" vert="horz" wrap="square" lIns="91440" tIns="45720" rIns="91440" bIns="45720" numCol="1" spcCol="0" rtlCol="0" fromWordArt="0" anchor="ctr" anchorCtr="0" forceAA="0" compatLnSpc="1">
+                          <a:prstTxWarp prst="textNoShape">
+                            <a:avLst/>
+                          </a:prstTxWarp>
+                          <a:noAutofit/>
+                        </wps:bodyPr>
+                      </wps:wsp>
+                      <wps:wsp>
+                        <wps:cNvPr id="42" name="Arrow: Right 42"/>
+                        <wps:cNvSpPr/>
+                        <wps:spPr>
+                          <a:xfrm>
+                            <a:off x="1562100" y="828675"/>
+                            <a:ext cx="133350" cy="45719"/>
+                          </a:xfrm>
+                          <a:prstGeom prst="rightArrow">
+                            <a:avLst/>
+                          </a:prstGeom>
+                        </wps:spPr>
+                        <wps:style>
+                          <a:lnRef idx="2">
+                            <a:schemeClr val="accent1">
+                              <a:shade val="50000"/>
+                            </a:schemeClr>
+                          </a:lnRef>
+                          <a:fillRef idx="1">
+                            <a:schemeClr val="accent1"/>
+                          </a:fillRef>
+                          <a:effectRef idx="0">
+                            <a:schemeClr val="accent1"/>
+                          </a:effectRef>
+                          <a:fontRef idx="minor">
+                            <a:schemeClr val="lt1"/>
+                          </a:fontRef>
+                        </wps:style>
+                        <wps:bodyPr rot="0" spcFirstLastPara="0" vertOverflow="overflow" horzOverflow="overflow" vert="horz" wrap="square" lIns="91440" tIns="45720" rIns="91440" bIns="45720" numCol="1" spcCol="0" rtlCol="0" fromWordArt="0" anchor="ctr" anchorCtr="0" forceAA="0" compatLnSpc="1">
+                          <a:prstTxWarp prst="textNoShape">
+                            <a:avLst/>
+                          </a:prstTxWarp>
+                          <a:noAutofit/>
+                        </wps:bodyPr>
+                      </wps:wsp>
+                    </wpg:wgp>
+                  </a:graphicData>
+                </a:graphic>
+              </wp:anchor>
+            </w:drawing>
+          </mc:Choice>
+          <mc:Fallback>
+            <w:pict>
+              <v:group w14:anchorId="53AF4CB3" id="Group 49" o:spid="_x0000_s1026" style="position:absolute;margin-left:-25.05pt;margin-top:34.85pt;width:212.25pt;height:117pt;z-index:251698176" coordsize="26955,14859" o:gfxdata="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">
+                <v:group id="Group 30" o:spid="_x0000_s1027" style="position:absolute;width:26955;height:14859" coordsize="26955,14859" o:gfxdata="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">
+                  <v:shape id="Cube 14" o:spid="_x0000_s1028" type="#_x0000_t16" style="position:absolute;top:3429;width:8572;height:11049;visibility:visible;mso-wrap-style:square;v-text-anchor:middle" o:gfxdata="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" filled="f" strokecolor="#1f3763 [1604]" strokeweight="1pt"/>
+                  <v:shape id="Cube 16" o:spid="_x0000_s1029" type="#_x0000_t16" style="position:absolute;left:10001;top:4286;width:6001;height:7906;visibility:visible;mso-wrap-style:square;v-text-anchor:middle" o:gfxdata="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" filled="f" strokecolor="#1f3763 [1604]" strokeweight="1pt"/>
+                  <v:shape id="Cube 18" o:spid="_x0000_s1030" type="#_x0000_t16" style="position:absolute;left:17430;top:5334;width:4382;height:5429;visibility:visible;mso-wrap-style:square;v-text-anchor:middle" o:gfxdata="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" filled="f" strokecolor="#1f3763 [1604]" strokeweight="1pt"/>
+                  <v:rect id="Rectangle 20" o:spid="_x0000_s1031" style="position:absolute;left:25717;width:1238;height:14859;visibility:visible;mso-wrap-style:square;v-text-anchor:middle" o:gfxdata="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" filled="f" strokecolor="#1f3763 [1604]" strokeweight="1pt"/>
+                  <v:shape id="Straight Arrow Connector 21" o:spid="_x0000_s1032" type="#_x0000_t32" style="position:absolute;left:22193;top:762;width:3048;height:4095;flip:y;visibility:visible;mso-wrap-style:square" o:connectortype="straight" o:gfxdata="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" strokecolor="#4472c4 [3204]" strokeweight=".5pt">
+                    <v:stroke endarrow="block" joinstyle="miter"/>
+                  </v:shape>
+                  <v:shape id="Straight Arrow Connector 22" o:spid="_x0000_s1033" type="#_x0000_t32" style="position:absolute;left:22098;top:10382;width:3048;height:4096;visibility:visible;mso-wrap-style:square" o:connectortype="straight" o:gfxdata="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" strokecolor="#4472c4 [3204]" strokeweight=".5pt">
+                    <v:stroke endarrow="block" joinstyle="miter"/>
+                  </v:shape>
+                </v:group>
+                <v:shape id="Arrow: Right 40" o:spid="_x0000_s1034" type="#_x0000_t13" style="position:absolute;left:8191;top:8286;width:1334;height:457;visibility:visible;mso-wrap-style:square;v-text-anchor:middle" o:gfxdata="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" adj="17897" fillcolor="#4472c4 [3204]" strokecolor="#1f3763 [1604]" strokeweight="1pt"/>
+                <v:shape id="Arrow: Right 41" o:spid="_x0000_s1035" type="#_x0000_t13" style="position:absolute;left:21431;top:8286;width:1333;height:457;visibility:visible;mso-wrap-style:square;v-text-anchor:middle" o:gfxdata="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" adj="17897" fillcolor="#4472c4 [3204]" strokecolor="#1f3763 [1604]" strokeweight="1pt"/>
+                <v:shape id="Arrow: Right 42" o:spid="_x0000_s1036" type="#_x0000_t13" style="position:absolute;left:15621;top:8286;width:1333;height:457;visibility:visible;mso-wrap-style:square;v-text-anchor:middle" o:gfxdata="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" adj="17897" fillcolor="#4472c4 [3204]" strokecolor="#1f3763 [1604]" strokeweight="1pt"/>
+              </v:group>
+            </w:pict>
+          </mc:Fallback>
+        </mc:AlternateContent>
+      </w:r>
+      <w:r>
+        <w:rPr>
+          <w:noProof/>
+        </w:rPr>
+        <mc:AlternateContent>
+          <mc:Choice Requires="wps">
+            <w:drawing>
+              <wp:anchor distT="0" distB="0" distL="114300" distR="114300" simplePos="0" relativeHeight="251706368" behindDoc="0" locked="0" layoutInCell="1" allowOverlap="1" wp14:anchorId="4739719B" wp14:editId="554D41D4">
+                <wp:simplePos x="0" y="0"/>
+                <wp:positionH relativeFrom="column">
+                  <wp:posOffset>2720340</wp:posOffset>
+                </wp:positionH>
+                <wp:positionV relativeFrom="paragraph">
+                  <wp:posOffset>1242695</wp:posOffset>
+                </wp:positionV>
+                <wp:extent cx="133350" cy="45085"/>
+                <wp:effectExtent l="0" t="19050" r="38100" b="31115"/>
+                <wp:wrapNone/>
+                <wp:docPr id="44" name="Arrow: Right 44"/>
+                <wp:cNvGraphicFramePr/>
+                <a:graphic xmlns:a="http://schemas.openxmlformats.org/drawingml/2006/main">
+                  <a:graphicData uri="http://schemas.microsoft.com/office/word/2010/wordprocessingShape">
+                    <wps:wsp>
+                      <wps:cNvSpPr/>
+                      <wps:spPr>
+                        <a:xfrm>
+                          <a:off x="0" y="0"/>
+                          <a:ext cx="133350" cy="45085"/>
+                        </a:xfrm>
+                        <a:prstGeom prst="rightArrow">
+                          <a:avLst/>
+                        </a:prstGeom>
+                      </wps:spPr>
+                      <wps:style>
+                        <a:lnRef idx="2">
+                          <a:schemeClr val="accent1">
+                            <a:shade val="50000"/>
+                          </a:schemeClr>
+                        </a:lnRef>
+                        <a:fillRef idx="1">
+                          <a:schemeClr val="accent1"/>
+                        </a:fillRef>
+                        <a:effectRef idx="0">
+                          <a:schemeClr val="accent1"/>
+                        </a:effectRef>
+                        <a:fontRef idx="minor">
+                          <a:schemeClr val="lt1"/>
+                        </a:fontRef>
+                      </wps:style>
+                      <wps:bodyPr rot="0" spcFirstLastPara="0" vertOverflow="overflow" horzOverflow="overflow" vert="horz" wrap="square" lIns="91440" tIns="45720" rIns="91440" bIns="45720" numCol="1" spcCol="0" rtlCol="0" fromWordArt="0" anchor="ctr" anchorCtr="0" forceAA="0" compatLnSpc="1">
+                        <a:prstTxWarp prst="textNoShape">
+                          <a:avLst/>
+                        </a:prstTxWarp>
+                        <a:noAutofit/>
+                      </wps:bodyPr>
+                    </wps:wsp>
+                  </a:graphicData>
+                </a:graphic>
+              </wp:anchor>
+            </w:drawing>
+          </mc:Choice>
+          <mc:Fallback>
+            <w:pict>
+              <v:shape w14:anchorId="31539E53" id="Arrow: Right 44" o:spid="_x0000_s1026" type="#_x0000_t13" style="position:absolute;margin-left:214.2pt;margin-top:97.85pt;width:10.5pt;height:3.55pt;z-index:251706368;visibility:visible;mso-wrap-style:square;mso-wrap-distance-left:9pt;mso-wrap-distance-top:0;mso-wrap-distance-right:9pt;mso-wrap-distance-bottom:0;mso-position-horizontal:absolute;mso-position-horizontal-relative:text;mso-position-vertical:absolute;mso-position-vertical-relative:text;v-text-anchor:middle" o:gfxdata="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" adj="17949" fillcolor="#4472c4 [3204]" strokecolor="#1f3763 [1604]" strokeweight="1pt"/>
+            </w:pict>
+          </mc:Fallback>
+        </mc:AlternateContent>
+      </w:r>
+      <w:r>
+        <w:rPr>
+          <w:noProof/>
+        </w:rPr>
+        <mc:AlternateContent>
+          <mc:Choice Requires="wps">
+            <w:drawing>
+              <wp:anchor distT="0" distB="0" distL="114300" distR="114300" simplePos="0" relativeHeight="251704320" behindDoc="0" locked="0" layoutInCell="1" allowOverlap="1" wp14:anchorId="6BFBBB2E" wp14:editId="0FE34676">
+                <wp:simplePos x="0" y="0"/>
+                <wp:positionH relativeFrom="column">
+                  <wp:posOffset>2567940</wp:posOffset>
+                </wp:positionH>
+                <wp:positionV relativeFrom="paragraph">
+                  <wp:posOffset>890270</wp:posOffset>
+                </wp:positionV>
+                <wp:extent cx="123825" cy="685800"/>
+                <wp:effectExtent l="0" t="0" r="28575" b="19050"/>
+                <wp:wrapNone/>
+                <wp:docPr id="31" name="Rectangle 31"/>
+                <wp:cNvGraphicFramePr/>
+                <a:graphic xmlns:a="http://schemas.openxmlformats.org/drawingml/2006/main">
+                  <a:graphicData uri="http://schemas.microsoft.com/office/word/2010/wordprocessingShape">
+                    <wps:wsp>
+                      <wps:cNvSpPr/>
+                      <wps:spPr>
+                        <a:xfrm>
+                          <a:off x="0" y="0"/>
+                          <a:ext cx="123825" cy="685800"/>
+                        </a:xfrm>
+                        <a:prstGeom prst="rect">
+                          <a:avLst/>
+                        </a:prstGeom>
+                        <a:solidFill>
+                          <a:schemeClr val="bg2"/>
+                        </a:solidFill>
+                      </wps:spPr>
+                      <wps:style>
+                        <a:lnRef idx="2">
+                          <a:schemeClr val="accent1">
+                            <a:shade val="50000"/>
+                          </a:schemeClr>
+                        </a:lnRef>
+                        <a:fillRef idx="1">
+                          <a:schemeClr val="accent1"/>
+                        </a:fillRef>
+                        <a:effectRef idx="0">
+                          <a:schemeClr val="accent1"/>
+                        </a:effectRef>
+                        <a:fontRef idx="minor">
+                          <a:schemeClr val="lt1"/>
+                        </a:fontRef>
+                      </wps:style>
+                      <wps:bodyPr rot="0" spcFirstLastPara="0" vertOverflow="overflow" horzOverflow="overflow" vert="horz" wrap="square" lIns="91440" tIns="45720" rIns="91440" bIns="45720" numCol="1" spcCol="0" rtlCol="0" fromWordArt="0" anchor="ctr" anchorCtr="0" forceAA="0" compatLnSpc="1">
+                        <a:prstTxWarp prst="textNoShape">
+                          <a:avLst/>
+                        </a:prstTxWarp>
+                        <a:noAutofit/>
+                      </wps:bodyPr>
+                    </wps:wsp>
+                  </a:graphicData>
+                </a:graphic>
+              </wp:anchor>
+            </w:drawing>
+          </mc:Choice>
+          <mc:Fallback>
+            <w:pict>
+              <v:rect w14:anchorId="225A4738" id="Rectangle 31" o:spid="_x0000_s1026" style="position:absolute;margin-left:202.2pt;margin-top:70.1pt;width:9.75pt;height:54pt;z-index:251704320;visibility:visible;mso-wrap-style:square;mso-wrap-distance-left:9pt;mso-wrap-distance-top:0;mso-wrap-distance-right:9pt;mso-wrap-distance-bottom:0;mso-position-horizontal:absolute;mso-position-horizontal-relative:text;mso-position-vertical:absolute;mso-position-vertical-relative:text;v-text-anchor:middle" o:gfxdata="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" fillcolor="#e7e6e6 [3214]" strokecolor="#1f3763 [1604]" strokeweight="1pt"/>
+            </w:pict>
+          </mc:Fallback>
+        </mc:AlternateContent>
+      </w:r>
+      <w:r>
+        <w:rPr>
+          <w:noProof/>
+        </w:rPr>
+        <mc:AlternateContent>
+          <mc:Choice Requires="wps">
+            <w:drawing>
+              <wp:anchor distT="0" distB="0" distL="114300" distR="114300" simplePos="0" relativeHeight="251705344" behindDoc="0" locked="0" layoutInCell="1" allowOverlap="1" wp14:anchorId="054CB8A6" wp14:editId="1D12CFF9">
+                <wp:simplePos x="0" y="0"/>
+                <wp:positionH relativeFrom="column">
+                  <wp:posOffset>2406015</wp:posOffset>
+                </wp:positionH>
+                <wp:positionV relativeFrom="paragraph">
+                  <wp:posOffset>1242695</wp:posOffset>
+                </wp:positionV>
+                <wp:extent cx="133350" cy="45085"/>
+                <wp:effectExtent l="0" t="19050" r="38100" b="31115"/>
+                <wp:wrapNone/>
+                <wp:docPr id="43" name="Arrow: Right 43"/>
+                <wp:cNvGraphicFramePr/>
+                <a:graphic xmlns:a="http://schemas.openxmlformats.org/drawingml/2006/main">
+                  <a:graphicData uri="http://schemas.microsoft.com/office/word/2010/wordprocessingShape">
+                    <wps:wsp>
+                      <wps:cNvSpPr/>
+                      <wps:spPr>
+                        <a:xfrm>
+                          <a:off x="0" y="0"/>
+                          <a:ext cx="133350" cy="45085"/>
+                        </a:xfrm>
+                        <a:prstGeom prst="rightArrow">
+                          <a:avLst/>
+                        </a:prstGeom>
+                      </wps:spPr>
+                      <wps:style>
+                        <a:lnRef idx="2">
+                          <a:schemeClr val="accent1">
+                            <a:shade val="50000"/>
+                          </a:schemeClr>
+                        </a:lnRef>
+                        <a:fillRef idx="1">
+                          <a:schemeClr val="accent1"/>
+                        </a:fillRef>
+                        <a:effectRef idx="0">
+                          <a:schemeClr val="accent1"/>
+                        </a:effectRef>
+                        <a:fontRef idx="minor">
+                          <a:schemeClr val="lt1"/>
+                        </a:fontRef>
+                      </wps:style>
+                      <wps:bodyPr rot="0" spcFirstLastPara="0" vertOverflow="overflow" horzOverflow="overflow" vert="horz" wrap="square" lIns="91440" tIns="45720" rIns="91440" bIns="45720" numCol="1" spcCol="0" rtlCol="0" fromWordArt="0" anchor="ctr" anchorCtr="0" forceAA="0" compatLnSpc="1">
+                        <a:prstTxWarp prst="textNoShape">
+                          <a:avLst/>
+                        </a:prstTxWarp>
+                        <a:noAutofit/>
+                      </wps:bodyPr>
+                    </wps:wsp>
+                  </a:graphicData>
+                </a:graphic>
+              </wp:anchor>
+            </w:drawing>
+          </mc:Choice>
+          <mc:Fallback>
+            <w:pict>
+              <v:shape w14:anchorId="1307DA8F" id="Arrow: Right 43" o:spid="_x0000_s1026" type="#_x0000_t13" style="position:absolute;margin-left:189.45pt;margin-top:97.85pt;width:10.5pt;height:3.55pt;z-index:251705344;visibility:visible;mso-wrap-style:square;mso-wrap-distance-left:9pt;mso-wrap-distance-top:0;mso-wrap-distance-right:9pt;mso-wrap-distance-bottom:0;mso-position-horizontal:absolute;mso-position-horizontal-relative:text;mso-position-vertical:absolute;mso-position-vertical-relative:text;v-text-anchor:middle" o:gfxdata="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" adj="17949" fillcolor="#4472c4 [3204]" strokecolor="#1f3763 [1604]" strokeweight="1pt"/>
+            </w:pict>
+          </mc:Fallback>
+        </mc:AlternateContent>
+      </w:r>
+      <w:r>
+        <w:rPr>
+          <w:noProof/>
+        </w:rPr>
+        <mc:AlternateContent>
+          <mc:Choice Requires="wps">
+            <w:drawing>
+              <wp:anchor distT="0" distB="0" distL="114300" distR="114300" simplePos="0" relativeHeight="251689984" behindDoc="0" locked="0" layoutInCell="1" allowOverlap="1" wp14:anchorId="3F02D63D" wp14:editId="75C13249">
+                <wp:simplePos x="0" y="0"/>
+                <wp:positionH relativeFrom="column">
+                  <wp:posOffset>2034540</wp:posOffset>
+                </wp:positionH>
+                <wp:positionV relativeFrom="paragraph">
+                  <wp:posOffset>1985645</wp:posOffset>
+                </wp:positionV>
+                <wp:extent cx="571500" cy="285750"/>
+                <wp:effectExtent l="0" t="0" r="19050" b="19050"/>
+                <wp:wrapNone/>
+                <wp:docPr id="38" name="Text Box 38"/>
+                <wp:cNvGraphicFramePr/>
+                <a:graphic xmlns:a="http://schemas.openxmlformats.org/drawingml/2006/main">
+                  <a:graphicData uri="http://schemas.microsoft.com/office/word/2010/wordprocessingShape">
+                    <wps:wsp>
+                      <wps:cNvSpPr txBox="1"/>
+                      <wps:spPr>
+                        <a:xfrm>
+                          <a:off x="0" y="0"/>
+                          <a:ext cx="571500" cy="285750"/>
+                        </a:xfrm>
+                        <a:prstGeom prst="rect">
+                          <a:avLst/>
+                        </a:prstGeom>
+                        <a:solidFill>
+                          <a:schemeClr val="lt1"/>
+                        </a:solidFill>
+                        <a:ln w="6350">
+                          <a:solidFill>
+                            <a:schemeClr val="bg1"/>
+                          </a:solidFill>
+                        </a:ln>
+                      </wps:spPr>
+                      <wps:txbx>
+                        <w:txbxContent>
+                          <w:p>
+                            <w:pPr>
+                              <w:jc w:val="center"/>
+                            </w:pPr>
+                            <w:r>
+                              <w:t>1024</w:t>
+                            </w:r>
+                          </w:p>
+                        </w:txbxContent>
+                      </wps:txbx>
+                      <wps:bodyPr rot="0" spcFirstLastPara="0" vertOverflow="overflow" horzOverflow="overflow" vert="horz" wrap="square" lIns="91440" tIns="45720" rIns="91440" bIns="45720" numCol="1" spcCol="0" rtlCol="0" fromWordArt="0" anchor="t" anchorCtr="0" forceAA="0" compatLnSpc="1">
+                        <a:prstTxWarp prst="textNoShape">
+                          <a:avLst/>
+                        </a:prstTxWarp>
+                        <a:noAutofit/>
+                      </wps:bodyPr>
+                    </wps:wsp>
+                  </a:graphicData>
+                </a:graphic>
+                <wp14:sizeRelH relativeFrom="margin">
+                  <wp14:pctWidth>0</wp14:pctWidth>
+                </wp14:sizeRelH>
+                <wp14:sizeRelV relativeFrom="margin">
+                  <wp14:pctHeight>0</wp14:pctHeight>
+                </wp14:sizeRelV>
+              </wp:anchor>
+            </w:drawing>
+          </mc:Choice>
+          <mc:Fallback>
+            <w:pict>
+              <v:shape w14:anchorId="3F02D63D" id="Text Box 38" o:spid="_x0000_s1029" type="#_x0000_t202" style="position:absolute;margin-left:160.2pt;margin-top:156.35pt;width:45pt;height:22.5pt;z-index:251689984;visibility:visible;mso-wrap-style:square;mso-width-percent:0;mso-height-percent:0;mso-wrap-distance-left:9pt;mso-wrap-distance-top:0;mso-wrap-distance-right:9pt;mso-wrap-distance-bottom:0;mso-position-horizontal:absolute;mso-position-horizontal-relative:text;mso-position-vertical:absolute;mso-position-vertical-relative:text;mso-width-percent:0;mso-height-percent:0;mso-width-relative:margin;mso-height-relative:margin;v-text-anchor:top" o:gfxdata="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" fillcolor="white [3201]" strokecolor="white [3212]" strokeweight=".5pt">
+                <v:textbox>
+                  <w:txbxContent>
+                    <w:p>
+                      <w:pPr>
+                        <w:jc w:val="center"/>
+                      </w:pPr>
+                      <w:r>
+                        <w:t>1024</w:t>
+                      </w:r>
+                    </w:p>
+                  </w:txbxContent>
+                </v:textbox>
+              </v:shape>
+            </w:pict>
+          </mc:Fallback>
+        </mc:AlternateContent>
+      </w:r>
+      <w:r>
+        <w:rPr>
+          <w:noProof/>
+        </w:rPr>
+        <mc:AlternateContent>
+          <mc:Choice Requires="wps">
+            <w:drawing>
+              <wp:anchor distT="0" distB="0" distL="114300" distR="114300" simplePos="0" relativeHeight="251692032" behindDoc="0" locked="0" layoutInCell="1" allowOverlap="1" wp14:anchorId="43662D59" wp14:editId="0FB30884">
+                <wp:simplePos x="0" y="0"/>
+                <wp:positionH relativeFrom="column">
+                  <wp:posOffset>2653665</wp:posOffset>
+                </wp:positionH>
+                <wp:positionV relativeFrom="paragraph">
+                  <wp:posOffset>1985645</wp:posOffset>
+                </wp:positionV>
+                <wp:extent cx="571500" cy="285750"/>
+                <wp:effectExtent l="0" t="0" r="19050" b="19050"/>
+                <wp:wrapNone/>
+                <wp:docPr id="39" name="Text Box 39"/>
+                <wp:cNvGraphicFramePr/>
+                <a:graphic xmlns:a="http://schemas.openxmlformats.org/drawingml/2006/main">
+                  <a:graphicData uri="http://schemas.microsoft.com/office/word/2010/wordprocessingShape">
+                    <wps:wsp>
+                      <wps:cNvSpPr txBox="1"/>
+                      <wps:spPr>
+                        <a:xfrm>
+                          <a:off x="0" y="0"/>
+                          <a:ext cx="571500" cy="285750"/>
+                        </a:xfrm>
+                        <a:prstGeom prst="rect">
+                          <a:avLst/>
+                        </a:prstGeom>
+                        <a:solidFill>
+                          <a:schemeClr val="lt1"/>
+                        </a:solidFill>
+                        <a:ln w="6350">
+                          <a:solidFill>
+                            <a:schemeClr val="bg1"/>
+                          </a:solidFill>
+                        </a:ln>
+                      </wps:spPr>
+                      <wps:txbx>
+                        <w:txbxContent>
+                          <w:p>
+                            <w:pPr>
+                              <w:jc w:val="center"/>
+                            </w:pPr>
+                            <w:r>
+                              <w:t>1024</w:t>
+                            </w:r>
+                          </w:p>
+                        </w:txbxContent>
+                      </wps:txbx>
+                      <wps:bodyPr rot="0" spcFirstLastPara="0" vertOverflow="overflow" horzOverflow="overflow" vert="horz" wrap="square" lIns="91440" tIns="45720" rIns="91440" bIns="45720" numCol="1" spcCol="0" rtlCol="0" fromWordArt="0" anchor="t" anchorCtr="0" forceAA="0" compatLnSpc="1">
+                        <a:prstTxWarp prst="textNoShape">
+                          <a:avLst/>
+                        </a:prstTxWarp>
+                        <a:noAutofit/>
+                      </wps:bodyPr>
+                    </wps:wsp>
+                  </a:graphicData>
+                </a:graphic>
+                <wp14:sizeRelH relativeFrom="margin">
+                  <wp14:pctWidth>0</wp14:pctWidth>
+                </wp14:sizeRelH>
+                <wp14:sizeRelV relativeFrom="margin">
+                  <wp14:pctHeight>0</wp14:pctHeight>
+                </wp14:sizeRelV>
+              </wp:anchor>
+            </w:drawing>
+          </mc:Choice>
+          <mc:Fallback>
+            <w:pict>
+              <v:shape w14:anchorId="43662D59" id="Text Box 39" o:spid="_x0000_s1030" type="#_x0000_t202" style="position:absolute;margin-left:208.95pt;margin-top:156.35pt;width:45pt;height:22.5pt;z-index:251692032;visibility:visible;mso-wrap-style:square;mso-width-percent:0;mso-height-percent:0;mso-wrap-distance-left:9pt;mso-wrap-distance-top:0;mso-wrap-distance-right:9pt;mso-wrap-distance-bottom:0;mso-position-horizontal:absolute;mso-position-horizontal-relative:text;mso-position-vertical:absolute;mso-position-vertical-relative:text;mso-width-percent:0;mso-height-percent:0;mso-width-relative:margin;mso-height-relative:margin;v-text-anchor:top" o:gfxdata="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" fillcolor="white [3201]" strokecolor="white [3212]" strokeweight=".5pt">
+                <v:textbox>
+                  <w:txbxContent>
+                    <w:p>
+                      <w:pPr>
+                        <w:jc w:val="center"/>
+                      </w:pPr>
+                      <w:r>
+                        <w:t>1024</w:t>
+                      </w:r>
+                    </w:p>
+                  </w:txbxContent>
+                </v:textbox>
+              </v:shape>
+            </w:pict>
+          </mc:Fallback>
+        </mc:AlternateContent>
+      </w:r>
+      <w:r>
+        <w:rPr>
+          <w:noProof/>
+        </w:rPr>
+        <mc:AlternateContent>
+          <mc:Choice Requires="wps">
+            <w:drawing>
+              <wp:anchor distT="0" distB="0" distL="114300" distR="114300" simplePos="0" relativeHeight="251642877" behindDoc="0" locked="0" layoutInCell="1" allowOverlap="1" wp14:anchorId="776344D7" wp14:editId="625A7C4E">
+                <wp:simplePos x="0" y="0"/>
+                <wp:positionH relativeFrom="column">
+                  <wp:posOffset>3253740</wp:posOffset>
+                </wp:positionH>
+                <wp:positionV relativeFrom="paragraph">
+                  <wp:posOffset>1557020</wp:posOffset>
+                </wp:positionV>
+                <wp:extent cx="790575" cy="285750"/>
+                <wp:effectExtent l="0" t="0" r="28575" b="19050"/>
+                <wp:wrapNone/>
+                <wp:docPr id="32" name="Text Box 32"/>
+                <wp:cNvGraphicFramePr/>
+                <a:graphic xmlns:a="http://schemas.openxmlformats.org/drawingml/2006/main">
+                  <a:graphicData uri="http://schemas.microsoft.com/office/word/2010/wordprocessingShape">
+                    <wps:wsp>
+                      <wps:cNvSpPr txBox="1"/>
+                      <wps:spPr>
+                        <a:xfrm>
+                          <a:off x="0" y="0"/>
+                          <a:ext cx="790575" cy="285750"/>
+                        </a:xfrm>
+                        <a:prstGeom prst="rect">
+                          <a:avLst/>
+                        </a:prstGeom>
+                        <a:solidFill>
+                          <a:schemeClr val="lt1"/>
+                        </a:solidFill>
+                        <a:ln w="6350">
+                          <a:solidFill>
+                            <a:schemeClr val="bg1"/>
+                          </a:solidFill>
+                        </a:ln>
+                      </wps:spPr>
+                      <wps:txbx>
+                        <w:txbxContent>
+                          <w:p>
+                            <w:r>
+                              <w:t>16x16x16</w:t>
+                            </w:r>
+                          </w:p>
+                        </w:txbxContent>
+                      </wps:txbx>
+                      <wps:bodyPr rot="0" spcFirstLastPara="0" vertOverflow="overflow" horzOverflow="overflow" vert="horz" wrap="square" lIns="91440" tIns="45720" rIns="91440" bIns="45720" numCol="1" spcCol="0" rtlCol="0" fromWordArt="0" anchor="t" anchorCtr="0" forceAA="0" compatLnSpc="1">
+                        <a:prstTxWarp prst="textNoShape">
+                          <a:avLst/>
+                        </a:prstTxWarp>
+                        <a:noAutofit/>
+                      </wps:bodyPr>
+                    </wps:wsp>
+                  </a:graphicData>
+                </a:graphic>
+                <wp14:sizeRelV relativeFrom="margin">
+                  <wp14:pctHeight>0</wp14:pctHeight>
+                </wp14:sizeRelV>
+              </wp:anchor>
+            </w:drawing>
+          </mc:Choice>
+          <mc:Fallback>
+            <w:pict>
+              <v:shape w14:anchorId="776344D7" id="Text Box 32" o:spid="_x0000_s1031" type="#_x0000_t202" style="position:absolute;margin-left:256.2pt;margin-top:122.6pt;width:62.25pt;height:22.5pt;z-index:251642877;visibility:visible;mso-wrap-style:square;mso-height-percent:0;mso-wrap-distance-left:9pt;mso-wrap-distance-top:0;mso-wrap-distance-right:9pt;mso-wrap-distance-bottom:0;mso-position-horizontal:absolute;mso-position-horizontal-relative:text;mso-position-vertical:absolute;mso-position-vertical-relative:text;mso-height-percent:0;mso-height-relative:margin;v-text-anchor:top" o:gfxdata="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" fillcolor="white [3201]" strokecolor="white [3212]" strokeweight=".5pt">
+                <v:textbox>
+                  <w:txbxContent>
+                    <w:p>
+                      <w:r>
+                        <w:t>16x16x16</w:t>
+                      </w:r>
+                    </w:p>
+                  </w:txbxContent>
+                </v:textbox>
+              </v:shape>
+            </w:pict>
+          </mc:Fallback>
+        </mc:AlternateContent>
+      </w:r>
+      <w:r>
+        <w:rPr>
+          <w:noProof/>
+        </w:rPr>
+        <mc:AlternateContent>
+          <mc:Choice Requires="wps">
+            <w:drawing>
+              <wp:anchor distT="0" distB="0" distL="114300" distR="114300" simplePos="0" relativeHeight="251687936" behindDoc="0" locked="0" layoutInCell="1" allowOverlap="1" wp14:anchorId="1BC4B765" wp14:editId="445F99B2">
+                <wp:simplePos x="0" y="0"/>
+                <wp:positionH relativeFrom="column">
+                  <wp:posOffset>4838700</wp:posOffset>
+                </wp:positionH>
+                <wp:positionV relativeFrom="paragraph">
+                  <wp:posOffset>1924050</wp:posOffset>
+                </wp:positionV>
+                <wp:extent cx="790575" cy="285750"/>
+                <wp:effectExtent l="0" t="0" r="28575" b="19050"/>
+                <wp:wrapNone/>
+                <wp:docPr id="37" name="Text Box 37"/>
+                <wp:cNvGraphicFramePr/>
+                <a:graphic xmlns:a="http://schemas.openxmlformats.org/drawingml/2006/main">
+                  <a:graphicData uri="http://schemas.microsoft.com/office/word/2010/wordprocessingShape">
+                    <wps:wsp>
+                      <wps:cNvSpPr txBox="1"/>
+                      <wps:spPr>
+                        <a:xfrm>
+                          <a:off x="0" y="0"/>
+                          <a:ext cx="790575" cy="285750"/>
+                        </a:xfrm>
+                        <a:prstGeom prst="rect">
+                          <a:avLst/>
+                        </a:prstGeom>
+                        <a:solidFill>
+                          <a:schemeClr val="lt1"/>
+                        </a:solidFill>
+                        <a:ln w="6350">
+                          <a:solidFill>
+                            <a:schemeClr val="bg1"/>
+                          </a:solidFill>
+                        </a:ln>
+                      </wps:spPr>
+                      <wps:txbx>
+                        <w:txbxContent>
+                          <w:p>
+                            <w:r>
+                              <w:t>64x64x64x</w:t>
+                            </w:r>
+                          </w:p>
+                        </w:txbxContent>
+                      </wps:txbx>
+                      <wps:bodyPr rot="0" spcFirstLastPara="0" vertOverflow="overflow" horzOverflow="overflow" vert="horz" wrap="square" lIns="91440" tIns="45720" rIns="91440" bIns="45720" numCol="1" spcCol="0" rtlCol="0" fromWordArt="0" anchor="t" anchorCtr="0" forceAA="0" compatLnSpc="1">
+                        <a:prstTxWarp prst="textNoShape">
+                          <a:avLst/>
+                        </a:prstTxWarp>
+                        <a:noAutofit/>
+                      </wps:bodyPr>
+                    </wps:wsp>
+                  </a:graphicData>
+                </a:graphic>
+                <wp14:sizeRelV relativeFrom="margin">
+                  <wp14:pctHeight>0</wp14:pctHeight>
+                </wp14:sizeRelV>
+              </wp:anchor>
+            </w:drawing>
+          </mc:Choice>
+          <mc:Fallback>
+            <w:pict>
+              <v:shape w14:anchorId="1BC4B765" id="Text Box 37" o:spid="_x0000_s1032" type="#_x0000_t202" style="position:absolute;margin-left:381pt;margin-top:151.5pt;width:62.25pt;height:22.5pt;z-index:251687936;visibility:visible;mso-wrap-style:square;mso-height-percent:0;mso-wrap-distance-left:9pt;mso-wrap-distance-top:0;mso-wrap-distance-right:9pt;mso-wrap-distance-bottom:0;mso-position-horizontal:absolute;mso-position-horizontal-relative:text;mso-position-vertical:absolute;mso-position-vertical-relative:text;mso-height-percent:0;mso-height-relative:margin;v-text-anchor:top" o:gfxdata="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" fillcolor="white [3201]" strokecolor="white [3212]" strokeweight=".5pt">
+                <v:textbox>
+                  <w:txbxContent>
+                    <w:p>
+                      <w:r>
+                        <w:t>64x64x64x</w:t>
+                      </w:r>
+                    </w:p>
+                  </w:txbxContent>
+                </v:textbox>
+              </v:shape>
+            </w:pict>
+          </mc:Fallback>
+        </mc:AlternateContent>
+      </w:r>
+      <w:r>
+        <w:rPr>
+          <w:noProof/>
+        </w:rPr>
+        <mc:AlternateContent>
+          <mc:Choice Requires="wps">
+            <w:drawing>
+              <wp:anchor distT="0" distB="0" distL="114300" distR="114300" simplePos="0" relativeHeight="251643902" behindDoc="0" locked="0" layoutInCell="1" allowOverlap="1" wp14:anchorId="3D9FD1B4" wp14:editId="229827F1">
+                <wp:simplePos x="0" y="0"/>
+                <wp:positionH relativeFrom="column">
+                  <wp:posOffset>3939540</wp:posOffset>
+                </wp:positionH>
+                <wp:positionV relativeFrom="paragraph">
+                  <wp:posOffset>1699895</wp:posOffset>
+                </wp:positionV>
+                <wp:extent cx="790575" cy="285750"/>
+                <wp:effectExtent l="0" t="0" r="28575" b="19050"/>
+                <wp:wrapNone/>
+                <wp:docPr id="36" name="Text Box 36"/>
+                <wp:cNvGraphicFramePr/>
+                <a:graphic xmlns:a="http://schemas.openxmlformats.org/drawingml/2006/main">
+                  <a:graphicData uri="http://schemas.microsoft.com/office/word/2010/wordprocessingShape">
+                    <wps:wsp>
+                      <wps:cNvSpPr txBox="1"/>
+                      <wps:spPr>
+                        <a:xfrm>
+                          <a:off x="0" y="0"/>
+                          <a:ext cx="790575" cy="285750"/>
+                        </a:xfrm>
+                        <a:prstGeom prst="rect">
+                          <a:avLst/>
+                        </a:prstGeom>
+                        <a:solidFill>
+                          <a:schemeClr val="lt1"/>
+                        </a:solidFill>
+                        <a:ln w="6350">
+                          <a:solidFill>
+                            <a:schemeClr val="bg1"/>
+                          </a:solidFill>
+                        </a:ln>
+                      </wps:spPr>
+                      <wps:txbx>
+                        <w:txbxContent>
+                          <w:p>
+                            <w:r>
+                              <w:t>32x32x32</w:t>
+                            </w:r>
+                          </w:p>
+                        </w:txbxContent>
+                      </wps:txbx>
+                      <wps:bodyPr rot="0" spcFirstLastPara="0" vertOverflow="overflow" horzOverflow="overflow" vert="horz" wrap="square" lIns="91440" tIns="45720" rIns="91440" bIns="45720" numCol="1" spcCol="0" rtlCol="0" fromWordArt="0" anchor="t" anchorCtr="0" forceAA="0" compatLnSpc="1">
+                        <a:prstTxWarp prst="textNoShape">
+                          <a:avLst/>
+                        </a:prstTxWarp>
+                        <a:noAutofit/>
+                      </wps:bodyPr>
+                    </wps:wsp>
+                  </a:graphicData>
+                </a:graphic>
+                <wp14:sizeRelV relativeFrom="margin">
+                  <wp14:pctHeight>0</wp14:pctHeight>
+                </wp14:sizeRelV>
+              </wp:anchor>
+            </w:drawing>
+          </mc:Choice>
+          <mc:Fallback>
+            <w:pict>
+              <v:shape w14:anchorId="3D9FD1B4" id="Text Box 36" o:spid="_x0000_s1033" type="#_x0000_t202" style="position:absolute;margin-left:310.2pt;margin-top:133.85pt;width:62.25pt;height:22.5pt;z-index:251643902;visibility:visible;mso-wrap-style:square;mso-height-percent:0;mso-wrap-distance-left:9pt;mso-wrap-distance-top:0;mso-wrap-distance-right:9pt;mso-wrap-distance-bottom:0;mso-position-horizontal:absolute;mso-position-horizontal-relative:text;mso-position-vertical:absolute;mso-position-vertical-relative:text;mso-height-percent:0;mso-height-relative:margin;v-text-anchor:top" o:gfxdata="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" fillcolor="white [3201]" strokecolor="white [3212]" strokeweight=".5pt">
+                <v:textbox>
+                  <w:txbxContent>
+                    <w:p>
+                      <w:r>
+                        <w:t>32x32x32</w:t>
+                      </w:r>
+                    </w:p>
+                  </w:txbxContent>
+                </v:textbox>
+              </v:shape>
+            </w:pict>
+          </mc:Fallback>
+        </mc:AlternateContent>
+      </w:r>
+      <w:r>
+        <w:rPr>
+          <w:noProof/>
+        </w:rPr>
+        <mc:AlternateContent>
+          <mc:Choice Requires="wps">
+            <w:drawing>
+              <wp:anchor distT="0" distB="0" distL="114300" distR="114300" simplePos="0" relativeHeight="251657216" behindDoc="0" locked="0" layoutInCell="1" allowOverlap="1" wp14:anchorId="1D4E58A7" wp14:editId="04DC57D8">
+                <wp:simplePos x="0" y="0"/>
+                <wp:positionH relativeFrom="column">
+                  <wp:posOffset>-375285</wp:posOffset>
+                </wp:positionH>
+                <wp:positionV relativeFrom="paragraph">
+                  <wp:posOffset>1918970</wp:posOffset>
+                </wp:positionV>
+                <wp:extent cx="790575" cy="285750"/>
+                <wp:effectExtent l="0" t="0" r="28575" b="19050"/>
+                <wp:wrapNone/>
+                <wp:docPr id="15" name="Text Box 15"/>
+                <wp:cNvGraphicFramePr/>
+                <a:graphic xmlns:a="http://schemas.openxmlformats.org/drawingml/2006/main">
+                  <a:graphicData uri="http://schemas.microsoft.com/office/word/2010/wordprocessingShape">
+                    <wps:wsp>
+                      <wps:cNvSpPr txBox="1"/>
+                      <wps:spPr>
+                        <a:xfrm>
+                          <a:off x="0" y="0"/>
+                          <a:ext cx="790575" cy="285750"/>
+                        </a:xfrm>
+                        <a:prstGeom prst="rect">
+                          <a:avLst/>
+                        </a:prstGeom>
+                        <a:solidFill>
+                          <a:schemeClr val="lt1"/>
+                        </a:solidFill>
+                        <a:ln w="6350">
+                          <a:solidFill>
+                            <a:schemeClr val="bg1"/>
+                          </a:solidFill>
+                        </a:ln>
+                      </wps:spPr>
+                      <wps:txbx>
+                        <w:txbxContent>
+                          <w:p>
+                            <w:r>
+                              <w:t>64x64x64x</w:t>
+                            </w:r>
+                          </w:p>
+                        </w:txbxContent>
+                      </wps:txbx>
+                      <wps:bodyPr rot="0" spcFirstLastPara="0" vertOverflow="overflow" horzOverflow="overflow" vert="horz" wrap="square" lIns="91440" tIns="45720" rIns="91440" bIns="45720" numCol="1" spcCol="0" rtlCol="0" fromWordArt="0" anchor="t" anchorCtr="0" forceAA="0" compatLnSpc="1">
+                        <a:prstTxWarp prst="textNoShape">
+                          <a:avLst/>
+                        </a:prstTxWarp>
+                        <a:noAutofit/>
+                      </wps:bodyPr>
+                    </wps:wsp>
+                  </a:graphicData>
+                </a:graphic>
+                <wp14:sizeRelV relativeFrom="margin">
+                  <wp14:pctHeight>0</wp14:pctHeight>
+                </wp14:sizeRelV>
+              </wp:anchor>
+            </w:drawing>
+          </mc:Choice>
+          <mc:Fallback>
+            <w:pict>
+              <v:shape w14:anchorId="1D4E58A7" id="Text Box 15" o:spid="_x0000_s1034" type="#_x0000_t202" style="position:absolute;margin-left:-29.55pt;margin-top:151.1pt;width:62.25pt;height:22.5pt;z-index:251657216;visibility:visible;mso-wrap-style:square;mso-height-percent:0;mso-wrap-distance-left:9pt;mso-wrap-distance-top:0;mso-wrap-distance-right:9pt;mso-wrap-distance-bottom:0;mso-position-horizontal:absolute;mso-position-horizontal-relative:text;mso-position-vertical:absolute;mso-position-vertical-relative:text;mso-height-percent:0;mso-height-relative:margin;v-text-anchor:top" o:gfxdata="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" fillcolor="white [3201]" strokecolor="white [3212]" strokeweight=".5pt">
+                <v:textbox>
+                  <w:txbxContent>
+                    <w:p>
+                      <w:r>
+                        <w:t>64x64x64x</w:t>
+                      </w:r>
+                    </w:p>
+                  </w:txbxContent>
+                </v:textbox>
+              </v:shape>
+            </w:pict>
+          </mc:Fallback>
+        </mc:AlternateContent>
+      </w:r>
+      <w:r>
+        <w:rPr>
+          <w:noProof/>
+        </w:rPr>
+        <mc:AlternateContent>
+          <mc:Choice Requires="wps">
+            <w:drawing>
+              <wp:anchor distT="0" distB="0" distL="114300" distR="114300" simplePos="0" relativeHeight="251665408" behindDoc="0" locked="0" layoutInCell="1" allowOverlap="1" wp14:anchorId="144FAFA8" wp14:editId="1422B7D9">
+                <wp:simplePos x="0" y="0"/>
+                <wp:positionH relativeFrom="column">
+                  <wp:posOffset>1263015</wp:posOffset>
+                </wp:positionH>
+                <wp:positionV relativeFrom="paragraph">
+                  <wp:posOffset>1547495</wp:posOffset>
+                </wp:positionV>
+                <wp:extent cx="790575" cy="285750"/>
+                <wp:effectExtent l="0" t="0" r="28575" b="19050"/>
+                <wp:wrapNone/>
+                <wp:docPr id="19" name="Text Box 19"/>
+                <wp:cNvGraphicFramePr/>
+                <a:graphic xmlns:a="http://schemas.openxmlformats.org/drawingml/2006/main">
+                  <a:graphicData uri="http://schemas.microsoft.com/office/word/2010/wordprocessingShape">
+                    <wps:wsp>
+                      <wps:cNvSpPr txBox="1"/>
+                      <wps:spPr>
+                        <a:xfrm>
+                          <a:off x="0" y="0"/>
+                          <a:ext cx="790575" cy="285750"/>
+                        </a:xfrm>
+                        <a:prstGeom prst="rect">
+                          <a:avLst/>
+                        </a:prstGeom>
+                        <a:solidFill>
+                          <a:schemeClr val="lt1"/>
+                        </a:solidFill>
+                        <a:ln w="6350">
+                          <a:solidFill>
+                            <a:schemeClr val="bg1"/>
+                          </a:solidFill>
+                        </a:ln>
+                      </wps:spPr>
+                      <wps:txbx>
+                        <w:txbxContent>
+                          <w:p>
+                            <w:r>
+                              <w:t>16x16x16</w:t>
+                            </w:r>
+                          </w:p>
+                        </w:txbxContent>
+                      </wps:txbx>
+                      <wps:bodyPr rot="0" spcFirstLastPara="0" vertOverflow="overflow" horzOverflow="overflow" vert="horz" wrap="square" lIns="91440" tIns="45720" rIns="91440" bIns="45720" numCol="1" spcCol="0" rtlCol="0" fromWordArt="0" anchor="t" anchorCtr="0" forceAA="0" compatLnSpc="1">
+                        <a:prstTxWarp prst="textNoShape">
+                          <a:avLst/>
+                        </a:prstTxWarp>
+                        <a:noAutofit/>
+                      </wps:bodyPr>
+                    </wps:wsp>
+                  </a:graphicData>
+                </a:graphic>
+                <wp14:sizeRelV relativeFrom="margin">
+                  <wp14:pctHeight>0</wp14:pctHeight>
+                </wp14:sizeRelV>
+              </wp:anchor>
+            </w:drawing>
+          </mc:Choice>
+          <mc:Fallback>
+            <w:pict>
+              <v:shape w14:anchorId="144FAFA8" id="Text Box 19" o:spid="_x0000_s1035" type="#_x0000_t202" style="position:absolute;margin-left:99.45pt;margin-top:121.85pt;width:62.25pt;height:22.5pt;z-index:251665408;visibility:visible;mso-wrap-style:square;mso-height-percent:0;mso-wrap-distance-left:9pt;mso-wrap-distance-top:0;mso-wrap-distance-right:9pt;mso-wrap-distance-bottom:0;mso-position-horizontal:absolute;mso-position-horizontal-relative:text;mso-position-vertical:absolute;mso-position-vertical-relative:text;mso-height-percent:0;mso-height-relative:margin;v-text-anchor:top" o:gfxdata="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" fillcolor="white [3201]" strokecolor="white [3212]" strokeweight=".5pt">
+                <v:textbox>
+                  <w:txbxContent>
+                    <w:p>
+                      <w:r>
+                        <w:t>16x16x16</w:t>
+                      </w:r>
+                    </w:p>
+                  </w:txbxContent>
+                </v:textbox>
+              </v:shape>
+            </w:pict>
+          </mc:Fallback>
+        </mc:AlternateContent>
+      </w:r>
+      <w:r>
+        <w:rPr>
+          <w:noProof/>
+        </w:rPr>
+        <mc:AlternateContent>
+          <mc:Choice Requires="wps">
+            <w:drawing>
+              <wp:anchor distT="0" distB="0" distL="114300" distR="114300" simplePos="0" relativeHeight="251661312" behindDoc="0" locked="0" layoutInCell="1" allowOverlap="1" wp14:anchorId="2D19CE55" wp14:editId="12F3CEC6">
+                <wp:simplePos x="0" y="0"/>
+                <wp:positionH relativeFrom="column">
+                  <wp:posOffset>558165</wp:posOffset>
+                </wp:positionH>
+                <wp:positionV relativeFrom="paragraph">
+                  <wp:posOffset>1690370</wp:posOffset>
+                </wp:positionV>
+                <wp:extent cx="790575" cy="285750"/>
+                <wp:effectExtent l="0" t="0" r="28575" b="19050"/>
+                <wp:wrapNone/>
+                <wp:docPr id="17" name="Text Box 17"/>
+                <wp:cNvGraphicFramePr/>
+                <a:graphic xmlns:a="http://schemas.openxmlformats.org/drawingml/2006/main">
+                  <a:graphicData uri="http://schemas.microsoft.com/office/word/2010/wordprocessingShape">
+                    <wps:wsp>
+                      <wps:cNvSpPr txBox="1"/>
+                      <wps:spPr>
+                        <a:xfrm>
+                          <a:off x="0" y="0"/>
+                          <a:ext cx="790575" cy="285750"/>
+                        </a:xfrm>
+                        <a:prstGeom prst="rect">
+                          <a:avLst/>
+                        </a:prstGeom>
+                        <a:solidFill>
+                          <a:schemeClr val="lt1"/>
+                        </a:solidFill>
+                        <a:ln w="6350">
+                          <a:solidFill>
+                            <a:schemeClr val="bg1"/>
+                          </a:solidFill>
+                        </a:ln>
+                      </wps:spPr>
+                      <wps:txbx>
+                        <w:txbxContent>
+                          <w:p>
+                            <w:r>
+                              <w:t>32x32x32</w:t>
+                            </w:r>
+                          </w:p>
+                        </w:txbxContent>
+                      </wps:txbx>
+                      <wps:bodyPr rot="0" spcFirstLastPara="0" vertOverflow="overflow" horzOverflow="overflow" vert="horz" wrap="square" lIns="91440" tIns="45720" rIns="91440" bIns="45720" numCol="1" spcCol="0" rtlCol="0" fromWordArt="0" anchor="t" anchorCtr="0" forceAA="0" compatLnSpc="1">
+                        <a:prstTxWarp prst="textNoShape">
+                          <a:avLst/>
+                        </a:prstTxWarp>
+                        <a:noAutofit/>
+                      </wps:bodyPr>
+                    </wps:wsp>
+                  </a:graphicData>
+                </a:graphic>
+                <wp14:sizeRelV relativeFrom="margin">
+                  <wp14:pctHeight>0</wp14:pctHeight>
+                </wp14:sizeRelV>
+              </wp:anchor>
+            </w:drawing>
+          </mc:Choice>
+          <mc:Fallback>
+            <w:pict>
+              <v:shape w14:anchorId="2D19CE55" id="Text Box 17" o:spid="_x0000_s1036" type="#_x0000_t202" style="position:absolute;margin-left:43.95pt;margin-top:133.1pt;width:62.25pt;height:22.5pt;z-index:251661312;visibility:visible;mso-wrap-style:square;mso-height-percent:0;mso-wrap-distance-left:9pt;mso-wrap-distance-top:0;mso-wrap-distance-right:9pt;mso-wrap-distance-bottom:0;mso-position-horizontal:absolute;mso-position-horizontal-relative:text;mso-position-vertical:absolute;mso-position-vertical-relative:text;mso-height-percent:0;mso-height-relative:margin;v-text-anchor:top" o:gfxdata="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" fillcolor="white [3201]" strokecolor="white [3212]" strokeweight=".5pt">
+                <v:textbox>
+                  <w:txbxContent>
+                    <w:p>
+                      <w:r>
+                        <w:t>32x32x32</w:t>
+                      </w:r>
+                    </w:p>
+                  </w:txbxContent>
+                </v:textbox>
+              </v:shape>
+            </w:pict>
+          </mc:Fallback>
+        </mc:AlternateContent>
       </w:r>
     </w:p>
     <w:sectPr>
@@ -1755,4 +3930,16 @@
     </a:ext>
   </a:extLst>
 </a:theme>
+</file>
+
+<file path=customXml/item1.xml><?xml version="1.0" encoding="utf-8"?>
+<b:Sources xmlns:b="http://schemas.openxmlformats.org/officeDocument/2006/bibliography" xmlns="http://schemas.openxmlformats.org/officeDocument/2006/bibliography" SelectedStyle="\APASixthEditionOfficeOnline.xsl" StyleName="APA" Version="6"/>
+</file>
+
+<file path=customXml/itemProps1.xml><?xml version="1.0" encoding="utf-8"?>
+<ds:datastoreItem xmlns:ds="http://schemas.openxmlformats.org/officeDocument/2006/customXml" ds:itemID="{2F278AE1-0232-4DD4-86DA-7B4A1C7D10E8}">
+  <ds:schemaRefs>
+    <ds:schemaRef ds:uri="http://schemas.openxmlformats.org/officeDocument/2006/bibliography"/>
+  </ds:schemaRefs>
+</ds:datastoreItem>
 </file>
</xml_diff>

<commit_message>
Modificaciones en el informe y DimReduction
</commit_message>
<xml_diff>
--- a/informe/Anteproyecto II.docx
+++ b/informe/Anteproyecto II.docx
@@ -527,7 +527,7 @@
         <mc:AlternateContent>
           <mc:Choice Requires="wps">
             <w:drawing>
-              <wp:anchor distT="0" distB="0" distL="114300" distR="114300" simplePos="0" relativeHeight="251717632" behindDoc="0" locked="0" layoutInCell="1" allowOverlap="1" wp14:anchorId="0CF7A684" wp14:editId="59F3EFFF">
+              <wp:anchor distT="0" distB="0" distL="114300" distR="114300" simplePos="0" relativeHeight="251704320" behindDoc="0" locked="0" layoutInCell="1" allowOverlap="1" wp14:anchorId="0CF7A684" wp14:editId="0363F851">
                 <wp:simplePos x="0" y="0"/>
                 <wp:positionH relativeFrom="column">
                   <wp:posOffset>3834765</wp:posOffset>
@@ -591,7 +591,7 @@
                 <v:stroke joinstyle="miter"/>
                 <v:path gradientshapeok="t" o:connecttype="rect"/>
               </v:shapetype>
-              <v:shape id="Text Box 52" o:spid="_x0000_s1026" type="#_x0000_t202" style="position:absolute;margin-left:301.95pt;margin-top:199.9pt;width:62.25pt;height:22.5pt;z-index:251717632;visibility:visible;mso-wrap-style:square;mso-height-percent:0;mso-wrap-distance-left:9pt;mso-wrap-distance-top:0;mso-wrap-distance-right:9pt;mso-wrap-distance-bottom:0;mso-position-horizontal:absolute;mso-position-horizontal-relative:text;mso-position-vertical:absolute;mso-position-vertical-relative:text;mso-height-percent:0;mso-height-relative:margin;v-text-anchor:top" o:gfxdata="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" fillcolor="white [3201]" strokecolor="white [3212]" strokeweight=".5pt">
+              <v:shape id="Text Box 52" o:spid="_x0000_s1026" type="#_x0000_t202" style="position:absolute;margin-left:301.95pt;margin-top:199.9pt;width:62.25pt;height:22.5pt;z-index:251704320;visibility:visible;mso-wrap-style:square;mso-height-percent:0;mso-wrap-distance-left:9pt;mso-wrap-distance-top:0;mso-wrap-distance-right:9pt;mso-wrap-distance-bottom:0;mso-position-horizontal:absolute;mso-position-horizontal-relative:text;mso-position-vertical:absolute;mso-position-vertical-relative:text;mso-height-percent:0;mso-height-relative:margin;v-text-anchor:top" o:gfxdata="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" fillcolor="white [3201]" strokecolor="white [3212]" strokeweight=".5pt">
                 <v:textbox>
                   <w:txbxContent>
                     <w:p>
@@ -613,7 +613,7 @@
         <mc:AlternateContent>
           <mc:Choice Requires="wps">
             <w:drawing>
-              <wp:anchor distT="0" distB="0" distL="114300" distR="114300" simplePos="0" relativeHeight="251715584" behindDoc="0" locked="0" layoutInCell="1" allowOverlap="1" wp14:anchorId="77710E11" wp14:editId="50629471">
+              <wp:anchor distT="0" distB="0" distL="114300" distR="114300" simplePos="0" relativeHeight="251702272" behindDoc="0" locked="0" layoutInCell="1" allowOverlap="1" wp14:anchorId="77710E11" wp14:editId="2D3A00D0">
                 <wp:simplePos x="0" y="0"/>
                 <wp:positionH relativeFrom="column">
                   <wp:posOffset>857250</wp:posOffset>
@@ -651,10 +651,7 @@
                         <w:txbxContent>
                           <w:p>
                             <w:r>
-                              <w:t>64x64x</w:t>
-                            </w:r>
-                            <w:r>
-                              <w:t>3</w:t>
+                              <w:t>64x64x3</w:t>
                             </w:r>
                           </w:p>
                         </w:txbxContent>
@@ -676,15 +673,12 @@
           </mc:Choice>
           <mc:Fallback>
             <w:pict>
-              <v:shape w14:anchorId="77710E11" id="Text Box 51" o:spid="_x0000_s1027" type="#_x0000_t202" style="position:absolute;margin-left:67.5pt;margin-top:199.55pt;width:62.25pt;height:22.5pt;z-index:251715584;visibility:visible;mso-wrap-style:square;mso-height-percent:0;mso-wrap-distance-left:9pt;mso-wrap-distance-top:0;mso-wrap-distance-right:9pt;mso-wrap-distance-bottom:0;mso-position-horizontal:absolute;mso-position-horizontal-relative:text;mso-position-vertical:absolute;mso-position-vertical-relative:text;mso-height-percent:0;mso-height-relative:margin;v-text-anchor:top" o:gfxdata="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" fillcolor="white [3201]" strokecolor="white [3212]" strokeweight=".5pt">
+              <v:shape w14:anchorId="77710E11" id="Text Box 51" o:spid="_x0000_s1027" type="#_x0000_t202" style="position:absolute;margin-left:67.5pt;margin-top:199.55pt;width:62.25pt;height:22.5pt;z-index:251702272;visibility:visible;mso-wrap-style:square;mso-height-percent:0;mso-wrap-distance-left:9pt;mso-wrap-distance-top:0;mso-wrap-distance-right:9pt;mso-wrap-distance-bottom:0;mso-position-horizontal:absolute;mso-position-horizontal-relative:text;mso-position-vertical:absolute;mso-position-vertical-relative:text;mso-height-percent:0;mso-height-relative:margin;v-text-anchor:top" o:gfxdata="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" fillcolor="white [3201]" strokecolor="white [3212]" strokeweight=".5pt">
                 <v:textbox>
                   <w:txbxContent>
                     <w:p>
                       <w:r>
-                        <w:t>64x64x</w:t>
-                      </w:r>
-                      <w:r>
-                        <w:t>3</w:t>
+                        <w:t>64x64x3</w:t>
                       </w:r>
                     </w:p>
                   </w:txbxContent>
@@ -699,7 +693,7 @@
           <w:noProof/>
         </w:rPr>
         <w:drawing>
-          <wp:inline distT="0" distB="0" distL="0" distR="0" wp14:anchorId="35ADFD44" wp14:editId="077DF8F6">
+          <wp:inline distT="0" distB="0" distL="0" distR="0" wp14:anchorId="35ADFD44" wp14:editId="253DE6AF">
             <wp:extent cx="5400040" cy="2491740"/>
             <wp:effectExtent l="0" t="0" r="0" b="3810"/>
             <wp:docPr id="13" name="Picture 13" descr="A picture containing apple, fruit, different, vegetable&#10;&#10;Description automatically generated"/>
@@ -754,7 +748,7 @@
           <w:noProof/>
         </w:rPr>
         <w:drawing>
-          <wp:inline distT="0" distB="0" distL="0" distR="0" wp14:anchorId="207473DB" wp14:editId="2E8D6D27">
+          <wp:inline distT="0" distB="0" distL="0" distR="0" wp14:anchorId="207473DB" wp14:editId="52C7871D">
             <wp:extent cx="3267075" cy="2143125"/>
             <wp:effectExtent l="0" t="0" r="9525" b="9525"/>
             <wp:docPr id="53" name="Picture 53" descr="A picture containing graphical user interface&#10;&#10;Description automatically generated"/>
@@ -794,7 +788,7 @@
           <w:noProof/>
         </w:rPr>
         <w:drawing>
-          <wp:inline distT="0" distB="0" distL="0" distR="0" wp14:anchorId="2FA7A625" wp14:editId="4D9DA664">
+          <wp:inline distT="0" distB="0" distL="0" distR="0" wp14:anchorId="2FA7A625" wp14:editId="4B973E93">
             <wp:extent cx="3276600" cy="2143125"/>
             <wp:effectExtent l="0" t="0" r="0" b="9525"/>
             <wp:docPr id="55" name="Picture 55" descr="A picture containing graphical user interface&#10;&#10;Description automatically generated"/>
@@ -880,7 +874,1623 @@
         <mc:AlternateContent>
           <mc:Choice Requires="wps">
             <w:drawing>
-              <wp:anchor distT="0" distB="0" distL="114300" distR="114300" simplePos="0" relativeHeight="251719680" behindDoc="0" locked="0" layoutInCell="1" allowOverlap="1" wp14:anchorId="3759B3BE" wp14:editId="6E196699">
+              <wp:anchor distT="0" distB="0" distL="114300" distR="114300" simplePos="0" relativeHeight="251744256" behindDoc="0" locked="0" layoutInCell="1" allowOverlap="1" wp14:anchorId="3A633305" wp14:editId="1C53BE02">
+                <wp:simplePos x="0" y="0"/>
+                <wp:positionH relativeFrom="margin">
+                  <wp:posOffset>-70485</wp:posOffset>
+                </wp:positionH>
+                <wp:positionV relativeFrom="paragraph">
+                  <wp:posOffset>7053580</wp:posOffset>
+                </wp:positionV>
+                <wp:extent cx="885825" cy="285750"/>
+                <wp:effectExtent l="0" t="0" r="0" b="0"/>
+                <wp:wrapNone/>
+                <wp:docPr id="71" name="Text Box 71"/>
+                <wp:cNvGraphicFramePr/>
+                <a:graphic xmlns:a="http://schemas.openxmlformats.org/drawingml/2006/main">
+                  <a:graphicData uri="http://schemas.microsoft.com/office/word/2010/wordprocessingShape">
+                    <wps:wsp>
+                      <wps:cNvSpPr txBox="1"/>
+                      <wps:spPr>
+                        <a:xfrm>
+                          <a:off x="0" y="0"/>
+                          <a:ext cx="885825" cy="285750"/>
+                        </a:xfrm>
+                        <a:prstGeom prst="rect">
+                          <a:avLst/>
+                        </a:prstGeom>
+                        <a:noFill/>
+                        <a:ln w="6350">
+                          <a:noFill/>
+                        </a:ln>
+                      </wps:spPr>
+                      <wps:txbx>
+                        <w:txbxContent>
+                          <w:p>
+                            <w:r>
+                              <w:t>128x128x</w:t>
+                            </w:r>
+                            <w:r>
+                              <w:t>3</w:t>
+                            </w:r>
+                          </w:p>
+                        </w:txbxContent>
+                      </wps:txbx>
+                      <wps:bodyPr rot="0" spcFirstLastPara="0" vertOverflow="overflow" horzOverflow="overflow" vert="horz" wrap="square" lIns="91440" tIns="45720" rIns="91440" bIns="45720" numCol="1" spcCol="0" rtlCol="0" fromWordArt="0" anchor="t" anchorCtr="0" forceAA="0" compatLnSpc="1">
+                        <a:prstTxWarp prst="textNoShape">
+                          <a:avLst/>
+                        </a:prstTxWarp>
+                        <a:noAutofit/>
+                      </wps:bodyPr>
+                    </wps:wsp>
+                  </a:graphicData>
+                </a:graphic>
+                <wp14:sizeRelH relativeFrom="margin">
+                  <wp14:pctWidth>0</wp14:pctWidth>
+                </wp14:sizeRelH>
+                <wp14:sizeRelV relativeFrom="margin">
+                  <wp14:pctHeight>0</wp14:pctHeight>
+                </wp14:sizeRelV>
+              </wp:anchor>
+            </w:drawing>
+          </mc:Choice>
+          <mc:Fallback>
+            <w:pict>
+              <v:shape w14:anchorId="3A633305" id="Text Box 71" o:spid="_x0000_s1028" type="#_x0000_t202" style="position:absolute;margin-left:-5.55pt;margin-top:555.4pt;width:69.75pt;height:22.5pt;z-index:251744256;visibility:visible;mso-wrap-style:square;mso-width-percent:0;mso-height-percent:0;mso-wrap-distance-left:9pt;mso-wrap-distance-top:0;mso-wrap-distance-right:9pt;mso-wrap-distance-bottom:0;mso-position-horizontal:absolute;mso-position-horizontal-relative:margin;mso-position-vertical:absolute;mso-position-vertical-relative:text;mso-width-percent:0;mso-height-percent:0;mso-width-relative:margin;mso-height-relative:margin;v-text-anchor:top" o:gfxdata="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" filled="f" stroked="f" strokeweight=".5pt">
+                <v:textbox>
+                  <w:txbxContent>
+                    <w:p>
+                      <w:r>
+                        <w:t>128x128x</w:t>
+                      </w:r>
+                      <w:r>
+                        <w:t>3</w:t>
+                      </w:r>
+                    </w:p>
+                  </w:txbxContent>
+                </v:textbox>
+                <w10:wrap anchorx="margin"/>
+              </v:shape>
+            </w:pict>
+          </mc:Fallback>
+        </mc:AlternateContent>
+      </w:r>
+      <w:r>
+        <w:rPr>
+          <w:noProof/>
+        </w:rPr>
+        <mc:AlternateContent>
+          <mc:Choice Requires="wps">
+            <w:drawing>
+              <wp:anchor distT="0" distB="0" distL="114300" distR="114300" simplePos="0" relativeHeight="251746304" behindDoc="0" locked="0" layoutInCell="1" allowOverlap="1" wp14:anchorId="3D955DCE" wp14:editId="07A512DC">
+                <wp:simplePos x="0" y="0"/>
+                <wp:positionH relativeFrom="margin">
+                  <wp:posOffset>4634865</wp:posOffset>
+                </wp:positionH>
+                <wp:positionV relativeFrom="paragraph">
+                  <wp:posOffset>7072630</wp:posOffset>
+                </wp:positionV>
+                <wp:extent cx="885825" cy="285750"/>
+                <wp:effectExtent l="0" t="0" r="0" b="0"/>
+                <wp:wrapNone/>
+                <wp:docPr id="72" name="Text Box 72"/>
+                <wp:cNvGraphicFramePr/>
+                <a:graphic xmlns:a="http://schemas.openxmlformats.org/drawingml/2006/main">
+                  <a:graphicData uri="http://schemas.microsoft.com/office/word/2010/wordprocessingShape">
+                    <wps:wsp>
+                      <wps:cNvSpPr txBox="1"/>
+                      <wps:spPr>
+                        <a:xfrm>
+                          <a:off x="0" y="0"/>
+                          <a:ext cx="885825" cy="285750"/>
+                        </a:xfrm>
+                        <a:prstGeom prst="rect">
+                          <a:avLst/>
+                        </a:prstGeom>
+                        <a:noFill/>
+                        <a:ln w="6350">
+                          <a:noFill/>
+                        </a:ln>
+                      </wps:spPr>
+                      <wps:txbx>
+                        <w:txbxContent>
+                          <w:p>
+                            <w:r>
+                              <w:t>128x128x3</w:t>
+                            </w:r>
+                          </w:p>
+                        </w:txbxContent>
+                      </wps:txbx>
+                      <wps:bodyPr rot="0" spcFirstLastPara="0" vertOverflow="overflow" horzOverflow="overflow" vert="horz" wrap="square" lIns="91440" tIns="45720" rIns="91440" bIns="45720" numCol="1" spcCol="0" rtlCol="0" fromWordArt="0" anchor="t" anchorCtr="0" forceAA="0" compatLnSpc="1">
+                        <a:prstTxWarp prst="textNoShape">
+                          <a:avLst/>
+                        </a:prstTxWarp>
+                        <a:noAutofit/>
+                      </wps:bodyPr>
+                    </wps:wsp>
+                  </a:graphicData>
+                </a:graphic>
+                <wp14:sizeRelH relativeFrom="margin">
+                  <wp14:pctWidth>0</wp14:pctWidth>
+                </wp14:sizeRelH>
+                <wp14:sizeRelV relativeFrom="margin">
+                  <wp14:pctHeight>0</wp14:pctHeight>
+                </wp14:sizeRelV>
+              </wp:anchor>
+            </w:drawing>
+          </mc:Choice>
+          <mc:Fallback>
+            <w:pict>
+              <v:shape w14:anchorId="3D955DCE" id="Text Box 72" o:spid="_x0000_s1029" type="#_x0000_t202" style="position:absolute;margin-left:364.95pt;margin-top:556.9pt;width:69.75pt;height:22.5pt;z-index:251746304;visibility:visible;mso-wrap-style:square;mso-width-percent:0;mso-height-percent:0;mso-wrap-distance-left:9pt;mso-wrap-distance-top:0;mso-wrap-distance-right:9pt;mso-wrap-distance-bottom:0;mso-position-horizontal:absolute;mso-position-horizontal-relative:margin;mso-position-vertical:absolute;mso-position-vertical-relative:text;mso-width-percent:0;mso-height-percent:0;mso-width-relative:margin;mso-height-relative:margin;v-text-anchor:top" o:gfxdata="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" filled="f" stroked="f" strokeweight=".5pt">
+                <v:textbox>
+                  <w:txbxContent>
+                    <w:p>
+                      <w:r>
+                        <w:t>128x128x3</w:t>
+                      </w:r>
+                    </w:p>
+                  </w:txbxContent>
+                </v:textbox>
+                <w10:wrap anchorx="margin"/>
+              </v:shape>
+            </w:pict>
+          </mc:Fallback>
+        </mc:AlternateContent>
+      </w:r>
+      <w:r>
+        <w:rPr>
+          <w:noProof/>
+        </w:rPr>
+        <w:drawing>
+          <wp:anchor distT="0" distB="0" distL="114300" distR="114300" simplePos="0" relativeHeight="251738112" behindDoc="1" locked="0" layoutInCell="1" allowOverlap="1" wp14:anchorId="7D51CC49" wp14:editId="5B85139B">
+            <wp:simplePos x="0" y="0"/>
+            <wp:positionH relativeFrom="column">
+              <wp:posOffset>4396740</wp:posOffset>
+            </wp:positionH>
+            <wp:positionV relativeFrom="paragraph">
+              <wp:posOffset>5605780</wp:posOffset>
+            </wp:positionV>
+            <wp:extent cx="1409700" cy="1403907"/>
+            <wp:effectExtent l="0" t="57150" r="0" b="501650"/>
+            <wp:wrapNone/>
+            <wp:docPr id="68" name="Picture 68"/>
+            <wp:cNvGraphicFramePr>
+              <a:graphicFrameLocks xmlns:a="http://schemas.openxmlformats.org/drawingml/2006/main" noChangeAspect="1"/>
+            </wp:cNvGraphicFramePr>
+            <a:graphic xmlns:a="http://schemas.openxmlformats.org/drawingml/2006/main">
+              <a:graphicData uri="http://schemas.openxmlformats.org/drawingml/2006/picture">
+                <pic:pic xmlns:pic="http://schemas.openxmlformats.org/drawingml/2006/picture">
+                  <pic:nvPicPr>
+                    <pic:cNvPr id="1" name=""/>
+                    <pic:cNvPicPr/>
+                  </pic:nvPicPr>
+                  <pic:blipFill>
+                    <a:blip r:embed="rId13">
+                      <a:extLst>
+                        <a:ext uri="{28A0092B-C50C-407E-A947-70E740481C1C}">
+                          <a14:useLocalDpi xmlns:a14="http://schemas.microsoft.com/office/drawing/2010/main" val="0"/>
+                        </a:ext>
+                      </a:extLst>
+                    </a:blip>
+                    <a:stretch>
+                      <a:fillRect/>
+                    </a:stretch>
+                  </pic:blipFill>
+                  <pic:spPr>
+                    <a:xfrm>
+                      <a:off x="0" y="0"/>
+                      <a:ext cx="1409700" cy="1403907"/>
+                    </a:xfrm>
+                    <a:prstGeom prst="rect">
+                      <a:avLst/>
+                    </a:prstGeom>
+                    <a:ln>
+                      <a:noFill/>
+                    </a:ln>
+                    <a:effectLst>
+                      <a:reflection blurRad="12700" stA="30000" endPos="30000" dist="5000" dir="5400000" sy="-100000" algn="bl" rotWithShape="0"/>
+                    </a:effectLst>
+                    <a:scene3d>
+                      <a:camera prst="perspectiveContrastingLeftFacing">
+                        <a:rot lat="300000" lon="19800000" rev="0"/>
+                      </a:camera>
+                      <a:lightRig rig="threePt" dir="t">
+                        <a:rot lat="0" lon="0" rev="2700000"/>
+                      </a:lightRig>
+                    </a:scene3d>
+                    <a:sp3d>
+                      <a:bevelT w="63500" h="50800"/>
+                    </a:sp3d>
+                  </pic:spPr>
+                </pic:pic>
+              </a:graphicData>
+            </a:graphic>
+            <wp14:sizeRelH relativeFrom="margin">
+              <wp14:pctWidth>0</wp14:pctWidth>
+            </wp14:sizeRelH>
+            <wp14:sizeRelV relativeFrom="margin">
+              <wp14:pctHeight>0</wp14:pctHeight>
+            </wp14:sizeRelV>
+          </wp:anchor>
+        </w:drawing>
+      </w:r>
+      <w:r>
+        <w:rPr>
+          <w:noProof/>
+        </w:rPr>
+        <w:drawing>
+          <wp:anchor distT="0" distB="0" distL="114300" distR="114300" simplePos="0" relativeHeight="251736064" behindDoc="1" locked="0" layoutInCell="1" allowOverlap="1" wp14:anchorId="5B46F2FA" wp14:editId="6F23FD71">
+            <wp:simplePos x="0" y="0"/>
+            <wp:positionH relativeFrom="column">
+              <wp:posOffset>-318135</wp:posOffset>
+            </wp:positionH>
+            <wp:positionV relativeFrom="paragraph">
+              <wp:posOffset>5596255</wp:posOffset>
+            </wp:positionV>
+            <wp:extent cx="1416050" cy="1400175"/>
+            <wp:effectExtent l="0" t="57150" r="0" b="485775"/>
+            <wp:wrapNone/>
+            <wp:docPr id="66" name="Picture 66" descr="A green fruit on a white surface&#10;&#10;Description automatically generated with low confidence"/>
+            <wp:cNvGraphicFramePr>
+              <a:graphicFrameLocks xmlns:a="http://schemas.openxmlformats.org/drawingml/2006/main" noChangeAspect="1"/>
+            </wp:cNvGraphicFramePr>
+            <a:graphic xmlns:a="http://schemas.openxmlformats.org/drawingml/2006/main">
+              <a:graphicData uri="http://schemas.openxmlformats.org/drawingml/2006/picture">
+                <pic:pic xmlns:pic="http://schemas.openxmlformats.org/drawingml/2006/picture">
+                  <pic:nvPicPr>
+                    <pic:cNvPr id="66" name="Picture 66" descr="A green fruit on a white surface&#10;&#10;Description automatically generated with low confidence"/>
+                    <pic:cNvPicPr/>
+                  </pic:nvPicPr>
+                  <pic:blipFill>
+                    <a:blip r:embed="rId14">
+                      <a:extLst>
+                        <a:ext uri="{28A0092B-C50C-407E-A947-70E740481C1C}">
+                          <a14:useLocalDpi xmlns:a14="http://schemas.microsoft.com/office/drawing/2010/main" val="0"/>
+                        </a:ext>
+                      </a:extLst>
+                    </a:blip>
+                    <a:stretch>
+                      <a:fillRect/>
+                    </a:stretch>
+                  </pic:blipFill>
+                  <pic:spPr>
+                    <a:xfrm>
+                      <a:off x="0" y="0"/>
+                      <a:ext cx="1416050" cy="1400175"/>
+                    </a:xfrm>
+                    <a:prstGeom prst="rect">
+                      <a:avLst/>
+                    </a:prstGeom>
+                    <a:ln>
+                      <a:noFill/>
+                    </a:ln>
+                    <a:effectLst>
+                      <a:reflection blurRad="12700" stA="30000" endPos="30000" dist="5000" dir="5400000" sy="-100000" algn="bl" rotWithShape="0"/>
+                    </a:effectLst>
+                    <a:scene3d>
+                      <a:camera prst="perspectiveContrastingLeftFacing">
+                        <a:rot lat="300000" lon="19800000" rev="0"/>
+                      </a:camera>
+                      <a:lightRig rig="threePt" dir="t">
+                        <a:rot lat="0" lon="0" rev="2700000"/>
+                      </a:lightRig>
+                    </a:scene3d>
+                    <a:sp3d>
+                      <a:bevelT w="63500" h="50800"/>
+                    </a:sp3d>
+                  </pic:spPr>
+                </pic:pic>
+              </a:graphicData>
+            </a:graphic>
+            <wp14:sizeRelH relativeFrom="margin">
+              <wp14:pctWidth>0</wp14:pctWidth>
+            </wp14:sizeRelH>
+            <wp14:sizeRelV relativeFrom="margin">
+              <wp14:pctHeight>0</wp14:pctHeight>
+            </wp14:sizeRelV>
+          </wp:anchor>
+        </w:drawing>
+      </w:r>
+      <w:r>
+        <w:rPr>
+          <w:noProof/>
+        </w:rPr>
+        <mc:AlternateContent>
+          <mc:Choice Requires="wps">
+            <w:drawing>
+              <wp:anchor distT="0" distB="0" distL="114300" distR="114300" simplePos="0" relativeHeight="251740160" behindDoc="0" locked="0" layoutInCell="1" allowOverlap="1" wp14:anchorId="3892645F" wp14:editId="2DB3CC92">
+                <wp:simplePos x="0" y="0"/>
+                <wp:positionH relativeFrom="margin">
+                  <wp:posOffset>937895</wp:posOffset>
+                </wp:positionH>
+                <wp:positionV relativeFrom="paragraph">
+                  <wp:posOffset>6276340</wp:posOffset>
+                </wp:positionV>
+                <wp:extent cx="133350" cy="45085"/>
+                <wp:effectExtent l="0" t="19050" r="38100" b="31115"/>
+                <wp:wrapNone/>
+                <wp:docPr id="69" name="Arrow: Right 69"/>
+                <wp:cNvGraphicFramePr/>
+                <a:graphic xmlns:a="http://schemas.openxmlformats.org/drawingml/2006/main">
+                  <a:graphicData uri="http://schemas.microsoft.com/office/word/2010/wordprocessingShape">
+                    <wps:wsp>
+                      <wps:cNvSpPr/>
+                      <wps:spPr>
+                        <a:xfrm>
+                          <a:off x="0" y="0"/>
+                          <a:ext cx="133350" cy="45085"/>
+                        </a:xfrm>
+                        <a:prstGeom prst="rightArrow">
+                          <a:avLst/>
+                        </a:prstGeom>
+                      </wps:spPr>
+                      <wps:style>
+                        <a:lnRef idx="2">
+                          <a:schemeClr val="accent1">
+                            <a:shade val="50000"/>
+                          </a:schemeClr>
+                        </a:lnRef>
+                        <a:fillRef idx="1">
+                          <a:schemeClr val="accent1"/>
+                        </a:fillRef>
+                        <a:effectRef idx="0">
+                          <a:schemeClr val="accent1"/>
+                        </a:effectRef>
+                        <a:fontRef idx="minor">
+                          <a:schemeClr val="lt1"/>
+                        </a:fontRef>
+                      </wps:style>
+                      <wps:bodyPr rot="0" spcFirstLastPara="0" vertOverflow="overflow" horzOverflow="overflow" vert="horz" wrap="square" lIns="91440" tIns="45720" rIns="91440" bIns="45720" numCol="1" spcCol="0" rtlCol="0" fromWordArt="0" anchor="ctr" anchorCtr="0" forceAA="0" compatLnSpc="1">
+                        <a:prstTxWarp prst="textNoShape">
+                          <a:avLst/>
+                        </a:prstTxWarp>
+                        <a:noAutofit/>
+                      </wps:bodyPr>
+                    </wps:wsp>
+                  </a:graphicData>
+                </a:graphic>
+              </wp:anchor>
+            </w:drawing>
+          </mc:Choice>
+          <mc:Fallback>
+            <w:pict>
+              <v:shapetype w14:anchorId="73498DAC" id="_x0000_t13" coordsize="21600,21600" o:spt="13" adj="16200,5400" path="m@0,l@0@1,0@1,0@2@0@2@0,21600,21600,10800xe">
+                <v:stroke joinstyle="miter"/>
+                <v:formulas>
+                  <v:f eqn="val #0"/>
+                  <v:f eqn="val #1"/>
+                  <v:f eqn="sum height 0 #1"/>
+                  <v:f eqn="sum 10800 0 #1"/>
+                  <v:f eqn="sum width 0 #0"/>
+                  <v:f eqn="prod @4 @3 10800"/>
+                  <v:f eqn="sum width 0 @5"/>
+                </v:formulas>
+                <v:path o:connecttype="custom" o:connectlocs="@0,0;0,10800;@0,21600;21600,10800" o:connectangles="270,180,90,0" textboxrect="0,@1,@6,@2"/>
+                <v:handles>
+                  <v:h position="#0,#1" xrange="0,21600" yrange="0,10800"/>
+                </v:handles>
+              </v:shapetype>
+              <v:shape id="Arrow: Right 69" o:spid="_x0000_s1026" type="#_x0000_t13" style="position:absolute;margin-left:73.85pt;margin-top:494.2pt;width:10.5pt;height:3.55pt;z-index:251740160;visibility:visible;mso-wrap-style:square;mso-wrap-distance-left:9pt;mso-wrap-distance-top:0;mso-wrap-distance-right:9pt;mso-wrap-distance-bottom:0;mso-position-horizontal:absolute;mso-position-horizontal-relative:margin;mso-position-vertical:absolute;mso-position-vertical-relative:text;v-text-anchor:middle" o:gfxdata="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" adj="17949" fillcolor="#4472c4 [3204]" strokecolor="#1f3763 [1604]" strokeweight="1pt">
+                <w10:wrap anchorx="margin"/>
+              </v:shape>
+            </w:pict>
+          </mc:Fallback>
+        </mc:AlternateContent>
+      </w:r>
+      <w:r>
+        <w:rPr>
+          <w:noProof/>
+        </w:rPr>
+        <mc:AlternateContent>
+          <mc:Choice Requires="wps">
+            <w:drawing>
+              <wp:anchor distT="0" distB="0" distL="114300" distR="114300" simplePos="0" relativeHeight="251742208" behindDoc="0" locked="0" layoutInCell="1" allowOverlap="1" wp14:anchorId="2A823C61" wp14:editId="3D544113">
+                <wp:simplePos x="0" y="0"/>
+                <wp:positionH relativeFrom="margin">
+                  <wp:posOffset>4272915</wp:posOffset>
+                </wp:positionH>
+                <wp:positionV relativeFrom="paragraph">
+                  <wp:posOffset>6272530</wp:posOffset>
+                </wp:positionV>
+                <wp:extent cx="133350" cy="45085"/>
+                <wp:effectExtent l="0" t="19050" r="38100" b="31115"/>
+                <wp:wrapNone/>
+                <wp:docPr id="70" name="Arrow: Right 70"/>
+                <wp:cNvGraphicFramePr/>
+                <a:graphic xmlns:a="http://schemas.openxmlformats.org/drawingml/2006/main">
+                  <a:graphicData uri="http://schemas.microsoft.com/office/word/2010/wordprocessingShape">
+                    <wps:wsp>
+                      <wps:cNvSpPr/>
+                      <wps:spPr>
+                        <a:xfrm>
+                          <a:off x="0" y="0"/>
+                          <a:ext cx="133350" cy="45085"/>
+                        </a:xfrm>
+                        <a:prstGeom prst="rightArrow">
+                          <a:avLst/>
+                        </a:prstGeom>
+                      </wps:spPr>
+                      <wps:style>
+                        <a:lnRef idx="2">
+                          <a:schemeClr val="accent1">
+                            <a:shade val="50000"/>
+                          </a:schemeClr>
+                        </a:lnRef>
+                        <a:fillRef idx="1">
+                          <a:schemeClr val="accent1"/>
+                        </a:fillRef>
+                        <a:effectRef idx="0">
+                          <a:schemeClr val="accent1"/>
+                        </a:effectRef>
+                        <a:fontRef idx="minor">
+                          <a:schemeClr val="lt1"/>
+                        </a:fontRef>
+                      </wps:style>
+                      <wps:bodyPr rot="0" spcFirstLastPara="0" vertOverflow="overflow" horzOverflow="overflow" vert="horz" wrap="square" lIns="91440" tIns="45720" rIns="91440" bIns="45720" numCol="1" spcCol="0" rtlCol="0" fromWordArt="0" anchor="ctr" anchorCtr="0" forceAA="0" compatLnSpc="1">
+                        <a:prstTxWarp prst="textNoShape">
+                          <a:avLst/>
+                        </a:prstTxWarp>
+                        <a:noAutofit/>
+                      </wps:bodyPr>
+                    </wps:wsp>
+                  </a:graphicData>
+                </a:graphic>
+              </wp:anchor>
+            </w:drawing>
+          </mc:Choice>
+          <mc:Fallback>
+            <w:pict>
+              <v:shape w14:anchorId="26F7EF97" id="Arrow: Right 70" o:spid="_x0000_s1026" type="#_x0000_t13" style="position:absolute;margin-left:336.45pt;margin-top:493.9pt;width:10.5pt;height:3.55pt;z-index:251742208;visibility:visible;mso-wrap-style:square;mso-wrap-distance-left:9pt;mso-wrap-distance-top:0;mso-wrap-distance-right:9pt;mso-wrap-distance-bottom:0;mso-position-horizontal:absolute;mso-position-horizontal-relative:margin;mso-position-vertical:absolute;mso-position-vertical-relative:text;v-text-anchor:middle" o:gfxdata="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" adj="17949" fillcolor="#4472c4 [3204]" strokecolor="#1f3763 [1604]" strokeweight="1pt">
+                <w10:wrap anchorx="margin"/>
+              </v:shape>
+            </w:pict>
+          </mc:Fallback>
+        </mc:AlternateContent>
+      </w:r>
+      <w:r>
+        <w:rPr>
+          <w:noProof/>
+        </w:rPr>
+        <w:drawing>
+          <wp:anchor distT="0" distB="0" distL="114300" distR="114300" simplePos="0" relativeHeight="251737088" behindDoc="1" locked="0" layoutInCell="1" allowOverlap="1" wp14:anchorId="437836F7" wp14:editId="494786E6">
+            <wp:simplePos x="0" y="0"/>
+            <wp:positionH relativeFrom="margin">
+              <wp:align>center</wp:align>
+            </wp:positionH>
+            <wp:positionV relativeFrom="paragraph">
+              <wp:posOffset>5670550</wp:posOffset>
+            </wp:positionV>
+            <wp:extent cx="3362325" cy="1344930"/>
+            <wp:effectExtent l="0" t="0" r="9525" b="7620"/>
+            <wp:wrapNone/>
+            <wp:docPr id="67" name="Picture 67" descr="A picture containing text, athletic game&#10;&#10;Description automatically generated"/>
+            <wp:cNvGraphicFramePr>
+              <a:graphicFrameLocks xmlns:a="http://schemas.openxmlformats.org/drawingml/2006/main" noChangeAspect="1"/>
+            </wp:cNvGraphicFramePr>
+            <a:graphic xmlns:a="http://schemas.openxmlformats.org/drawingml/2006/main">
+              <a:graphicData uri="http://schemas.openxmlformats.org/drawingml/2006/picture">
+                <pic:pic xmlns:pic="http://schemas.openxmlformats.org/drawingml/2006/picture">
+                  <pic:nvPicPr>
+                    <pic:cNvPr id="67" name="Picture 67" descr="A picture containing text, athletic game&#10;&#10;Description automatically generated"/>
+                    <pic:cNvPicPr/>
+                  </pic:nvPicPr>
+                  <pic:blipFill>
+                    <a:blip r:embed="rId15">
+                      <a:extLst>
+                        <a:ext uri="{28A0092B-C50C-407E-A947-70E740481C1C}">
+                          <a14:useLocalDpi xmlns:a14="http://schemas.microsoft.com/office/drawing/2010/main" val="0"/>
+                        </a:ext>
+                      </a:extLst>
+                    </a:blip>
+                    <a:stretch>
+                      <a:fillRect/>
+                    </a:stretch>
+                  </pic:blipFill>
+                  <pic:spPr>
+                    <a:xfrm>
+                      <a:off x="0" y="0"/>
+                      <a:ext cx="3362325" cy="1344930"/>
+                    </a:xfrm>
+                    <a:prstGeom prst="rect">
+                      <a:avLst/>
+                    </a:prstGeom>
+                  </pic:spPr>
+                </pic:pic>
+              </a:graphicData>
+            </a:graphic>
+            <wp14:sizeRelH relativeFrom="margin">
+              <wp14:pctWidth>0</wp14:pctWidth>
+            </wp14:sizeRelH>
+            <wp14:sizeRelV relativeFrom="margin">
+              <wp14:pctHeight>0</wp14:pctHeight>
+            </wp14:sizeRelV>
+          </wp:anchor>
+        </w:drawing>
+      </w:r>
+      <w:r>
+        <w:rPr>
+          <w:noProof/>
+        </w:rPr>
+        <w:t xml:space="preserve"> </w:t>
+      </w:r>
+      <w:r>
+        <w:rPr>
+          <w:noProof/>
+        </w:rPr>
+        <w:t xml:space="preserve">  </w:t>
+      </w:r>
+      <w:r>
+        <w:rPr>
+          <w:noProof/>
+        </w:rPr>
+        <mc:AlternateContent>
+          <mc:Choice Requires="wps">
+            <w:drawing>
+              <wp:anchor distT="0" distB="0" distL="114300" distR="114300" simplePos="0" relativeHeight="251735040" behindDoc="0" locked="0" layoutInCell="1" allowOverlap="1" wp14:anchorId="0B153EE5" wp14:editId="410E33EB">
+                <wp:simplePos x="0" y="0"/>
+                <wp:positionH relativeFrom="margin">
+                  <wp:posOffset>2476500</wp:posOffset>
+                </wp:positionH>
+                <wp:positionV relativeFrom="paragraph">
+                  <wp:posOffset>4323715</wp:posOffset>
+                </wp:positionV>
+                <wp:extent cx="885825" cy="285750"/>
+                <wp:effectExtent l="0" t="0" r="28575" b="19050"/>
+                <wp:wrapNone/>
+                <wp:docPr id="64" name="Text Box 64"/>
+                <wp:cNvGraphicFramePr/>
+                <a:graphic xmlns:a="http://schemas.openxmlformats.org/drawingml/2006/main">
+                  <a:graphicData uri="http://schemas.microsoft.com/office/word/2010/wordprocessingShape">
+                    <wps:wsp>
+                      <wps:cNvSpPr txBox="1"/>
+                      <wps:spPr>
+                        <a:xfrm>
+                          <a:off x="0" y="0"/>
+                          <a:ext cx="885825" cy="285750"/>
+                        </a:xfrm>
+                        <a:prstGeom prst="rect">
+                          <a:avLst/>
+                        </a:prstGeom>
+                        <a:solidFill>
+                          <a:schemeClr val="lt1"/>
+                        </a:solidFill>
+                        <a:ln w="6350">
+                          <a:solidFill>
+                            <a:schemeClr val="bg1"/>
+                          </a:solidFill>
+                        </a:ln>
+                      </wps:spPr>
+                      <wps:txbx>
+                        <w:txbxContent>
+                          <w:p>
+                            <w:r>
+                              <w:t>128x128x64x</w:t>
+                            </w:r>
+                          </w:p>
+                        </w:txbxContent>
+                      </wps:txbx>
+                      <wps:bodyPr rot="0" spcFirstLastPara="0" vertOverflow="overflow" horzOverflow="overflow" vert="horz" wrap="square" lIns="91440" tIns="45720" rIns="91440" bIns="45720" numCol="1" spcCol="0" rtlCol="0" fromWordArt="0" anchor="t" anchorCtr="0" forceAA="0" compatLnSpc="1">
+                        <a:prstTxWarp prst="textNoShape">
+                          <a:avLst/>
+                        </a:prstTxWarp>
+                        <a:noAutofit/>
+                      </wps:bodyPr>
+                    </wps:wsp>
+                  </a:graphicData>
+                </a:graphic>
+                <wp14:sizeRelH relativeFrom="margin">
+                  <wp14:pctWidth>0</wp14:pctWidth>
+                </wp14:sizeRelH>
+                <wp14:sizeRelV relativeFrom="margin">
+                  <wp14:pctHeight>0</wp14:pctHeight>
+                </wp14:sizeRelV>
+              </wp:anchor>
+            </w:drawing>
+          </mc:Choice>
+          <mc:Fallback>
+            <w:pict>
+              <v:shape w14:anchorId="0B153EE5" id="Text Box 64" o:spid="_x0000_s1030" type="#_x0000_t202" style="position:absolute;margin-left:195pt;margin-top:340.45pt;width:69.75pt;height:22.5pt;z-index:251735040;visibility:visible;mso-wrap-style:square;mso-width-percent:0;mso-height-percent:0;mso-wrap-distance-left:9pt;mso-wrap-distance-top:0;mso-wrap-distance-right:9pt;mso-wrap-distance-bottom:0;mso-position-horizontal:absolute;mso-position-horizontal-relative:margin;mso-position-vertical:absolute;mso-position-vertical-relative:text;mso-width-percent:0;mso-height-percent:0;mso-width-relative:margin;mso-height-relative:margin;v-text-anchor:top" o:gfxdata="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" fillcolor="white [3201]" strokecolor="white [3212]" strokeweight=".5pt">
+                <v:textbox>
+                  <w:txbxContent>
+                    <w:p>
+                      <w:r>
+                        <w:t>128x128x64x</w:t>
+                      </w:r>
+                    </w:p>
+                  </w:txbxContent>
+                </v:textbox>
+                <w10:wrap anchorx="margin"/>
+              </v:shape>
+            </w:pict>
+          </mc:Fallback>
+        </mc:AlternateContent>
+      </w:r>
+      <w:r>
+        <w:rPr>
+          <w:noProof/>
+        </w:rPr>
+        <mc:AlternateContent>
+          <mc:Choice Requires="wps">
+            <w:drawing>
+              <wp:anchor distT="0" distB="0" distL="114300" distR="114300" simplePos="0" relativeHeight="251729920" behindDoc="0" locked="0" layoutInCell="1" allowOverlap="1" wp14:anchorId="01C31034" wp14:editId="36F0027C">
+                <wp:simplePos x="0" y="0"/>
+                <wp:positionH relativeFrom="column">
+                  <wp:posOffset>2586990</wp:posOffset>
+                </wp:positionH>
+                <wp:positionV relativeFrom="paragraph">
+                  <wp:posOffset>3176905</wp:posOffset>
+                </wp:positionV>
+                <wp:extent cx="857250" cy="1104900"/>
+                <wp:effectExtent l="0" t="0" r="19050" b="19050"/>
+                <wp:wrapNone/>
+                <wp:docPr id="61" name="Cube 61"/>
+                <wp:cNvGraphicFramePr/>
+                <a:graphic xmlns:a="http://schemas.openxmlformats.org/drawingml/2006/main">
+                  <a:graphicData uri="http://schemas.microsoft.com/office/word/2010/wordprocessingShape">
+                    <wps:wsp>
+                      <wps:cNvSpPr/>
+                      <wps:spPr>
+                        <a:xfrm>
+                          <a:off x="0" y="0"/>
+                          <a:ext cx="857250" cy="1104900"/>
+                        </a:xfrm>
+                        <a:prstGeom prst="cube">
+                          <a:avLst/>
+                        </a:prstGeom>
+                        <a:solidFill>
+                          <a:schemeClr val="bg2"/>
+                        </a:solidFill>
+                      </wps:spPr>
+                      <wps:style>
+                        <a:lnRef idx="2">
+                          <a:schemeClr val="accent1">
+                            <a:shade val="50000"/>
+                          </a:schemeClr>
+                        </a:lnRef>
+                        <a:fillRef idx="1">
+                          <a:schemeClr val="accent1"/>
+                        </a:fillRef>
+                        <a:effectRef idx="0">
+                          <a:schemeClr val="accent1"/>
+                        </a:effectRef>
+                        <a:fontRef idx="minor">
+                          <a:schemeClr val="lt1"/>
+                        </a:fontRef>
+                      </wps:style>
+                      <wps:bodyPr rot="0" spcFirstLastPara="0" vertOverflow="overflow" horzOverflow="overflow" vert="horz" wrap="square" lIns="91440" tIns="45720" rIns="91440" bIns="45720" numCol="1" spcCol="0" rtlCol="0" fromWordArt="0" anchor="ctr" anchorCtr="0" forceAA="0" compatLnSpc="1">
+                        <a:prstTxWarp prst="textNoShape">
+                          <a:avLst/>
+                        </a:prstTxWarp>
+                        <a:noAutofit/>
+                      </wps:bodyPr>
+                    </wps:wsp>
+                  </a:graphicData>
+                </a:graphic>
+              </wp:anchor>
+            </w:drawing>
+          </mc:Choice>
+          <mc:Fallback>
+            <w:pict>
+              <v:shapetype w14:anchorId="1FB215D5" id="_x0000_t16" coordsize="21600,21600" o:spt="16" adj="5400" path="m@0,l0@0,,21600@1,21600,21600@2,21600,xem0@0nfl@1@0,21600,em@1@0nfl@1,21600e">
+                <v:stroke joinstyle="miter"/>
+                <v:formulas>
+                  <v:f eqn="val #0"/>
+                  <v:f eqn="sum width 0 #0"/>
+                  <v:f eqn="sum height 0 #0"/>
+                  <v:f eqn="mid height #0"/>
+                  <v:f eqn="prod @1 1 2"/>
+                  <v:f eqn="prod @2 1 2"/>
+                  <v:f eqn="mid width #0"/>
+                </v:formulas>
+                <v:path o:extrusionok="f" gradientshapeok="t" limo="10800,10800" o:connecttype="custom" o:connectlocs="@6,0;@4,@0;0,@3;@4,21600;@1,@3;21600,@5" o:connectangles="270,270,180,90,0,0" textboxrect="0,@0,@1,21600"/>
+                <v:handles>
+                  <v:h position="topLeft,#0" switch="" yrange="0,21600"/>
+                </v:handles>
+                <o:complex v:ext="view"/>
+              </v:shapetype>
+              <v:shape id="Cube 61" o:spid="_x0000_s1026" type="#_x0000_t16" style="position:absolute;margin-left:203.7pt;margin-top:250.15pt;width:67.5pt;height:87pt;z-index:251729920;visibility:visible;mso-wrap-style:square;mso-wrap-distance-left:9pt;mso-wrap-distance-top:0;mso-wrap-distance-right:9pt;mso-wrap-distance-bottom:0;mso-position-horizontal:absolute;mso-position-horizontal-relative:text;mso-position-vertical:absolute;mso-position-vertical-relative:text;v-text-anchor:middle" o:gfxdata="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" fillcolor="#e7e6e6 [3214]" strokecolor="#1f3763 [1604]" strokeweight="1pt"/>
+            </w:pict>
+          </mc:Fallback>
+        </mc:AlternateContent>
+      </w:r>
+      <w:r>
+        <w:rPr>
+          <w:noProof/>
+        </w:rPr>
+        <mc:AlternateContent>
+          <mc:Choice Requires="wps">
+            <w:drawing>
+              <wp:anchor distT="0" distB="0" distL="114300" distR="114300" simplePos="0" relativeHeight="251732992" behindDoc="0" locked="0" layoutInCell="1" allowOverlap="1" wp14:anchorId="27AB2F51" wp14:editId="772DAE67">
+                <wp:simplePos x="0" y="0"/>
+                <wp:positionH relativeFrom="column">
+                  <wp:posOffset>1733550</wp:posOffset>
+                </wp:positionH>
+                <wp:positionV relativeFrom="paragraph">
+                  <wp:posOffset>4161790</wp:posOffset>
+                </wp:positionV>
+                <wp:extent cx="790575" cy="285750"/>
+                <wp:effectExtent l="0" t="0" r="28575" b="19050"/>
+                <wp:wrapNone/>
+                <wp:docPr id="63" name="Text Box 63"/>
+                <wp:cNvGraphicFramePr/>
+                <a:graphic xmlns:a="http://schemas.openxmlformats.org/drawingml/2006/main">
+                  <a:graphicData uri="http://schemas.microsoft.com/office/word/2010/wordprocessingShape">
+                    <wps:wsp>
+                      <wps:cNvSpPr txBox="1"/>
+                      <wps:spPr>
+                        <a:xfrm>
+                          <a:off x="0" y="0"/>
+                          <a:ext cx="790575" cy="285750"/>
+                        </a:xfrm>
+                        <a:prstGeom prst="rect">
+                          <a:avLst/>
+                        </a:prstGeom>
+                        <a:solidFill>
+                          <a:schemeClr val="lt1"/>
+                        </a:solidFill>
+                        <a:ln w="6350">
+                          <a:solidFill>
+                            <a:schemeClr val="bg1"/>
+                          </a:solidFill>
+                        </a:ln>
+                      </wps:spPr>
+                      <wps:txbx>
+                        <w:txbxContent>
+                          <w:p>
+                            <w:r>
+                              <w:t>64x64x32x</w:t>
+                            </w:r>
+                          </w:p>
+                        </w:txbxContent>
+                      </wps:txbx>
+                      <wps:bodyPr rot="0" spcFirstLastPara="0" vertOverflow="overflow" horzOverflow="overflow" vert="horz" wrap="square" lIns="91440" tIns="45720" rIns="91440" bIns="45720" numCol="1" spcCol="0" rtlCol="0" fromWordArt="0" anchor="t" anchorCtr="0" forceAA="0" compatLnSpc="1">
+                        <a:prstTxWarp prst="textNoShape">
+                          <a:avLst/>
+                        </a:prstTxWarp>
+                        <a:noAutofit/>
+                      </wps:bodyPr>
+                    </wps:wsp>
+                  </a:graphicData>
+                </a:graphic>
+                <wp14:sizeRelV relativeFrom="margin">
+                  <wp14:pctHeight>0</wp14:pctHeight>
+                </wp14:sizeRelV>
+              </wp:anchor>
+            </w:drawing>
+          </mc:Choice>
+          <mc:Fallback>
+            <w:pict>
+              <v:shape w14:anchorId="27AB2F51" id="Text Box 63" o:spid="_x0000_s1031" type="#_x0000_t202" style="position:absolute;margin-left:136.5pt;margin-top:327.7pt;width:62.25pt;height:22.5pt;z-index:251732992;visibility:visible;mso-wrap-style:square;mso-height-percent:0;mso-wrap-distance-left:9pt;mso-wrap-distance-top:0;mso-wrap-distance-right:9pt;mso-wrap-distance-bottom:0;mso-position-horizontal:absolute;mso-position-horizontal-relative:text;mso-position-vertical:absolute;mso-position-vertical-relative:text;mso-height-percent:0;mso-height-relative:margin;v-text-anchor:top" o:gfxdata="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" fillcolor="white [3201]" strokecolor="white [3212]" strokeweight=".5pt">
+                <v:textbox>
+                  <w:txbxContent>
+                    <w:p>
+                      <w:r>
+                        <w:t>64x64x32x</w:t>
+                      </w:r>
+                    </w:p>
+                  </w:txbxContent>
+                </v:textbox>
+              </v:shape>
+            </w:pict>
+          </mc:Fallback>
+        </mc:AlternateContent>
+      </w:r>
+      <w:r>
+        <w:rPr>
+          <w:noProof/>
+        </w:rPr>
+        <mc:AlternateContent>
+          <mc:Choice Requires="wps">
+            <w:drawing>
+              <wp:anchor distT="0" distB="0" distL="114300" distR="114300" simplePos="0" relativeHeight="251728896" behindDoc="0" locked="0" layoutInCell="1" allowOverlap="1" wp14:anchorId="43E489CB" wp14:editId="423AAF67">
+                <wp:simplePos x="0" y="0"/>
+                <wp:positionH relativeFrom="column">
+                  <wp:posOffset>1834515</wp:posOffset>
+                </wp:positionH>
+                <wp:positionV relativeFrom="paragraph">
+                  <wp:posOffset>3338830</wp:posOffset>
+                </wp:positionV>
+                <wp:extent cx="600075" cy="790575"/>
+                <wp:effectExtent l="0" t="0" r="28575" b="28575"/>
+                <wp:wrapNone/>
+                <wp:docPr id="60" name="Cube 60"/>
+                <wp:cNvGraphicFramePr/>
+                <a:graphic xmlns:a="http://schemas.openxmlformats.org/drawingml/2006/main">
+                  <a:graphicData uri="http://schemas.microsoft.com/office/word/2010/wordprocessingShape">
+                    <wps:wsp>
+                      <wps:cNvSpPr/>
+                      <wps:spPr>
+                        <a:xfrm>
+                          <a:off x="0" y="0"/>
+                          <a:ext cx="600075" cy="790575"/>
+                        </a:xfrm>
+                        <a:prstGeom prst="cube">
+                          <a:avLst/>
+                        </a:prstGeom>
+                        <a:solidFill>
+                          <a:schemeClr val="bg2"/>
+                        </a:solidFill>
+                      </wps:spPr>
+                      <wps:style>
+                        <a:lnRef idx="2">
+                          <a:schemeClr val="accent1">
+                            <a:shade val="50000"/>
+                          </a:schemeClr>
+                        </a:lnRef>
+                        <a:fillRef idx="1">
+                          <a:schemeClr val="accent1"/>
+                        </a:fillRef>
+                        <a:effectRef idx="0">
+                          <a:schemeClr val="accent1"/>
+                        </a:effectRef>
+                        <a:fontRef idx="minor">
+                          <a:schemeClr val="lt1"/>
+                        </a:fontRef>
+                      </wps:style>
+                      <wps:bodyPr rot="0" spcFirstLastPara="0" vertOverflow="overflow" horzOverflow="overflow" vert="horz" wrap="square" lIns="91440" tIns="45720" rIns="91440" bIns="45720" numCol="1" spcCol="0" rtlCol="0" fromWordArt="0" anchor="ctr" anchorCtr="0" forceAA="0" compatLnSpc="1">
+                        <a:prstTxWarp prst="textNoShape">
+                          <a:avLst/>
+                        </a:prstTxWarp>
+                        <a:noAutofit/>
+                      </wps:bodyPr>
+                    </wps:wsp>
+                  </a:graphicData>
+                </a:graphic>
+              </wp:anchor>
+            </w:drawing>
+          </mc:Choice>
+          <mc:Fallback>
+            <w:pict>
+              <v:shape w14:anchorId="4429F6F2" id="Cube 60" o:spid="_x0000_s1026" type="#_x0000_t16" style="position:absolute;margin-left:144.45pt;margin-top:262.9pt;width:47.25pt;height:62.25pt;z-index:251728896;visibility:visible;mso-wrap-style:square;mso-wrap-distance-left:9pt;mso-wrap-distance-top:0;mso-wrap-distance-right:9pt;mso-wrap-distance-bottom:0;mso-position-horizontal:absolute;mso-position-horizontal-relative:text;mso-position-vertical:absolute;mso-position-vertical-relative:text;v-text-anchor:middle" o:gfxdata="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" fillcolor="#e7e6e6 [3214]" strokecolor="#1f3763 [1604]" strokeweight="1pt"/>
+            </w:pict>
+          </mc:Fallback>
+        </mc:AlternateContent>
+      </w:r>
+      <w:r>
+        <w:rPr>
+          <w:noProof/>
+        </w:rPr>
+        <mc:AlternateContent>
+          <mc:Choice Requires="wps">
+            <w:drawing>
+              <wp:anchor distT="0" distB="0" distL="114300" distR="114300" simplePos="0" relativeHeight="251716608" behindDoc="0" locked="0" layoutInCell="1" allowOverlap="1" wp14:anchorId="5AD92642" wp14:editId="2D03418C">
+                <wp:simplePos x="0" y="0"/>
+                <wp:positionH relativeFrom="column">
+                  <wp:posOffset>581025</wp:posOffset>
+                </wp:positionH>
+                <wp:positionV relativeFrom="paragraph">
+                  <wp:posOffset>4171315</wp:posOffset>
+                </wp:positionV>
+                <wp:extent cx="790575" cy="285750"/>
+                <wp:effectExtent l="0" t="0" r="28575" b="19050"/>
+                <wp:wrapNone/>
+                <wp:docPr id="45" name="Text Box 45"/>
+                <wp:cNvGraphicFramePr/>
+                <a:graphic xmlns:a="http://schemas.openxmlformats.org/drawingml/2006/main">
+                  <a:graphicData uri="http://schemas.microsoft.com/office/word/2010/wordprocessingShape">
+                    <wps:wsp>
+                      <wps:cNvSpPr txBox="1"/>
+                      <wps:spPr>
+                        <a:xfrm>
+                          <a:off x="0" y="0"/>
+                          <a:ext cx="790575" cy="285750"/>
+                        </a:xfrm>
+                        <a:prstGeom prst="rect">
+                          <a:avLst/>
+                        </a:prstGeom>
+                        <a:solidFill>
+                          <a:schemeClr val="lt1"/>
+                        </a:solidFill>
+                        <a:ln w="6350">
+                          <a:solidFill>
+                            <a:schemeClr val="bg1"/>
+                          </a:solidFill>
+                        </a:ln>
+                      </wps:spPr>
+                      <wps:txbx>
+                        <w:txbxContent>
+                          <w:p>
+                            <w:r>
+                              <w:t>64x64x</w:t>
+                            </w:r>
+                            <w:r>
+                              <w:t>32</w:t>
+                            </w:r>
+                            <w:r>
+                              <w:t>x</w:t>
+                            </w:r>
+                          </w:p>
+                        </w:txbxContent>
+                      </wps:txbx>
+                      <wps:bodyPr rot="0" spcFirstLastPara="0" vertOverflow="overflow" horzOverflow="overflow" vert="horz" wrap="square" lIns="91440" tIns="45720" rIns="91440" bIns="45720" numCol="1" spcCol="0" rtlCol="0" fromWordArt="0" anchor="t" anchorCtr="0" forceAA="0" compatLnSpc="1">
+                        <a:prstTxWarp prst="textNoShape">
+                          <a:avLst/>
+                        </a:prstTxWarp>
+                        <a:noAutofit/>
+                      </wps:bodyPr>
+                    </wps:wsp>
+                  </a:graphicData>
+                </a:graphic>
+                <wp14:sizeRelV relativeFrom="margin">
+                  <wp14:pctHeight>0</wp14:pctHeight>
+                </wp14:sizeRelV>
+              </wp:anchor>
+            </w:drawing>
+          </mc:Choice>
+          <mc:Fallback>
+            <w:pict>
+              <v:shape w14:anchorId="5AD92642" id="Text Box 45" o:spid="_x0000_s1032" type="#_x0000_t202" style="position:absolute;margin-left:45.75pt;margin-top:328.45pt;width:62.25pt;height:22.5pt;z-index:251716608;visibility:visible;mso-wrap-style:square;mso-height-percent:0;mso-wrap-distance-left:9pt;mso-wrap-distance-top:0;mso-wrap-distance-right:9pt;mso-wrap-distance-bottom:0;mso-position-horizontal:absolute;mso-position-horizontal-relative:text;mso-position-vertical:absolute;mso-position-vertical-relative:text;mso-height-percent:0;mso-height-relative:margin;v-text-anchor:top" o:gfxdata="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" fillcolor="white [3201]" strokecolor="white [3212]" strokeweight=".5pt">
+                <v:textbox>
+                  <w:txbxContent>
+                    <w:p>
+                      <w:r>
+                        <w:t>64x64x</w:t>
+                      </w:r>
+                      <w:r>
+                        <w:t>32</w:t>
+                      </w:r>
+                      <w:r>
+                        <w:t>x</w:t>
+                      </w:r>
+                    </w:p>
+                  </w:txbxContent>
+                </v:textbox>
+              </v:shape>
+            </w:pict>
+          </mc:Fallback>
+        </mc:AlternateContent>
+      </w:r>
+      <w:r>
+        <w:rPr>
+          <w:noProof/>
+        </w:rPr>
+        <mc:AlternateContent>
+          <mc:Choice Requires="wps">
+            <w:drawing>
+              <wp:anchor distT="0" distB="0" distL="114300" distR="114300" simplePos="0" relativeHeight="251714560" behindDoc="0" locked="0" layoutInCell="1" allowOverlap="1" wp14:anchorId="40508C8C" wp14:editId="61693579">
+                <wp:simplePos x="0" y="0"/>
+                <wp:positionH relativeFrom="margin">
+                  <wp:posOffset>-451485</wp:posOffset>
+                </wp:positionH>
+                <wp:positionV relativeFrom="paragraph">
+                  <wp:posOffset>4329430</wp:posOffset>
+                </wp:positionV>
+                <wp:extent cx="885825" cy="285750"/>
+                <wp:effectExtent l="0" t="0" r="28575" b="19050"/>
+                <wp:wrapNone/>
+                <wp:docPr id="35" name="Text Box 35"/>
+                <wp:cNvGraphicFramePr/>
+                <a:graphic xmlns:a="http://schemas.openxmlformats.org/drawingml/2006/main">
+                  <a:graphicData uri="http://schemas.microsoft.com/office/word/2010/wordprocessingShape">
+                    <wps:wsp>
+                      <wps:cNvSpPr txBox="1"/>
+                      <wps:spPr>
+                        <a:xfrm>
+                          <a:off x="0" y="0"/>
+                          <a:ext cx="885825" cy="285750"/>
+                        </a:xfrm>
+                        <a:prstGeom prst="rect">
+                          <a:avLst/>
+                        </a:prstGeom>
+                        <a:solidFill>
+                          <a:schemeClr val="lt1"/>
+                        </a:solidFill>
+                        <a:ln w="6350">
+                          <a:solidFill>
+                            <a:schemeClr val="bg1"/>
+                          </a:solidFill>
+                        </a:ln>
+                      </wps:spPr>
+                      <wps:txbx>
+                        <w:txbxContent>
+                          <w:p>
+                            <w:r>
+                              <w:t>128</w:t>
+                            </w:r>
+                            <w:r>
+                              <w:t>x</w:t>
+                            </w:r>
+                            <w:r>
+                              <w:t>128</w:t>
+                            </w:r>
+                            <w:r>
+                              <w:t>x64x</w:t>
+                            </w:r>
+                          </w:p>
+                        </w:txbxContent>
+                      </wps:txbx>
+                      <wps:bodyPr rot="0" spcFirstLastPara="0" vertOverflow="overflow" horzOverflow="overflow" vert="horz" wrap="square" lIns="91440" tIns="45720" rIns="91440" bIns="45720" numCol="1" spcCol="0" rtlCol="0" fromWordArt="0" anchor="t" anchorCtr="0" forceAA="0" compatLnSpc="1">
+                        <a:prstTxWarp prst="textNoShape">
+                          <a:avLst/>
+                        </a:prstTxWarp>
+                        <a:noAutofit/>
+                      </wps:bodyPr>
+                    </wps:wsp>
+                  </a:graphicData>
+                </a:graphic>
+                <wp14:sizeRelH relativeFrom="margin">
+                  <wp14:pctWidth>0</wp14:pctWidth>
+                </wp14:sizeRelH>
+                <wp14:sizeRelV relativeFrom="margin">
+                  <wp14:pctHeight>0</wp14:pctHeight>
+                </wp14:sizeRelV>
+              </wp:anchor>
+            </w:drawing>
+          </mc:Choice>
+          <mc:Fallback>
+            <w:pict>
+              <v:shape w14:anchorId="40508C8C" id="Text Box 35" o:spid="_x0000_s1033" type="#_x0000_t202" style="position:absolute;margin-left:-35.55pt;margin-top:340.9pt;width:69.75pt;height:22.5pt;z-index:251714560;visibility:visible;mso-wrap-style:square;mso-width-percent:0;mso-height-percent:0;mso-wrap-distance-left:9pt;mso-wrap-distance-top:0;mso-wrap-distance-right:9pt;mso-wrap-distance-bottom:0;mso-position-horizontal:absolute;mso-position-horizontal-relative:margin;mso-position-vertical:absolute;mso-position-vertical-relative:text;mso-width-percent:0;mso-height-percent:0;mso-width-relative:margin;mso-height-relative:margin;v-text-anchor:top" o:gfxdata="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" fillcolor="white [3201]" strokecolor="white [3212]" strokeweight=".5pt">
+                <v:textbox>
+                  <w:txbxContent>
+                    <w:p>
+                      <w:r>
+                        <w:t>128</w:t>
+                      </w:r>
+                      <w:r>
+                        <w:t>x</w:t>
+                      </w:r>
+                      <w:r>
+                        <w:t>128</w:t>
+                      </w:r>
+                      <w:r>
+                        <w:t>x64x</w:t>
+                      </w:r>
+                    </w:p>
+                  </w:txbxContent>
+                </v:textbox>
+                <w10:wrap anchorx="margin"/>
+              </v:shape>
+            </w:pict>
+          </mc:Fallback>
+        </mc:AlternateContent>
+      </w:r>
+      <w:r>
+        <w:rPr>
+          <w:noProof/>
+        </w:rPr>
+        <mc:AlternateContent>
+          <mc:Choice Requires="wps">
+            <w:drawing>
+              <wp:anchor distT="0" distB="0" distL="114300" distR="114300" simplePos="0" relativeHeight="251726848" behindDoc="0" locked="0" layoutInCell="1" allowOverlap="1" wp14:anchorId="56C77AEB" wp14:editId="4B5EB739">
+                <wp:simplePos x="0" y="0"/>
+                <wp:positionH relativeFrom="column">
+                  <wp:posOffset>1653540</wp:posOffset>
+                </wp:positionH>
+                <wp:positionV relativeFrom="paragraph">
+                  <wp:posOffset>3710305</wp:posOffset>
+                </wp:positionV>
+                <wp:extent cx="133350" cy="45085"/>
+                <wp:effectExtent l="0" t="19050" r="38100" b="31115"/>
+                <wp:wrapNone/>
+                <wp:docPr id="33" name="Arrow: Right 33"/>
+                <wp:cNvGraphicFramePr/>
+                <a:graphic xmlns:a="http://schemas.openxmlformats.org/drawingml/2006/main">
+                  <a:graphicData uri="http://schemas.microsoft.com/office/word/2010/wordprocessingShape">
+                    <wps:wsp>
+                      <wps:cNvSpPr/>
+                      <wps:spPr>
+                        <a:xfrm>
+                          <a:off x="0" y="0"/>
+                          <a:ext cx="133350" cy="45085"/>
+                        </a:xfrm>
+                        <a:prstGeom prst="rightArrow">
+                          <a:avLst/>
+                        </a:prstGeom>
+                      </wps:spPr>
+                      <wps:style>
+                        <a:lnRef idx="2">
+                          <a:schemeClr val="accent1">
+                            <a:shade val="50000"/>
+                          </a:schemeClr>
+                        </a:lnRef>
+                        <a:fillRef idx="1">
+                          <a:schemeClr val="accent1"/>
+                        </a:fillRef>
+                        <a:effectRef idx="0">
+                          <a:schemeClr val="accent1"/>
+                        </a:effectRef>
+                        <a:fontRef idx="minor">
+                          <a:schemeClr val="lt1"/>
+                        </a:fontRef>
+                      </wps:style>
+                      <wps:bodyPr rot="0" spcFirstLastPara="0" vertOverflow="overflow" horzOverflow="overflow" vert="horz" wrap="square" lIns="91440" tIns="45720" rIns="91440" bIns="45720" numCol="1" spcCol="0" rtlCol="0" fromWordArt="0" anchor="ctr" anchorCtr="0" forceAA="0" compatLnSpc="1">
+                        <a:prstTxWarp prst="textNoShape">
+                          <a:avLst/>
+                        </a:prstTxWarp>
+                        <a:noAutofit/>
+                      </wps:bodyPr>
+                    </wps:wsp>
+                  </a:graphicData>
+                </a:graphic>
+              </wp:anchor>
+            </w:drawing>
+          </mc:Choice>
+          <mc:Fallback>
+            <w:pict>
+              <v:shape w14:anchorId="154F8944" id="Arrow: Right 33" o:spid="_x0000_s1026" type="#_x0000_t13" style="position:absolute;margin-left:130.2pt;margin-top:292.15pt;width:10.5pt;height:3.55pt;z-index:251726848;visibility:visible;mso-wrap-style:square;mso-wrap-distance-left:9pt;mso-wrap-distance-top:0;mso-wrap-distance-right:9pt;mso-wrap-distance-bottom:0;mso-position-horizontal:absolute;mso-position-horizontal-relative:text;mso-position-vertical:absolute;mso-position-vertical-relative:text;v-text-anchor:middle" o:gfxdata="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" adj="17949" fillcolor="#4472c4 [3204]" strokecolor="#1f3763 [1604]" strokeweight="1pt"/>
+            </w:pict>
+          </mc:Fallback>
+        </mc:AlternateContent>
+      </w:r>
+      <w:r>
+        <w:rPr>
+          <w:noProof/>
+        </w:rPr>
+        <mc:AlternateContent>
+          <mc:Choice Requires="wps">
+            <w:drawing>
+              <wp:anchor distT="0" distB="0" distL="114300" distR="114300" simplePos="0" relativeHeight="251725824" behindDoc="0" locked="0" layoutInCell="1" allowOverlap="1" wp14:anchorId="233A57A8" wp14:editId="26684B40">
+                <wp:simplePos x="0" y="0"/>
+                <wp:positionH relativeFrom="column">
+                  <wp:posOffset>491490</wp:posOffset>
+                </wp:positionH>
+                <wp:positionV relativeFrom="paragraph">
+                  <wp:posOffset>3719830</wp:posOffset>
+                </wp:positionV>
+                <wp:extent cx="133350" cy="45085"/>
+                <wp:effectExtent l="0" t="19050" r="38100" b="31115"/>
+                <wp:wrapNone/>
+                <wp:docPr id="29" name="Arrow: Right 29"/>
+                <wp:cNvGraphicFramePr/>
+                <a:graphic xmlns:a="http://schemas.openxmlformats.org/drawingml/2006/main">
+                  <a:graphicData uri="http://schemas.microsoft.com/office/word/2010/wordprocessingShape">
+                    <wps:wsp>
+                      <wps:cNvSpPr/>
+                      <wps:spPr>
+                        <a:xfrm>
+                          <a:off x="0" y="0"/>
+                          <a:ext cx="133350" cy="45085"/>
+                        </a:xfrm>
+                        <a:prstGeom prst="rightArrow">
+                          <a:avLst/>
+                        </a:prstGeom>
+                      </wps:spPr>
+                      <wps:style>
+                        <a:lnRef idx="2">
+                          <a:schemeClr val="accent1">
+                            <a:shade val="50000"/>
+                          </a:schemeClr>
+                        </a:lnRef>
+                        <a:fillRef idx="1">
+                          <a:schemeClr val="accent1"/>
+                        </a:fillRef>
+                        <a:effectRef idx="0">
+                          <a:schemeClr val="accent1"/>
+                        </a:effectRef>
+                        <a:fontRef idx="minor">
+                          <a:schemeClr val="lt1"/>
+                        </a:fontRef>
+                      </wps:style>
+                      <wps:bodyPr rot="0" spcFirstLastPara="0" vertOverflow="overflow" horzOverflow="overflow" vert="horz" wrap="square" lIns="91440" tIns="45720" rIns="91440" bIns="45720" numCol="1" spcCol="0" rtlCol="0" fromWordArt="0" anchor="ctr" anchorCtr="0" forceAA="0" compatLnSpc="1">
+                        <a:prstTxWarp prst="textNoShape">
+                          <a:avLst/>
+                        </a:prstTxWarp>
+                        <a:noAutofit/>
+                      </wps:bodyPr>
+                    </wps:wsp>
+                  </a:graphicData>
+                </a:graphic>
+              </wp:anchor>
+            </w:drawing>
+          </mc:Choice>
+          <mc:Fallback>
+            <w:pict>
+              <v:shape w14:anchorId="3D66657F" id="Arrow: Right 29" o:spid="_x0000_s1026" type="#_x0000_t13" style="position:absolute;margin-left:38.7pt;margin-top:292.9pt;width:10.5pt;height:3.55pt;z-index:251725824;visibility:visible;mso-wrap-style:square;mso-wrap-distance-left:9pt;mso-wrap-distance-top:0;mso-wrap-distance-right:9pt;mso-wrap-distance-bottom:0;mso-position-horizontal:absolute;mso-position-horizontal-relative:text;mso-position-vertical:absolute;mso-position-vertical-relative:text;v-text-anchor:middle" o:gfxdata="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" adj="17949" fillcolor="#4472c4 [3204]" strokecolor="#1f3763 [1604]" strokeweight="1pt"/>
+            </w:pict>
+          </mc:Fallback>
+        </mc:AlternateContent>
+      </w:r>
+      <w:r>
+        <w:rPr>
+          <w:noProof/>
+        </w:rPr>
+        <mc:AlternateContent>
+          <mc:Choice Requires="wps">
+            <w:drawing>
+              <wp:anchor distT="0" distB="0" distL="114300" distR="114300" simplePos="0" relativeHeight="251727872" behindDoc="0" locked="0" layoutInCell="1" allowOverlap="1" wp14:anchorId="38D405A9" wp14:editId="27F53C00">
+                <wp:simplePos x="0" y="0"/>
+                <wp:positionH relativeFrom="column">
+                  <wp:posOffset>1234440</wp:posOffset>
+                </wp:positionH>
+                <wp:positionV relativeFrom="paragraph">
+                  <wp:posOffset>3719830</wp:posOffset>
+                </wp:positionV>
+                <wp:extent cx="133350" cy="45085"/>
+                <wp:effectExtent l="0" t="19050" r="38100" b="31115"/>
+                <wp:wrapNone/>
+                <wp:docPr id="34" name="Arrow: Right 34"/>
+                <wp:cNvGraphicFramePr/>
+                <a:graphic xmlns:a="http://schemas.openxmlformats.org/drawingml/2006/main">
+                  <a:graphicData uri="http://schemas.microsoft.com/office/word/2010/wordprocessingShape">
+                    <wps:wsp>
+                      <wps:cNvSpPr/>
+                      <wps:spPr>
+                        <a:xfrm>
+                          <a:off x="0" y="0"/>
+                          <a:ext cx="133350" cy="45085"/>
+                        </a:xfrm>
+                        <a:prstGeom prst="rightArrow">
+                          <a:avLst/>
+                        </a:prstGeom>
+                      </wps:spPr>
+                      <wps:style>
+                        <a:lnRef idx="2">
+                          <a:schemeClr val="accent1">
+                            <a:shade val="50000"/>
+                          </a:schemeClr>
+                        </a:lnRef>
+                        <a:fillRef idx="1">
+                          <a:schemeClr val="accent1"/>
+                        </a:fillRef>
+                        <a:effectRef idx="0">
+                          <a:schemeClr val="accent1"/>
+                        </a:effectRef>
+                        <a:fontRef idx="minor">
+                          <a:schemeClr val="lt1"/>
+                        </a:fontRef>
+                      </wps:style>
+                      <wps:bodyPr rot="0" spcFirstLastPara="0" vertOverflow="overflow" horzOverflow="overflow" vert="horz" wrap="square" lIns="91440" tIns="45720" rIns="91440" bIns="45720" numCol="1" spcCol="0" rtlCol="0" fromWordArt="0" anchor="ctr" anchorCtr="0" forceAA="0" compatLnSpc="1">
+                        <a:prstTxWarp prst="textNoShape">
+                          <a:avLst/>
+                        </a:prstTxWarp>
+                        <a:noAutofit/>
+                      </wps:bodyPr>
+                    </wps:wsp>
+                  </a:graphicData>
+                </a:graphic>
+              </wp:anchor>
+            </w:drawing>
+          </mc:Choice>
+          <mc:Fallback>
+            <w:pict>
+              <v:shape w14:anchorId="7907224D" id="Arrow: Right 34" o:spid="_x0000_s1026" type="#_x0000_t13" style="position:absolute;margin-left:97.2pt;margin-top:292.9pt;width:10.5pt;height:3.55pt;z-index:251727872;visibility:visible;mso-wrap-style:square;mso-wrap-distance-left:9pt;mso-wrap-distance-top:0;mso-wrap-distance-right:9pt;mso-wrap-distance-bottom:0;mso-position-horizontal:absolute;mso-position-horizontal-relative:text;mso-position-vertical:absolute;mso-position-vertical-relative:text;v-text-anchor:middle" o:gfxdata="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" adj="17949" fillcolor="#4472c4 [3204]" strokecolor="#1f3763 [1604]" strokeweight="1pt"/>
+            </w:pict>
+          </mc:Fallback>
+        </mc:AlternateContent>
+      </w:r>
+      <w:r>
+        <w:rPr>
+          <w:noProof/>
+        </w:rPr>
+        <mc:AlternateContent>
+          <mc:Choice Requires="wpg">
+            <w:drawing>
+              <wp:anchor distT="0" distB="0" distL="114300" distR="114300" simplePos="0" relativeHeight="251724800" behindDoc="0" locked="0" layoutInCell="1" allowOverlap="1" wp14:anchorId="01C9715C" wp14:editId="6EEA928D">
+                <wp:simplePos x="0" y="0"/>
+                <wp:positionH relativeFrom="column">
+                  <wp:posOffset>-327660</wp:posOffset>
+                </wp:positionH>
+                <wp:positionV relativeFrom="paragraph">
+                  <wp:posOffset>3186430</wp:posOffset>
+                </wp:positionV>
+                <wp:extent cx="2009775" cy="1104900"/>
+                <wp:effectExtent l="0" t="0" r="28575" b="19050"/>
+                <wp:wrapNone/>
+                <wp:docPr id="5" name="Group 5"/>
+                <wp:cNvGraphicFramePr/>
+                <a:graphic xmlns:a="http://schemas.openxmlformats.org/drawingml/2006/main">
+                  <a:graphicData uri="http://schemas.microsoft.com/office/word/2010/wordprocessingGroup">
+                    <wpg:wgp>
+                      <wpg:cNvGrpSpPr/>
+                      <wpg:grpSpPr>
+                        <a:xfrm>
+                          <a:off x="0" y="0"/>
+                          <a:ext cx="2009775" cy="1104900"/>
+                          <a:chOff x="0" y="304800"/>
+                          <a:chExt cx="2009775" cy="1104900"/>
+                        </a:xfrm>
+                        <a:solidFill>
+                          <a:schemeClr val="bg2"/>
+                        </a:solidFill>
+                      </wpg:grpSpPr>
+                      <wps:wsp>
+                        <wps:cNvPr id="6" name="Cube 6"/>
+                        <wps:cNvSpPr/>
+                        <wps:spPr>
+                          <a:xfrm>
+                            <a:off x="0" y="304800"/>
+                            <a:ext cx="857250" cy="1104900"/>
+                          </a:xfrm>
+                          <a:prstGeom prst="cube">
+                            <a:avLst/>
+                          </a:prstGeom>
+                          <a:solidFill>
+                            <a:schemeClr val="bg2"/>
+                          </a:solidFill>
+                        </wps:spPr>
+                        <wps:style>
+                          <a:lnRef idx="2">
+                            <a:schemeClr val="accent1">
+                              <a:shade val="50000"/>
+                            </a:schemeClr>
+                          </a:lnRef>
+                          <a:fillRef idx="1">
+                            <a:schemeClr val="accent1"/>
+                          </a:fillRef>
+                          <a:effectRef idx="0">
+                            <a:schemeClr val="accent1"/>
+                          </a:effectRef>
+                          <a:fontRef idx="minor">
+                            <a:schemeClr val="lt1"/>
+                          </a:fontRef>
+                        </wps:style>
+                        <wps:bodyPr rot="0" spcFirstLastPara="0" vertOverflow="overflow" horzOverflow="overflow" vert="horz" wrap="square" lIns="91440" tIns="45720" rIns="91440" bIns="45720" numCol="1" spcCol="0" rtlCol="0" fromWordArt="0" anchor="ctr" anchorCtr="0" forceAA="0" compatLnSpc="1">
+                          <a:prstTxWarp prst="textNoShape">
+                            <a:avLst/>
+                          </a:prstTxWarp>
+                          <a:noAutofit/>
+                        </wps:bodyPr>
+                      </wps:wsp>
+                      <wps:wsp>
+                        <wps:cNvPr id="7" name="Cube 7"/>
+                        <wps:cNvSpPr/>
+                        <wps:spPr>
+                          <a:xfrm>
+                            <a:off x="990600" y="466725"/>
+                            <a:ext cx="600075" cy="790575"/>
+                          </a:xfrm>
+                          <a:prstGeom prst="cube">
+                            <a:avLst/>
+                          </a:prstGeom>
+                          <a:solidFill>
+                            <a:schemeClr val="bg2"/>
+                          </a:solidFill>
+                        </wps:spPr>
+                        <wps:style>
+                          <a:lnRef idx="2">
+                            <a:schemeClr val="accent1">
+                              <a:shade val="50000"/>
+                            </a:schemeClr>
+                          </a:lnRef>
+                          <a:fillRef idx="1">
+                            <a:schemeClr val="accent1"/>
+                          </a:fillRef>
+                          <a:effectRef idx="0">
+                            <a:schemeClr val="accent1"/>
+                          </a:effectRef>
+                          <a:fontRef idx="minor">
+                            <a:schemeClr val="lt1"/>
+                          </a:fontRef>
+                        </wps:style>
+                        <wps:bodyPr rot="0" spcFirstLastPara="0" vertOverflow="overflow" horzOverflow="overflow" vert="horz" wrap="square" lIns="91440" tIns="45720" rIns="91440" bIns="45720" numCol="1" spcCol="0" rtlCol="0" fromWordArt="0" anchor="ctr" anchorCtr="0" forceAA="0" compatLnSpc="1">
+                          <a:prstTxWarp prst="textNoShape">
+                            <a:avLst/>
+                          </a:prstTxWarp>
+                          <a:noAutofit/>
+                        </wps:bodyPr>
+                      </wps:wsp>
+                      <wps:wsp>
+                        <wps:cNvPr id="8" name="Cube 8"/>
+                        <wps:cNvSpPr/>
+                        <wps:spPr>
+                          <a:xfrm>
+                            <a:off x="1733550" y="714375"/>
+                            <a:ext cx="276225" cy="285750"/>
+                          </a:xfrm>
+                          <a:prstGeom prst="cube">
+                            <a:avLst/>
+                          </a:prstGeom>
+                          <a:grpFill/>
+                        </wps:spPr>
+                        <wps:style>
+                          <a:lnRef idx="2">
+                            <a:schemeClr val="accent1">
+                              <a:shade val="50000"/>
+                            </a:schemeClr>
+                          </a:lnRef>
+                          <a:fillRef idx="1">
+                            <a:schemeClr val="accent1"/>
+                          </a:fillRef>
+                          <a:effectRef idx="0">
+                            <a:schemeClr val="accent1"/>
+                          </a:effectRef>
+                          <a:fontRef idx="minor">
+                            <a:schemeClr val="lt1"/>
+                          </a:fontRef>
+                        </wps:style>
+                        <wps:bodyPr rot="0" spcFirstLastPara="0" vertOverflow="overflow" horzOverflow="overflow" vert="horz" wrap="square" lIns="91440" tIns="45720" rIns="91440" bIns="45720" numCol="1" spcCol="0" rtlCol="0" fromWordArt="0" anchor="ctr" anchorCtr="0" forceAA="0" compatLnSpc="1">
+                          <a:prstTxWarp prst="textNoShape">
+                            <a:avLst/>
+                          </a:prstTxWarp>
+                          <a:noAutofit/>
+                        </wps:bodyPr>
+                      </wps:wsp>
+                    </wpg:wgp>
+                  </a:graphicData>
+                </a:graphic>
+                <wp14:sizeRelH relativeFrom="margin">
+                  <wp14:pctWidth>0</wp14:pctWidth>
+                </wp14:sizeRelH>
+              </wp:anchor>
+            </w:drawing>
+          </mc:Choice>
+          <mc:Fallback>
+            <w:pict>
+              <v:group w14:anchorId="65D38E7A" id="Group 5" o:spid="_x0000_s1026" style="position:absolute;margin-left:-25.8pt;margin-top:250.9pt;width:158.25pt;height:87pt;z-index:251724800;mso-width-relative:margin" coordorigin=",3048" coordsize="20097,11049" o:gfxdata="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">
+                <v:shape id="Cube 6" o:spid="_x0000_s1027" type="#_x0000_t16" style="position:absolute;top:3048;width:8572;height:11049;visibility:visible;mso-wrap-style:square;v-text-anchor:middle" o:gfxdata="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" fillcolor="#e7e6e6 [3214]" strokecolor="#1f3763 [1604]" strokeweight="1pt"/>
+                <v:shape id="Cube 7" o:spid="_x0000_s1028" type="#_x0000_t16" style="position:absolute;left:9906;top:4667;width:6000;height:7906;visibility:visible;mso-wrap-style:square;v-text-anchor:middle" o:gfxdata="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" fillcolor="#e7e6e6 [3214]" strokecolor="#1f3763 [1604]" strokeweight="1pt"/>
+                <v:shape id="Cube 8" o:spid="_x0000_s1029" type="#_x0000_t16" style="position:absolute;left:17335;top:7143;width:2762;height:2858;visibility:visible;mso-wrap-style:square;v-text-anchor:middle" o:gfxdata="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" filled="f" strokecolor="#1f3763 [1604]" strokeweight="1pt"/>
+              </v:group>
+            </w:pict>
+          </mc:Fallback>
+        </mc:AlternateContent>
+      </w:r>
+      <w:r>
+        <w:rPr>
+          <w:noProof/>
+        </w:rPr>
+        <mc:AlternateContent>
+          <mc:Choice Requires="wps">
+            <w:drawing>
+              <wp:anchor distT="0" distB="0" distL="114300" distR="114300" simplePos="0" relativeHeight="251628540" behindDoc="0" locked="0" layoutInCell="1" allowOverlap="1" wp14:anchorId="59283496" wp14:editId="050DD318">
+                <wp:simplePos x="0" y="0"/>
+                <wp:positionH relativeFrom="column">
+                  <wp:posOffset>1228725</wp:posOffset>
+                </wp:positionH>
+                <wp:positionV relativeFrom="paragraph">
+                  <wp:posOffset>3914140</wp:posOffset>
+                </wp:positionV>
+                <wp:extent cx="790575" cy="285750"/>
+                <wp:effectExtent l="0" t="0" r="28575" b="19050"/>
+                <wp:wrapNone/>
+                <wp:docPr id="56" name="Text Box 56"/>
+                <wp:cNvGraphicFramePr/>
+                <a:graphic xmlns:a="http://schemas.openxmlformats.org/drawingml/2006/main">
+                  <a:graphicData uri="http://schemas.microsoft.com/office/word/2010/wordprocessingShape">
+                    <wps:wsp>
+                      <wps:cNvSpPr txBox="1"/>
+                      <wps:spPr>
+                        <a:xfrm>
+                          <a:off x="0" y="0"/>
+                          <a:ext cx="790575" cy="285750"/>
+                        </a:xfrm>
+                        <a:prstGeom prst="rect">
+                          <a:avLst/>
+                        </a:prstGeom>
+                        <a:solidFill>
+                          <a:schemeClr val="lt1"/>
+                        </a:solidFill>
+                        <a:ln w="6350">
+                          <a:solidFill>
+                            <a:schemeClr val="bg1"/>
+                          </a:solidFill>
+                        </a:ln>
+                      </wps:spPr>
+                      <wps:txbx>
+                        <w:txbxContent>
+                          <w:p>
+                            <w:r>
+                              <w:t>32</w:t>
+                            </w:r>
+                            <w:r>
+                              <w:t>x</w:t>
+                            </w:r>
+                            <w:r>
+                              <w:t>32</w:t>
+                            </w:r>
+                            <w:r>
+                              <w:t>x3</w:t>
+                            </w:r>
+                          </w:p>
+                        </w:txbxContent>
+                      </wps:txbx>
+                      <wps:bodyPr rot="0" spcFirstLastPara="0" vertOverflow="overflow" horzOverflow="overflow" vert="horz" wrap="square" lIns="91440" tIns="45720" rIns="91440" bIns="45720" numCol="1" spcCol="0" rtlCol="0" fromWordArt="0" anchor="t" anchorCtr="0" forceAA="0" compatLnSpc="1">
+                        <a:prstTxWarp prst="textNoShape">
+                          <a:avLst/>
+                        </a:prstTxWarp>
+                        <a:noAutofit/>
+                      </wps:bodyPr>
+                    </wps:wsp>
+                  </a:graphicData>
+                </a:graphic>
+                <wp14:sizeRelV relativeFrom="margin">
+                  <wp14:pctHeight>0</wp14:pctHeight>
+                </wp14:sizeRelV>
+              </wp:anchor>
+            </w:drawing>
+          </mc:Choice>
+          <mc:Fallback>
+            <w:pict>
+              <v:shape w14:anchorId="59283496" id="Text Box 56" o:spid="_x0000_s1034" type="#_x0000_t202" style="position:absolute;margin-left:96.75pt;margin-top:308.2pt;width:62.25pt;height:22.5pt;z-index:251628540;visibility:visible;mso-wrap-style:square;mso-height-percent:0;mso-wrap-distance-left:9pt;mso-wrap-distance-top:0;mso-wrap-distance-right:9pt;mso-wrap-distance-bottom:0;mso-position-horizontal:absolute;mso-position-horizontal-relative:text;mso-position-vertical:absolute;mso-position-vertical-relative:text;mso-height-percent:0;mso-height-relative:margin;v-text-anchor:top" o:gfxdata="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" fillcolor="white [3201]" strokecolor="white [3212]" strokeweight=".5pt">
+                <v:textbox>
+                  <w:txbxContent>
+                    <w:p>
+                      <w:r>
+                        <w:t>32</w:t>
+                      </w:r>
+                      <w:r>
+                        <w:t>x</w:t>
+                      </w:r>
+                      <w:r>
+                        <w:t>32</w:t>
+                      </w:r>
+                      <w:r>
+                        <w:t>x3</w:t>
+                      </w:r>
+                    </w:p>
+                  </w:txbxContent>
+                </v:textbox>
+              </v:shape>
+            </w:pict>
+          </mc:Fallback>
+        </mc:AlternateContent>
+      </w:r>
+      <w:r>
+        <w:rPr>
+          <w:noProof/>
+        </w:rPr>
+        <mc:AlternateContent>
+          <mc:Choice Requires="wps">
+            <w:drawing>
+              <wp:anchor distT="0" distB="0" distL="114300" distR="114300" simplePos="0" relativeHeight="251730944" behindDoc="0" locked="0" layoutInCell="1" allowOverlap="1" wp14:anchorId="5F3B07BB" wp14:editId="5C372E4E">
+                <wp:simplePos x="0" y="0"/>
+                <wp:positionH relativeFrom="column">
+                  <wp:posOffset>2415540</wp:posOffset>
+                </wp:positionH>
+                <wp:positionV relativeFrom="paragraph">
+                  <wp:posOffset>3710305</wp:posOffset>
+                </wp:positionV>
+                <wp:extent cx="133350" cy="45085"/>
+                <wp:effectExtent l="0" t="19050" r="38100" b="31115"/>
+                <wp:wrapNone/>
+                <wp:docPr id="62" name="Arrow: Right 62"/>
+                <wp:cNvGraphicFramePr/>
+                <a:graphic xmlns:a="http://schemas.openxmlformats.org/drawingml/2006/main">
+                  <a:graphicData uri="http://schemas.microsoft.com/office/word/2010/wordprocessingShape">
+                    <wps:wsp>
+                      <wps:cNvSpPr/>
+                      <wps:spPr>
+                        <a:xfrm>
+                          <a:off x="0" y="0"/>
+                          <a:ext cx="133350" cy="45085"/>
+                        </a:xfrm>
+                        <a:prstGeom prst="rightArrow">
+                          <a:avLst/>
+                        </a:prstGeom>
+                      </wps:spPr>
+                      <wps:style>
+                        <a:lnRef idx="2">
+                          <a:schemeClr val="accent1">
+                            <a:shade val="50000"/>
+                          </a:schemeClr>
+                        </a:lnRef>
+                        <a:fillRef idx="1">
+                          <a:schemeClr val="accent1"/>
+                        </a:fillRef>
+                        <a:effectRef idx="0">
+                          <a:schemeClr val="accent1"/>
+                        </a:effectRef>
+                        <a:fontRef idx="minor">
+                          <a:schemeClr val="lt1"/>
+                        </a:fontRef>
+                      </wps:style>
+                      <wps:bodyPr rot="0" spcFirstLastPara="0" vertOverflow="overflow" horzOverflow="overflow" vert="horz" wrap="square" lIns="91440" tIns="45720" rIns="91440" bIns="45720" numCol="1" spcCol="0" rtlCol="0" fromWordArt="0" anchor="ctr" anchorCtr="0" forceAA="0" compatLnSpc="1">
+                        <a:prstTxWarp prst="textNoShape">
+                          <a:avLst/>
+                        </a:prstTxWarp>
+                        <a:noAutofit/>
+                      </wps:bodyPr>
+                    </wps:wsp>
+                  </a:graphicData>
+                </a:graphic>
+              </wp:anchor>
+            </w:drawing>
+          </mc:Choice>
+          <mc:Fallback>
+            <w:pict>
+              <v:shape w14:anchorId="5F1A3040" id="Arrow: Right 62" o:spid="_x0000_s1026" type="#_x0000_t13" style="position:absolute;margin-left:190.2pt;margin-top:292.15pt;width:10.5pt;height:3.55pt;z-index:251730944;visibility:visible;mso-wrap-style:square;mso-wrap-distance-left:9pt;mso-wrap-distance-top:0;mso-wrap-distance-right:9pt;mso-wrap-distance-bottom:0;mso-position-horizontal:absolute;mso-position-horizontal-relative:text;mso-position-vertical:absolute;mso-position-vertical-relative:text;v-text-anchor:middle" o:gfxdata="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" adj="17949" fillcolor="#4472c4 [3204]" strokecolor="#1f3763 [1604]" strokeweight="1pt"/>
+            </w:pict>
+          </mc:Fallback>
+        </mc:AlternateContent>
+      </w:r>
+      <w:r>
+        <w:rPr>
+          <w:noProof/>
+        </w:rPr>
+        <mc:AlternateContent>
+          <mc:Choice Requires="wps">
+            <w:drawing>
+              <wp:anchor distT="0" distB="0" distL="114300" distR="114300" simplePos="0" relativeHeight="251706368" behindDoc="0" locked="0" layoutInCell="1" allowOverlap="1" wp14:anchorId="3759B3BE" wp14:editId="51E6408D">
                 <wp:simplePos x="0" y="0"/>
                 <wp:positionH relativeFrom="column">
                   <wp:posOffset>2422468</wp:posOffset>
@@ -946,7 +2556,7 @@
           </mc:Choice>
           <mc:Fallback>
             <w:pict>
-              <v:shape w14:anchorId="3759B3BE" id="Text Box 54" o:spid="_x0000_s1028" type="#_x0000_t202" style="position:absolute;margin-left:190.75pt;margin-top:129.2pt;width:32.75pt;height:19.55pt;z-index:251719680;visibility:visible;mso-wrap-style:square;mso-width-percent:0;mso-height-percent:0;mso-wrap-distance-left:9pt;mso-wrap-distance-top:0;mso-wrap-distance-right:9pt;mso-wrap-distance-bottom:0;mso-position-horizontal:absolute;mso-position-horizontal-relative:text;mso-position-vertical:absolute;mso-position-vertical-relative:text;mso-width-percent:0;mso-height-percent:0;mso-width-relative:margin;mso-height-relative:margin;v-text-anchor:top" o:gfxdata="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" fillcolor="white [3201]" strokecolor="white [3212]" strokeweight=".5pt">
+              <v:shape w14:anchorId="3759B3BE" id="Text Box 54" o:spid="_x0000_s1035" type="#_x0000_t202" style="position:absolute;margin-left:190.75pt;margin-top:129.2pt;width:32.75pt;height:19.55pt;z-index:251706368;visibility:visible;mso-wrap-style:square;mso-width-percent:0;mso-height-percent:0;mso-wrap-distance-left:9pt;mso-wrap-distance-top:0;mso-wrap-distance-right:9pt;mso-wrap-distance-bottom:0;mso-position-horizontal:absolute;mso-position-horizontal-relative:text;mso-position-vertical:absolute;mso-position-vertical-relative:text;mso-width-percent:0;mso-height-percent:0;mso-width-relative:margin;mso-height-relative:margin;v-text-anchor:top" o:gfxdata="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" fillcolor="white [3201]" strokecolor="white [3212]" strokeweight=".5pt">
                 <v:textbox>
                   <w:txbxContent>
                     <w:p>
@@ -971,7 +2581,7 @@
         <mc:AlternateContent>
           <mc:Choice Requires="wpg">
             <w:drawing>
-              <wp:anchor distT="0" distB="0" distL="114300" distR="114300" simplePos="0" relativeHeight="251713536" behindDoc="0" locked="0" layoutInCell="1" allowOverlap="1" wp14:anchorId="57E2C707" wp14:editId="0D31C221">
+              <wp:anchor distT="0" distB="0" distL="114300" distR="114300" simplePos="0" relativeHeight="251700224" behindDoc="0" locked="0" layoutInCell="1" allowOverlap="1" wp14:anchorId="57E2C707" wp14:editId="09474AE0">
                 <wp:simplePos x="0" y="0"/>
                 <wp:positionH relativeFrom="column">
                   <wp:posOffset>2872740</wp:posOffset>
@@ -1329,24 +2939,7 @@
           </mc:Choice>
           <mc:Fallback>
             <w:pict>
-              <v:group w14:anchorId="0BCAD669" id="Group 50" o:spid="_x0000_s1026" style="position:absolute;margin-left:226.2pt;margin-top:34.85pt;width:212.25pt;height:117pt;z-index:251713536" coordsize="26955,14859" o:gfxdata="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">
-                <v:shapetype id="_x0000_t16" coordsize="21600,21600" o:spt="16" adj="5400" path="m@0,l0@0,,21600@1,21600,21600@2,21600,xem0@0nfl@1@0,21600,em@1@0nfl@1,21600e">
-                  <v:stroke joinstyle="miter"/>
-                  <v:formulas>
-                    <v:f eqn="val #0"/>
-                    <v:f eqn="sum width 0 #0"/>
-                    <v:f eqn="sum height 0 #0"/>
-                    <v:f eqn="mid height #0"/>
-                    <v:f eqn="prod @1 1 2"/>
-                    <v:f eqn="prod @2 1 2"/>
-                    <v:f eqn="mid width #0"/>
-                  </v:formulas>
-                  <v:path o:extrusionok="f" gradientshapeok="t" limo="10800,10800" o:connecttype="custom" o:connectlocs="@6,0;@4,@0;0,@3;@4,21600;@1,@3;21600,@5" o:connectangles="270,270,180,90,0,0" textboxrect="0,@0,@1,21600"/>
-                  <v:handles>
-                    <v:h position="topLeft,#0" switch="" yrange="0,21600"/>
-                  </v:handles>
-                  <o:complex v:ext="view"/>
-                </v:shapetype>
+              <v:group w14:anchorId="428EF194" id="Group 50" o:spid="_x0000_s1026" style="position:absolute;margin-left:226.2pt;margin-top:34.85pt;width:212.25pt;height:117pt;z-index:251700224" coordsize="26955,14859" o:gfxdata="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">
                 <v:shape id="Cube 23" o:spid="_x0000_s1027" type="#_x0000_t16" style="position:absolute;left:18383;top:3429;width:8572;height:11049;flip:x;visibility:visible;mso-wrap-style:square;v-text-anchor:middle" o:gfxdata="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" fillcolor="#e7e6e6 [3214]" strokecolor="#1f3763 [1604]" strokeweight="1pt"/>
                 <v:shape id="Cube 24" o:spid="_x0000_s1028" type="#_x0000_t16" style="position:absolute;left:10953;top:4286;width:6001;height:7906;flip:x;visibility:visible;mso-wrap-style:square;v-text-anchor:middle" o:gfxdata="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" fillcolor="#e7e6e6 [3214]" strokecolor="#1f3763 [1604]" strokeweight="1pt"/>
                 <v:shape id="Cube 25" o:spid="_x0000_s1029" type="#_x0000_t16" style="position:absolute;left:5143;top:5334;width:4382;height:5429;flip:x;visibility:visible;mso-wrap-style:square;v-text-anchor:middle" o:gfxdata="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" fillcolor="#e7e6e6 [3214]" strokecolor="#1f3763 [1604]" strokeweight="1pt"/>
@@ -1361,22 +2954,6 @@
                 <v:shape id="Straight Arrow Connector 28" o:spid="_x0000_s1032" type="#_x0000_t32" style="position:absolute;left:1809;top:10382;width:3048;height:4096;flip:y;visibility:visible;mso-wrap-style:square" o:connectortype="straight" o:gfxdata="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" filled="t" fillcolor="#e7e6e6 [3214]" strokecolor="#4472c4 [3204]" strokeweight=".5pt">
                   <v:stroke endarrow="block" joinstyle="miter"/>
                 </v:shape>
-                <v:shapetype id="_x0000_t13" coordsize="21600,21600" o:spt="13" adj="16200,5400" path="m@0,l@0@1,0@1,0@2@0@2@0,21600,21600,10800xe">
-                  <v:stroke joinstyle="miter"/>
-                  <v:formulas>
-                    <v:f eqn="val #0"/>
-                    <v:f eqn="val #1"/>
-                    <v:f eqn="sum height 0 #1"/>
-                    <v:f eqn="sum 10800 0 #1"/>
-                    <v:f eqn="sum width 0 #0"/>
-                    <v:f eqn="prod @4 @3 10800"/>
-                    <v:f eqn="sum width 0 @5"/>
-                  </v:formulas>
-                  <v:path o:connecttype="custom" o:connectlocs="@0,0;0,10800;@0,21600;21600,10800" o:connectangles="270,180,90,0" textboxrect="0,@1,@6,@2"/>
-                  <v:handles>
-                    <v:h position="#0,#1" xrange="0,21600" yrange="0,10800"/>
-                  </v:handles>
-                </v:shapetype>
                 <v:shape id="Arrow: Right 46" o:spid="_x0000_s1033" type="#_x0000_t13" style="position:absolute;left:4095;top:8001;width:1334;height:450;visibility:visible;mso-wrap-style:square;v-text-anchor:middle" o:gfxdata="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" adj="17949" fillcolor="#4472c4 [3204]" strokecolor="#1f3763 [1604]" strokeweight="1pt"/>
                 <v:shape id="Arrow: Right 47" o:spid="_x0000_s1034" type="#_x0000_t13" style="position:absolute;left:10096;top:8286;width:1334;height:451;visibility:visible;mso-wrap-style:square;v-text-anchor:middle" o:gfxdata="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" adj="17949" fillcolor="#4472c4 [3204]" strokecolor="#1f3763 [1604]" strokeweight="1pt"/>
                 <v:shape id="Arrow: Right 48" o:spid="_x0000_s1035" type="#_x0000_t13" style="position:absolute;left:17526;top:8477;width:1333;height:451;visibility:visible;mso-wrap-style:square;v-text-anchor:middle" o:gfxdata="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" adj="17949" fillcolor="#4472c4 [3204]" strokecolor="#1f3763 [1604]" strokeweight="1pt"/>
@@ -1392,7 +2969,7 @@
         <mc:AlternateContent>
           <mc:Choice Requires="wpg">
             <w:drawing>
-              <wp:anchor distT="0" distB="0" distL="114300" distR="114300" simplePos="0" relativeHeight="251698176" behindDoc="0" locked="0" layoutInCell="1" allowOverlap="1" wp14:anchorId="46844D6A" wp14:editId="2E502FF9">
+              <wp:anchor distT="0" distB="0" distL="114300" distR="114300" simplePos="0" relativeHeight="251684864" behindDoc="0" locked="0" layoutInCell="1" allowOverlap="1" wp14:anchorId="46844D6A" wp14:editId="0F102B33">
                 <wp:simplePos x="0" y="0"/>
                 <wp:positionH relativeFrom="column">
                   <wp:posOffset>-318135</wp:posOffset>
@@ -1753,7 +3330,7 @@
           </mc:Choice>
           <mc:Fallback>
             <w:pict>
-              <v:group w14:anchorId="53AF4CB3" id="Group 49" o:spid="_x0000_s1026" style="position:absolute;margin-left:-25.05pt;margin-top:34.85pt;width:212.25pt;height:117pt;z-index:251698176" coordsize="26955,14859" o:gfxdata="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">
+              <v:group w14:anchorId="0D51CC37" id="Group 49" o:spid="_x0000_s1026" style="position:absolute;margin-left:-25.05pt;margin-top:34.85pt;width:212.25pt;height:117pt;z-index:251684864" coordsize="26955,14859" o:gfxdata="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">
                 <v:group id="Group 30" o:spid="_x0000_s1027" style="position:absolute;width:26955;height:14859" coordsize="26955,14859" o:gfxdata="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">
                   <v:shape id="Cube 14" o:spid="_x0000_s1028" type="#_x0000_t16" style="position:absolute;top:3429;width:8572;height:11049;visibility:visible;mso-wrap-style:square;v-text-anchor:middle" o:gfxdata="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" filled="f" strokecolor="#1f3763 [1604]" strokeweight="1pt"/>
                   <v:shape id="Cube 16" o:spid="_x0000_s1029" type="#_x0000_t16" style="position:absolute;left:10001;top:4286;width:6001;height:7906;visibility:visible;mso-wrap-style:square;v-text-anchor:middle" o:gfxdata="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" filled="f" strokecolor="#1f3763 [1604]" strokeweight="1pt"/>
@@ -1781,7 +3358,7 @@
         <mc:AlternateContent>
           <mc:Choice Requires="wps">
             <w:drawing>
-              <wp:anchor distT="0" distB="0" distL="114300" distR="114300" simplePos="0" relativeHeight="251706368" behindDoc="0" locked="0" layoutInCell="1" allowOverlap="1" wp14:anchorId="4739719B" wp14:editId="554D41D4">
+              <wp:anchor distT="0" distB="0" distL="114300" distR="114300" simplePos="0" relativeHeight="251693056" behindDoc="0" locked="0" layoutInCell="1" allowOverlap="1" wp14:anchorId="4739719B" wp14:editId="7A56035D">
                 <wp:simplePos x="0" y="0"/>
                 <wp:positionH relativeFrom="column">
                   <wp:posOffset>2720340</wp:posOffset>
@@ -1837,7 +3414,7 @@
           </mc:Choice>
           <mc:Fallback>
             <w:pict>
-              <v:shape w14:anchorId="31539E53" id="Arrow: Right 44" o:spid="_x0000_s1026" type="#_x0000_t13" style="position:absolute;margin-left:214.2pt;margin-top:97.85pt;width:10.5pt;height:3.55pt;z-index:251706368;visibility:visible;mso-wrap-style:square;mso-wrap-distance-left:9pt;mso-wrap-distance-top:0;mso-wrap-distance-right:9pt;mso-wrap-distance-bottom:0;mso-position-horizontal:absolute;mso-position-horizontal-relative:text;mso-position-vertical:absolute;mso-position-vertical-relative:text;v-text-anchor:middle" o:gfxdata="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" adj="17949" fillcolor="#4472c4 [3204]" strokecolor="#1f3763 [1604]" strokeweight="1pt"/>
+              <v:shape w14:anchorId="04BDA809" id="Arrow: Right 44" o:spid="_x0000_s1026" type="#_x0000_t13" style="position:absolute;margin-left:214.2pt;margin-top:97.85pt;width:10.5pt;height:3.55pt;z-index:251693056;visibility:visible;mso-wrap-style:square;mso-wrap-distance-left:9pt;mso-wrap-distance-top:0;mso-wrap-distance-right:9pt;mso-wrap-distance-bottom:0;mso-position-horizontal:absolute;mso-position-horizontal-relative:text;mso-position-vertical:absolute;mso-position-vertical-relative:text;v-text-anchor:middle" o:gfxdata="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" adj="17949" fillcolor="#4472c4 [3204]" strokecolor="#1f3763 [1604]" strokeweight="1pt"/>
             </w:pict>
           </mc:Fallback>
         </mc:AlternateContent>
@@ -1849,7 +3426,7 @@
         <mc:AlternateContent>
           <mc:Choice Requires="wps">
             <w:drawing>
-              <wp:anchor distT="0" distB="0" distL="114300" distR="114300" simplePos="0" relativeHeight="251704320" behindDoc="0" locked="0" layoutInCell="1" allowOverlap="1" wp14:anchorId="6BFBBB2E" wp14:editId="0FE34676">
+              <wp:anchor distT="0" distB="0" distL="114300" distR="114300" simplePos="0" relativeHeight="251691008" behindDoc="0" locked="0" layoutInCell="1" allowOverlap="1" wp14:anchorId="6BFBBB2E" wp14:editId="50CBFDB2">
                 <wp:simplePos x="0" y="0"/>
                 <wp:positionH relativeFrom="column">
                   <wp:posOffset>2567940</wp:posOffset>
@@ -1908,7 +3485,7 @@
           </mc:Choice>
           <mc:Fallback>
             <w:pict>
-              <v:rect w14:anchorId="225A4738" id="Rectangle 31" o:spid="_x0000_s1026" style="position:absolute;margin-left:202.2pt;margin-top:70.1pt;width:9.75pt;height:54pt;z-index:251704320;visibility:visible;mso-wrap-style:square;mso-wrap-distance-left:9pt;mso-wrap-distance-top:0;mso-wrap-distance-right:9pt;mso-wrap-distance-bottom:0;mso-position-horizontal:absolute;mso-position-horizontal-relative:text;mso-position-vertical:absolute;mso-position-vertical-relative:text;v-text-anchor:middle" o:gfxdata="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" fillcolor="#e7e6e6 [3214]" strokecolor="#1f3763 [1604]" strokeweight="1pt"/>
+              <v:rect w14:anchorId="4F8B5FDF" id="Rectangle 31" o:spid="_x0000_s1026" style="position:absolute;margin-left:202.2pt;margin-top:70.1pt;width:9.75pt;height:54pt;z-index:251691008;visibility:visible;mso-wrap-style:square;mso-wrap-distance-left:9pt;mso-wrap-distance-top:0;mso-wrap-distance-right:9pt;mso-wrap-distance-bottom:0;mso-position-horizontal:absolute;mso-position-horizontal-relative:text;mso-position-vertical:absolute;mso-position-vertical-relative:text;v-text-anchor:middle" o:gfxdata="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" fillcolor="#e7e6e6 [3214]" strokecolor="#1f3763 [1604]" strokeweight="1pt"/>
             </w:pict>
           </mc:Fallback>
         </mc:AlternateContent>
@@ -1920,7 +3497,7 @@
         <mc:AlternateContent>
           <mc:Choice Requires="wps">
             <w:drawing>
-              <wp:anchor distT="0" distB="0" distL="114300" distR="114300" simplePos="0" relativeHeight="251705344" behindDoc="0" locked="0" layoutInCell="1" allowOverlap="1" wp14:anchorId="054CB8A6" wp14:editId="1D12CFF9">
+              <wp:anchor distT="0" distB="0" distL="114300" distR="114300" simplePos="0" relativeHeight="251692032" behindDoc="0" locked="0" layoutInCell="1" allowOverlap="1" wp14:anchorId="054CB8A6" wp14:editId="3CD079B2">
                 <wp:simplePos x="0" y="0"/>
                 <wp:positionH relativeFrom="column">
                   <wp:posOffset>2406015</wp:posOffset>
@@ -1976,7 +3553,7 @@
           </mc:Choice>
           <mc:Fallback>
             <w:pict>
-              <v:shape w14:anchorId="1307DA8F" id="Arrow: Right 43" o:spid="_x0000_s1026" type="#_x0000_t13" style="position:absolute;margin-left:189.45pt;margin-top:97.85pt;width:10.5pt;height:3.55pt;z-index:251705344;visibility:visible;mso-wrap-style:square;mso-wrap-distance-left:9pt;mso-wrap-distance-top:0;mso-wrap-distance-right:9pt;mso-wrap-distance-bottom:0;mso-position-horizontal:absolute;mso-position-horizontal-relative:text;mso-position-vertical:absolute;mso-position-vertical-relative:text;v-text-anchor:middle" o:gfxdata="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" adj="17949" fillcolor="#4472c4 [3204]" strokecolor="#1f3763 [1604]" strokeweight="1pt"/>
+              <v:shape w14:anchorId="6F169860" id="Arrow: Right 43" o:spid="_x0000_s1026" type="#_x0000_t13" style="position:absolute;margin-left:189.45pt;margin-top:97.85pt;width:10.5pt;height:3.55pt;z-index:251692032;visibility:visible;mso-wrap-style:square;mso-wrap-distance-left:9pt;mso-wrap-distance-top:0;mso-wrap-distance-right:9pt;mso-wrap-distance-bottom:0;mso-position-horizontal:absolute;mso-position-horizontal-relative:text;mso-position-vertical:absolute;mso-position-vertical-relative:text;v-text-anchor:middle" o:gfxdata="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" adj="17949" fillcolor="#4472c4 [3204]" strokecolor="#1f3763 [1604]" strokeweight="1pt"/>
             </w:pict>
           </mc:Fallback>
         </mc:AlternateContent>
@@ -1988,7 +3565,7 @@
         <mc:AlternateContent>
           <mc:Choice Requires="wps">
             <w:drawing>
-              <wp:anchor distT="0" distB="0" distL="114300" distR="114300" simplePos="0" relativeHeight="251689984" behindDoc="0" locked="0" layoutInCell="1" allowOverlap="1" wp14:anchorId="3F02D63D" wp14:editId="75C13249">
+              <wp:anchor distT="0" distB="0" distL="114300" distR="114300" simplePos="0" relativeHeight="251676672" behindDoc="0" locked="0" layoutInCell="1" allowOverlap="1" wp14:anchorId="3F02D63D" wp14:editId="24D967F3">
                 <wp:simplePos x="0" y="0"/>
                 <wp:positionH relativeFrom="column">
                   <wp:posOffset>2034540</wp:posOffset>
@@ -2054,7 +3631,7 @@
           </mc:Choice>
           <mc:Fallback>
             <w:pict>
-              <v:shape w14:anchorId="3F02D63D" id="Text Box 38" o:spid="_x0000_s1029" type="#_x0000_t202" style="position:absolute;margin-left:160.2pt;margin-top:156.35pt;width:45pt;height:22.5pt;z-index:251689984;visibility:visible;mso-wrap-style:square;mso-width-percent:0;mso-height-percent:0;mso-wrap-distance-left:9pt;mso-wrap-distance-top:0;mso-wrap-distance-right:9pt;mso-wrap-distance-bottom:0;mso-position-horizontal:absolute;mso-position-horizontal-relative:text;mso-position-vertical:absolute;mso-position-vertical-relative:text;mso-width-percent:0;mso-height-percent:0;mso-width-relative:margin;mso-height-relative:margin;v-text-anchor:top" o:gfxdata="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" fillcolor="white [3201]" strokecolor="white [3212]" strokeweight=".5pt">
+              <v:shape w14:anchorId="3F02D63D" id="Text Box 38" o:spid="_x0000_s1036" type="#_x0000_t202" style="position:absolute;margin-left:160.2pt;margin-top:156.35pt;width:45pt;height:22.5pt;z-index:251676672;visibility:visible;mso-wrap-style:square;mso-width-percent:0;mso-height-percent:0;mso-wrap-distance-left:9pt;mso-wrap-distance-top:0;mso-wrap-distance-right:9pt;mso-wrap-distance-bottom:0;mso-position-horizontal:absolute;mso-position-horizontal-relative:text;mso-position-vertical:absolute;mso-position-vertical-relative:text;mso-width-percent:0;mso-height-percent:0;mso-width-relative:margin;mso-height-relative:margin;v-text-anchor:top" o:gfxdata="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" fillcolor="white [3201]" strokecolor="white [3212]" strokeweight=".5pt">
                 <v:textbox>
                   <w:txbxContent>
                     <w:p>
@@ -2079,7 +3656,7 @@
         <mc:AlternateContent>
           <mc:Choice Requires="wps">
             <w:drawing>
-              <wp:anchor distT="0" distB="0" distL="114300" distR="114300" simplePos="0" relativeHeight="251692032" behindDoc="0" locked="0" layoutInCell="1" allowOverlap="1" wp14:anchorId="43662D59" wp14:editId="0FB30884">
+              <wp:anchor distT="0" distB="0" distL="114300" distR="114300" simplePos="0" relativeHeight="251678720" behindDoc="0" locked="0" layoutInCell="1" allowOverlap="1" wp14:anchorId="43662D59" wp14:editId="4375974A">
                 <wp:simplePos x="0" y="0"/>
                 <wp:positionH relativeFrom="column">
                   <wp:posOffset>2653665</wp:posOffset>
@@ -2145,7 +3722,7 @@
           </mc:Choice>
           <mc:Fallback>
             <w:pict>
-              <v:shape w14:anchorId="43662D59" id="Text Box 39" o:spid="_x0000_s1030" type="#_x0000_t202" style="position:absolute;margin-left:208.95pt;margin-top:156.35pt;width:45pt;height:22.5pt;z-index:251692032;visibility:visible;mso-wrap-style:square;mso-width-percent:0;mso-height-percent:0;mso-wrap-distance-left:9pt;mso-wrap-distance-top:0;mso-wrap-distance-right:9pt;mso-wrap-distance-bottom:0;mso-position-horizontal:absolute;mso-position-horizontal-relative:text;mso-position-vertical:absolute;mso-position-vertical-relative:text;mso-width-percent:0;mso-height-percent:0;mso-width-relative:margin;mso-height-relative:margin;v-text-anchor:top" o:gfxdata="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" fillcolor="white [3201]" strokecolor="white [3212]" strokeweight=".5pt">
+              <v:shape w14:anchorId="43662D59" id="Text Box 39" o:spid="_x0000_s1037" type="#_x0000_t202" style="position:absolute;margin-left:208.95pt;margin-top:156.35pt;width:45pt;height:22.5pt;z-index:251678720;visibility:visible;mso-wrap-style:square;mso-width-percent:0;mso-height-percent:0;mso-wrap-distance-left:9pt;mso-wrap-distance-top:0;mso-wrap-distance-right:9pt;mso-wrap-distance-bottom:0;mso-position-horizontal:absolute;mso-position-horizontal-relative:text;mso-position-vertical:absolute;mso-position-vertical-relative:text;mso-width-percent:0;mso-height-percent:0;mso-width-relative:margin;mso-height-relative:margin;v-text-anchor:top" o:gfxdata="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" fillcolor="white [3201]" strokecolor="white [3212]" strokeweight=".5pt">
                 <v:textbox>
                   <w:txbxContent>
                     <w:p>
@@ -2170,7 +3747,7 @@
         <mc:AlternateContent>
           <mc:Choice Requires="wps">
             <w:drawing>
-              <wp:anchor distT="0" distB="0" distL="114300" distR="114300" simplePos="0" relativeHeight="251642877" behindDoc="0" locked="0" layoutInCell="1" allowOverlap="1" wp14:anchorId="776344D7" wp14:editId="625A7C4E">
+              <wp:anchor distT="0" distB="0" distL="114300" distR="114300" simplePos="0" relativeHeight="251629565" behindDoc="0" locked="0" layoutInCell="1" allowOverlap="1" wp14:anchorId="776344D7" wp14:editId="1139CCB3">
                 <wp:simplePos x="0" y="0"/>
                 <wp:positionH relativeFrom="column">
                   <wp:posOffset>3253740</wp:posOffset>
@@ -2230,7 +3807,7 @@
           </mc:Choice>
           <mc:Fallback>
             <w:pict>
-              <v:shape w14:anchorId="776344D7" id="Text Box 32" o:spid="_x0000_s1031" type="#_x0000_t202" style="position:absolute;margin-left:256.2pt;margin-top:122.6pt;width:62.25pt;height:22.5pt;z-index:251642877;visibility:visible;mso-wrap-style:square;mso-height-percent:0;mso-wrap-distance-left:9pt;mso-wrap-distance-top:0;mso-wrap-distance-right:9pt;mso-wrap-distance-bottom:0;mso-position-horizontal:absolute;mso-position-horizontal-relative:text;mso-position-vertical:absolute;mso-position-vertical-relative:text;mso-height-percent:0;mso-height-relative:margin;v-text-anchor:top" o:gfxdata="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" fillcolor="white [3201]" strokecolor="white [3212]" strokeweight=".5pt">
+              <v:shape w14:anchorId="776344D7" id="Text Box 32" o:spid="_x0000_s1038" type="#_x0000_t202" style="position:absolute;margin-left:256.2pt;margin-top:122.6pt;width:62.25pt;height:22.5pt;z-index:251629565;visibility:visible;mso-wrap-style:square;mso-height-percent:0;mso-wrap-distance-left:9pt;mso-wrap-distance-top:0;mso-wrap-distance-right:9pt;mso-wrap-distance-bottom:0;mso-position-horizontal:absolute;mso-position-horizontal-relative:text;mso-position-vertical:absolute;mso-position-vertical-relative:text;mso-height-percent:0;mso-height-relative:margin;v-text-anchor:top" o:gfxdata="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" fillcolor="white [3201]" strokecolor="white [3212]" strokeweight=".5pt">
                 <v:textbox>
                   <w:txbxContent>
                     <w:p>
@@ -2252,7 +3829,7 @@
         <mc:AlternateContent>
           <mc:Choice Requires="wps">
             <w:drawing>
-              <wp:anchor distT="0" distB="0" distL="114300" distR="114300" simplePos="0" relativeHeight="251687936" behindDoc="0" locked="0" layoutInCell="1" allowOverlap="1" wp14:anchorId="1BC4B765" wp14:editId="445F99B2">
+              <wp:anchor distT="0" distB="0" distL="114300" distR="114300" simplePos="0" relativeHeight="251674624" behindDoc="0" locked="0" layoutInCell="1" allowOverlap="1" wp14:anchorId="1BC4B765" wp14:editId="716EA832">
                 <wp:simplePos x="0" y="0"/>
                 <wp:positionH relativeFrom="column">
                   <wp:posOffset>4838700</wp:posOffset>
@@ -2312,7 +3889,7 @@
           </mc:Choice>
           <mc:Fallback>
             <w:pict>
-              <v:shape w14:anchorId="1BC4B765" id="Text Box 37" o:spid="_x0000_s1032" type="#_x0000_t202" style="position:absolute;margin-left:381pt;margin-top:151.5pt;width:62.25pt;height:22.5pt;z-index:251687936;visibility:visible;mso-wrap-style:square;mso-height-percent:0;mso-wrap-distance-left:9pt;mso-wrap-distance-top:0;mso-wrap-distance-right:9pt;mso-wrap-distance-bottom:0;mso-position-horizontal:absolute;mso-position-horizontal-relative:text;mso-position-vertical:absolute;mso-position-vertical-relative:text;mso-height-percent:0;mso-height-relative:margin;v-text-anchor:top" o:gfxdata="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" fillcolor="white [3201]" strokecolor="white [3212]" strokeweight=".5pt">
+              <v:shape w14:anchorId="1BC4B765" id="Text Box 37" o:spid="_x0000_s1039" type="#_x0000_t202" style="position:absolute;margin-left:381pt;margin-top:151.5pt;width:62.25pt;height:22.5pt;z-index:251674624;visibility:visible;mso-wrap-style:square;mso-height-percent:0;mso-wrap-distance-left:9pt;mso-wrap-distance-top:0;mso-wrap-distance-right:9pt;mso-wrap-distance-bottom:0;mso-position-horizontal:absolute;mso-position-horizontal-relative:text;mso-position-vertical:absolute;mso-position-vertical-relative:text;mso-height-percent:0;mso-height-relative:margin;v-text-anchor:top" o:gfxdata="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" fillcolor="white [3201]" strokecolor="white [3212]" strokeweight=".5pt">
                 <v:textbox>
                   <w:txbxContent>
                     <w:p>
@@ -2334,7 +3911,7 @@
         <mc:AlternateContent>
           <mc:Choice Requires="wps">
             <w:drawing>
-              <wp:anchor distT="0" distB="0" distL="114300" distR="114300" simplePos="0" relativeHeight="251643902" behindDoc="0" locked="0" layoutInCell="1" allowOverlap="1" wp14:anchorId="3D9FD1B4" wp14:editId="229827F1">
+              <wp:anchor distT="0" distB="0" distL="114300" distR="114300" simplePos="0" relativeHeight="251630590" behindDoc="0" locked="0" layoutInCell="1" allowOverlap="1" wp14:anchorId="3D9FD1B4" wp14:editId="3D3776B5">
                 <wp:simplePos x="0" y="0"/>
                 <wp:positionH relativeFrom="column">
                   <wp:posOffset>3939540</wp:posOffset>
@@ -2394,7 +3971,7 @@
           </mc:Choice>
           <mc:Fallback>
             <w:pict>
-              <v:shape w14:anchorId="3D9FD1B4" id="Text Box 36" o:spid="_x0000_s1033" type="#_x0000_t202" style="position:absolute;margin-left:310.2pt;margin-top:133.85pt;width:62.25pt;height:22.5pt;z-index:251643902;visibility:visible;mso-wrap-style:square;mso-height-percent:0;mso-wrap-distance-left:9pt;mso-wrap-distance-top:0;mso-wrap-distance-right:9pt;mso-wrap-distance-bottom:0;mso-position-horizontal:absolute;mso-position-horizontal-relative:text;mso-position-vertical:absolute;mso-position-vertical-relative:text;mso-height-percent:0;mso-height-relative:margin;v-text-anchor:top" o:gfxdata="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" fillcolor="white [3201]" strokecolor="white [3212]" strokeweight=".5pt">
+              <v:shape w14:anchorId="3D9FD1B4" id="Text Box 36" o:spid="_x0000_s1040" type="#_x0000_t202" style="position:absolute;margin-left:310.2pt;margin-top:133.85pt;width:62.25pt;height:22.5pt;z-index:251630590;visibility:visible;mso-wrap-style:square;mso-height-percent:0;mso-wrap-distance-left:9pt;mso-wrap-distance-top:0;mso-wrap-distance-right:9pt;mso-wrap-distance-bottom:0;mso-position-horizontal:absolute;mso-position-horizontal-relative:text;mso-position-vertical:absolute;mso-position-vertical-relative:text;mso-height-percent:0;mso-height-relative:margin;v-text-anchor:top" o:gfxdata="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" fillcolor="white [3201]" strokecolor="white [3212]" strokeweight=".5pt">
                 <v:textbox>
                   <w:txbxContent>
                     <w:p>
@@ -2416,7 +3993,7 @@
         <mc:AlternateContent>
           <mc:Choice Requires="wps">
             <w:drawing>
-              <wp:anchor distT="0" distB="0" distL="114300" distR="114300" simplePos="0" relativeHeight="251657216" behindDoc="0" locked="0" layoutInCell="1" allowOverlap="1" wp14:anchorId="1D4E58A7" wp14:editId="04DC57D8">
+              <wp:anchor distT="0" distB="0" distL="114300" distR="114300" simplePos="0" relativeHeight="251643904" behindDoc="0" locked="0" layoutInCell="1" allowOverlap="1" wp14:anchorId="1D4E58A7" wp14:editId="13D1D101">
                 <wp:simplePos x="0" y="0"/>
                 <wp:positionH relativeFrom="column">
                   <wp:posOffset>-375285</wp:posOffset>
@@ -2476,7 +4053,7 @@
           </mc:Choice>
           <mc:Fallback>
             <w:pict>
-              <v:shape w14:anchorId="1D4E58A7" id="Text Box 15" o:spid="_x0000_s1034" type="#_x0000_t202" style="position:absolute;margin-left:-29.55pt;margin-top:151.1pt;width:62.25pt;height:22.5pt;z-index:251657216;visibility:visible;mso-wrap-style:square;mso-height-percent:0;mso-wrap-distance-left:9pt;mso-wrap-distance-top:0;mso-wrap-distance-right:9pt;mso-wrap-distance-bottom:0;mso-position-horizontal:absolute;mso-position-horizontal-relative:text;mso-position-vertical:absolute;mso-position-vertical-relative:text;mso-height-percent:0;mso-height-relative:margin;v-text-anchor:top" o:gfxdata="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" fillcolor="white [3201]" strokecolor="white [3212]" strokeweight=".5pt">
+              <v:shape w14:anchorId="1D4E58A7" id="Text Box 15" o:spid="_x0000_s1041" type="#_x0000_t202" style="position:absolute;margin-left:-29.55pt;margin-top:151.1pt;width:62.25pt;height:22.5pt;z-index:251643904;visibility:visible;mso-wrap-style:square;mso-height-percent:0;mso-wrap-distance-left:9pt;mso-wrap-distance-top:0;mso-wrap-distance-right:9pt;mso-wrap-distance-bottom:0;mso-position-horizontal:absolute;mso-position-horizontal-relative:text;mso-position-vertical:absolute;mso-position-vertical-relative:text;mso-height-percent:0;mso-height-relative:margin;v-text-anchor:top" o:gfxdata="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" fillcolor="white [3201]" strokecolor="white [3212]" strokeweight=".5pt">
                 <v:textbox>
                   <w:txbxContent>
                     <w:p>
@@ -2498,7 +4075,7 @@
         <mc:AlternateContent>
           <mc:Choice Requires="wps">
             <w:drawing>
-              <wp:anchor distT="0" distB="0" distL="114300" distR="114300" simplePos="0" relativeHeight="251665408" behindDoc="0" locked="0" layoutInCell="1" allowOverlap="1" wp14:anchorId="144FAFA8" wp14:editId="1422B7D9">
+              <wp:anchor distT="0" distB="0" distL="114300" distR="114300" simplePos="0" relativeHeight="251652096" behindDoc="0" locked="0" layoutInCell="1" allowOverlap="1" wp14:anchorId="144FAFA8" wp14:editId="734BBF45">
                 <wp:simplePos x="0" y="0"/>
                 <wp:positionH relativeFrom="column">
                   <wp:posOffset>1263015</wp:posOffset>
@@ -2558,7 +4135,7 @@
           </mc:Choice>
           <mc:Fallback>
             <w:pict>
-              <v:shape w14:anchorId="144FAFA8" id="Text Box 19" o:spid="_x0000_s1035" type="#_x0000_t202" style="position:absolute;margin-left:99.45pt;margin-top:121.85pt;width:62.25pt;height:22.5pt;z-index:251665408;visibility:visible;mso-wrap-style:square;mso-height-percent:0;mso-wrap-distance-left:9pt;mso-wrap-distance-top:0;mso-wrap-distance-right:9pt;mso-wrap-distance-bottom:0;mso-position-horizontal:absolute;mso-position-horizontal-relative:text;mso-position-vertical:absolute;mso-position-vertical-relative:text;mso-height-percent:0;mso-height-relative:margin;v-text-anchor:top" o:gfxdata="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" fillcolor="white [3201]" strokecolor="white [3212]" strokeweight=".5pt">
+              <v:shape w14:anchorId="144FAFA8" id="Text Box 19" o:spid="_x0000_s1042" type="#_x0000_t202" style="position:absolute;margin-left:99.45pt;margin-top:121.85pt;width:62.25pt;height:22.5pt;z-index:251652096;visibility:visible;mso-wrap-style:square;mso-height-percent:0;mso-wrap-distance-left:9pt;mso-wrap-distance-top:0;mso-wrap-distance-right:9pt;mso-wrap-distance-bottom:0;mso-position-horizontal:absolute;mso-position-horizontal-relative:text;mso-position-vertical:absolute;mso-position-vertical-relative:text;mso-height-percent:0;mso-height-relative:margin;v-text-anchor:top" o:gfxdata="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" fillcolor="white [3201]" strokecolor="white [3212]" strokeweight=".5pt">
                 <v:textbox>
                   <w:txbxContent>
                     <w:p>
@@ -2580,7 +4157,7 @@
         <mc:AlternateContent>
           <mc:Choice Requires="wps">
             <w:drawing>
-              <wp:anchor distT="0" distB="0" distL="114300" distR="114300" simplePos="0" relativeHeight="251661312" behindDoc="0" locked="0" layoutInCell="1" allowOverlap="1" wp14:anchorId="2D19CE55" wp14:editId="12F3CEC6">
+              <wp:anchor distT="0" distB="0" distL="114300" distR="114300" simplePos="0" relativeHeight="251648000" behindDoc="0" locked="0" layoutInCell="1" allowOverlap="1" wp14:anchorId="2D19CE55" wp14:editId="3BF5A4D7">
                 <wp:simplePos x="0" y="0"/>
                 <wp:positionH relativeFrom="column">
                   <wp:posOffset>558165</wp:posOffset>
@@ -2640,7 +4217,7 @@
           </mc:Choice>
           <mc:Fallback>
             <w:pict>
-              <v:shape w14:anchorId="2D19CE55" id="Text Box 17" o:spid="_x0000_s1036" type="#_x0000_t202" style="position:absolute;margin-left:43.95pt;margin-top:133.1pt;width:62.25pt;height:22.5pt;z-index:251661312;visibility:visible;mso-wrap-style:square;mso-height-percent:0;mso-wrap-distance-left:9pt;mso-wrap-distance-top:0;mso-wrap-distance-right:9pt;mso-wrap-distance-bottom:0;mso-position-horizontal:absolute;mso-position-horizontal-relative:text;mso-position-vertical:absolute;mso-position-vertical-relative:text;mso-height-percent:0;mso-height-relative:margin;v-text-anchor:top" o:gfxdata="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" fillcolor="white [3201]" strokecolor="white [3212]" strokeweight=".5pt">
+              <v:shape w14:anchorId="2D19CE55" id="Text Box 17" o:spid="_x0000_s1043" type="#_x0000_t202" style="position:absolute;margin-left:43.95pt;margin-top:133.1pt;width:62.25pt;height:22.5pt;z-index:251648000;visibility:visible;mso-wrap-style:square;mso-height-percent:0;mso-wrap-distance-left:9pt;mso-wrap-distance-top:0;mso-wrap-distance-right:9pt;mso-wrap-distance-bottom:0;mso-position-horizontal:absolute;mso-position-horizontal-relative:text;mso-position-vertical:absolute;mso-position-vertical-relative:text;mso-height-percent:0;mso-height-relative:margin;v-text-anchor:top" o:gfxdata="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" fillcolor="white [3201]" strokecolor="white [3212]" strokeweight=".5pt">
                 <v:textbox>
                   <w:txbxContent>
                     <w:p>

</xml_diff>